<commit_message>
added enemy death, attack combo for sword and shield
</commit_message>
<xml_diff>
--- a/progression/Preliminary Project Report.docx
+++ b/progression/Preliminary Project Report.docx
@@ -90,8 +90,6 @@
       <w:r>
         <w:t xml:space="preserve"> </w:t>
       </w:r>
-      <w:bookmarkStart w:id="0" w:name="_GoBack"/>
-      <w:bookmarkEnd w:id="0"/>
     </w:p>
     <w:p>
       <w:pPr>
@@ -1625,6 +1623,2301 @@
         </w:rPr>
         <w:t>To speed up the progress of my project I will be setting myself realistic weekly sprints; this is to keep myself motivated to finish key goals and to keep the workflow at a steady pace.</w:t>
       </w:r>
+    </w:p>
+    <w:p>
+      <w:pPr>
+        <w:rPr>
+          <w:rFonts w:asciiTheme="majorHAnsi" w:hAnsiTheme="majorHAnsi" w:cstheme="majorHAnsi"/>
+        </w:rPr>
+      </w:pPr>
+    </w:p>
+    <w:p>
+      <w:pPr>
+        <w:rPr>
+          <w:rFonts w:asciiTheme="majorHAnsi" w:hAnsiTheme="majorHAnsi" w:cstheme="majorHAnsi"/>
+        </w:rPr>
+      </w:pPr>
+    </w:p>
+    <w:p>
+      <w:pPr>
+        <w:rPr>
+          <w:rFonts w:asciiTheme="majorHAnsi" w:hAnsiTheme="majorHAnsi" w:cstheme="majorHAnsi"/>
+        </w:rPr>
+      </w:pPr>
+    </w:p>
+    <w:p>
+      <w:pPr>
+        <w:rPr>
+          <w:rFonts w:asciiTheme="majorHAnsi" w:hAnsiTheme="majorHAnsi" w:cstheme="majorHAnsi"/>
+        </w:rPr>
+      </w:pPr>
+      <w:r>
+        <w:rPr>
+          <w:rFonts w:asciiTheme="majorHAnsi" w:hAnsiTheme="majorHAnsi" w:cstheme="majorHAnsi"/>
+        </w:rPr>
+        <w:t>Sprint 1</w:t>
+      </w:r>
+      <w:r>
+        <w:rPr>
+          <w:rFonts w:asciiTheme="majorHAnsi" w:hAnsiTheme="majorHAnsi" w:cstheme="majorHAnsi"/>
+        </w:rPr>
+        <w:t>: 1</w:t>
+      </w:r>
+      <w:r>
+        <w:rPr>
+          <w:rFonts w:asciiTheme="majorHAnsi" w:hAnsiTheme="majorHAnsi" w:cstheme="majorHAnsi"/>
+          <w:vertAlign w:val="superscript"/>
+        </w:rPr>
+        <w:t>st</w:t>
+      </w:r>
+      <w:r>
+        <w:rPr>
+          <w:rFonts w:asciiTheme="majorHAnsi" w:hAnsiTheme="majorHAnsi" w:cstheme="majorHAnsi"/>
+        </w:rPr>
+        <w:t xml:space="preserve"> March – 15</w:t>
+      </w:r>
+      <w:r>
+        <w:rPr>
+          <w:rFonts w:asciiTheme="majorHAnsi" w:hAnsiTheme="majorHAnsi" w:cstheme="majorHAnsi"/>
+          <w:vertAlign w:val="superscript"/>
+        </w:rPr>
+        <w:t>th</w:t>
+      </w:r>
+      <w:r>
+        <w:rPr>
+          <w:rFonts w:asciiTheme="majorHAnsi" w:hAnsiTheme="majorHAnsi" w:cstheme="majorHAnsi"/>
+        </w:rPr>
+        <w:t xml:space="preserve"> March</w:t>
+      </w:r>
+    </w:p>
+    <w:tbl>
+      <w:tblPr>
+        <w:tblpPr w:leftFromText="180" w:rightFromText="180" w:vertAnchor="text" w:tblpY="360"/>
+        <w:tblW w:w="8618" w:type="dxa"/>
+        <w:tblBorders>
+          <w:top w:val="single" w:sz="4" w:space="0" w:color="auto"/>
+          <w:left w:val="single" w:sz="4" w:space="0" w:color="auto"/>
+          <w:bottom w:val="single" w:sz="4" w:space="0" w:color="auto"/>
+          <w:right w:val="single" w:sz="4" w:space="0" w:color="auto"/>
+          <w:insideH w:val="single" w:sz="4" w:space="0" w:color="auto"/>
+          <w:insideV w:val="single" w:sz="4" w:space="0" w:color="auto"/>
+        </w:tblBorders>
+        <w:tblCellMar>
+          <w:top w:w="15" w:type="dxa"/>
+          <w:left w:w="15" w:type="dxa"/>
+          <w:bottom w:w="15" w:type="dxa"/>
+          <w:right w:w="15" w:type="dxa"/>
+        </w:tblCellMar>
+        <w:tblLook w:val="04A0" w:firstRow="1" w:lastRow="0" w:firstColumn="1" w:lastColumn="0" w:noHBand="0" w:noVBand="1"/>
+      </w:tblPr>
+      <w:tblGrid>
+        <w:gridCol w:w="6564"/>
+        <w:gridCol w:w="1123"/>
+        <w:gridCol w:w="931"/>
+      </w:tblGrid>
+      <w:tr>
+        <w:trPr>
+          <w:trHeight w:val="228"/>
+        </w:trPr>
+        <w:tc>
+          <w:tcPr>
+            <w:tcW w:w="0" w:type="auto"/>
+            <w:tcMar>
+              <w:top w:w="100" w:type="dxa"/>
+              <w:left w:w="100" w:type="dxa"/>
+              <w:bottom w:w="100" w:type="dxa"/>
+              <w:right w:w="100" w:type="dxa"/>
+            </w:tcMar>
+            <w:hideMark/>
+          </w:tcPr>
+          <w:p>
+            <w:pPr>
+              <w:spacing w:after="0" w:line="240" w:lineRule="auto"/>
+              <w:jc w:val="center"/>
+              <w:rPr>
+                <w:rFonts w:asciiTheme="majorHAnsi" w:eastAsia="Times New Roman" w:hAnsiTheme="majorHAnsi" w:cstheme="majorHAnsi"/>
+                <w:sz w:val="24"/>
+                <w:szCs w:val="24"/>
+              </w:rPr>
+            </w:pPr>
+            <w:r>
+              <w:rPr>
+                <w:rFonts w:asciiTheme="majorHAnsi" w:eastAsia="Times New Roman" w:hAnsiTheme="majorHAnsi" w:cstheme="majorHAnsi"/>
+                <w:color w:val="000000"/>
+              </w:rPr>
+              <w:t>Task</w:t>
+            </w:r>
+          </w:p>
+        </w:tc>
+        <w:tc>
+          <w:tcPr>
+            <w:tcW w:w="0" w:type="auto"/>
+            <w:tcMar>
+              <w:top w:w="100" w:type="dxa"/>
+              <w:left w:w="100" w:type="dxa"/>
+              <w:bottom w:w="100" w:type="dxa"/>
+              <w:right w:w="100" w:type="dxa"/>
+            </w:tcMar>
+            <w:hideMark/>
+          </w:tcPr>
+          <w:p>
+            <w:pPr>
+              <w:spacing w:after="0" w:line="240" w:lineRule="auto"/>
+              <w:jc w:val="center"/>
+              <w:rPr>
+                <w:rFonts w:asciiTheme="majorHAnsi" w:eastAsia="Times New Roman" w:hAnsiTheme="majorHAnsi" w:cstheme="majorHAnsi"/>
+                <w:sz w:val="24"/>
+                <w:szCs w:val="24"/>
+              </w:rPr>
+            </w:pPr>
+            <w:r>
+              <w:rPr>
+                <w:rFonts w:asciiTheme="majorHAnsi" w:eastAsia="Times New Roman" w:hAnsiTheme="majorHAnsi" w:cstheme="majorHAnsi"/>
+                <w:color w:val="000000"/>
+              </w:rPr>
+              <w:t>Priority</w:t>
+            </w:r>
+          </w:p>
+        </w:tc>
+        <w:tc>
+          <w:tcPr>
+            <w:tcW w:w="0" w:type="auto"/>
+            <w:tcMar>
+              <w:top w:w="100" w:type="dxa"/>
+              <w:left w:w="100" w:type="dxa"/>
+              <w:bottom w:w="100" w:type="dxa"/>
+              <w:right w:w="100" w:type="dxa"/>
+            </w:tcMar>
+            <w:hideMark/>
+          </w:tcPr>
+          <w:p>
+            <w:pPr>
+              <w:spacing w:after="0" w:line="240" w:lineRule="auto"/>
+              <w:jc w:val="center"/>
+              <w:rPr>
+                <w:rFonts w:asciiTheme="majorHAnsi" w:eastAsia="Times New Roman" w:hAnsiTheme="majorHAnsi" w:cstheme="majorHAnsi"/>
+                <w:sz w:val="24"/>
+                <w:szCs w:val="24"/>
+              </w:rPr>
+            </w:pPr>
+            <w:r>
+              <w:rPr>
+                <w:rFonts w:asciiTheme="majorHAnsi" w:eastAsia="Times New Roman" w:hAnsiTheme="majorHAnsi" w:cstheme="majorHAnsi"/>
+                <w:color w:val="000000"/>
+              </w:rPr>
+              <w:t>Done?</w:t>
+            </w:r>
+          </w:p>
+        </w:tc>
+      </w:tr>
+      <w:tr>
+        <w:trPr>
+          <w:trHeight w:val="215"/>
+        </w:trPr>
+        <w:tc>
+          <w:tcPr>
+            <w:tcW w:w="0" w:type="auto"/>
+            <w:tcMar>
+              <w:top w:w="100" w:type="dxa"/>
+              <w:left w:w="100" w:type="dxa"/>
+              <w:bottom w:w="100" w:type="dxa"/>
+              <w:right w:w="100" w:type="dxa"/>
+            </w:tcMar>
+            <w:hideMark/>
+          </w:tcPr>
+          <w:p>
+            <w:pPr>
+              <w:spacing w:after="0" w:line="240" w:lineRule="auto"/>
+              <w:rPr>
+                <w:rFonts w:asciiTheme="majorHAnsi" w:eastAsia="Times New Roman" w:hAnsiTheme="majorHAnsi" w:cstheme="majorHAnsi"/>
+                <w:sz w:val="24"/>
+                <w:szCs w:val="24"/>
+              </w:rPr>
+            </w:pPr>
+            <w:r>
+              <w:rPr>
+                <w:rFonts w:asciiTheme="majorHAnsi" w:eastAsia="Times New Roman" w:hAnsiTheme="majorHAnsi" w:cstheme="majorHAnsi"/>
+                <w:color w:val="000000"/>
+              </w:rPr>
+              <w:t>Find attack animation for shield and sword</w:t>
+            </w:r>
+          </w:p>
+        </w:tc>
+        <w:tc>
+          <w:tcPr>
+            <w:tcW w:w="0" w:type="auto"/>
+            <w:tcMar>
+              <w:top w:w="100" w:type="dxa"/>
+              <w:left w:w="100" w:type="dxa"/>
+              <w:bottom w:w="100" w:type="dxa"/>
+              <w:right w:w="100" w:type="dxa"/>
+            </w:tcMar>
+            <w:hideMark/>
+          </w:tcPr>
+          <w:p>
+            <w:pPr>
+              <w:spacing w:after="0" w:line="240" w:lineRule="auto"/>
+              <w:jc w:val="center"/>
+              <w:rPr>
+                <w:rFonts w:asciiTheme="majorHAnsi" w:eastAsia="Times New Roman" w:hAnsiTheme="majorHAnsi" w:cstheme="majorHAnsi"/>
+                <w:color w:val="00B050"/>
+                <w:sz w:val="24"/>
+                <w:szCs w:val="24"/>
+              </w:rPr>
+            </w:pPr>
+            <w:r>
+              <w:rPr>
+                <w:rFonts w:asciiTheme="majorHAnsi" w:eastAsia="Times New Roman" w:hAnsiTheme="majorHAnsi" w:cstheme="majorHAnsi"/>
+                <w:color w:val="00B050"/>
+              </w:rPr>
+              <w:t>High</w:t>
+            </w:r>
+          </w:p>
+        </w:tc>
+        <w:tc>
+          <w:tcPr>
+            <w:tcW w:w="0" w:type="auto"/>
+            <w:tcMar>
+              <w:top w:w="100" w:type="dxa"/>
+              <w:left w:w="100" w:type="dxa"/>
+              <w:bottom w:w="100" w:type="dxa"/>
+              <w:right w:w="100" w:type="dxa"/>
+            </w:tcMar>
+            <w:hideMark/>
+          </w:tcPr>
+          <w:p>
+            <w:pPr>
+              <w:spacing w:after="0" w:line="240" w:lineRule="auto"/>
+              <w:jc w:val="center"/>
+              <w:rPr>
+                <w:rFonts w:asciiTheme="majorHAnsi" w:eastAsia="Times New Roman" w:hAnsiTheme="majorHAnsi" w:cstheme="majorHAnsi"/>
+                <w:sz w:val="24"/>
+                <w:szCs w:val="24"/>
+              </w:rPr>
+            </w:pPr>
+            <w:r>
+              <w:rPr>
+                <w:rFonts w:asciiTheme="majorHAnsi" w:eastAsia="Times New Roman" w:hAnsiTheme="majorHAnsi" w:cstheme="majorHAnsi"/>
+                <w:sz w:val="24"/>
+                <w:szCs w:val="24"/>
+              </w:rPr>
+              <w:t>yes</w:t>
+            </w:r>
+          </w:p>
+        </w:tc>
+      </w:tr>
+      <w:tr>
+        <w:trPr>
+          <w:trHeight w:val="285"/>
+        </w:trPr>
+        <w:tc>
+          <w:tcPr>
+            <w:tcW w:w="0" w:type="auto"/>
+            <w:tcMar>
+              <w:top w:w="100" w:type="dxa"/>
+              <w:left w:w="100" w:type="dxa"/>
+              <w:bottom w:w="100" w:type="dxa"/>
+              <w:right w:w="100" w:type="dxa"/>
+            </w:tcMar>
+            <w:hideMark/>
+          </w:tcPr>
+          <w:p>
+            <w:pPr>
+              <w:spacing w:after="0" w:line="240" w:lineRule="auto"/>
+              <w:rPr>
+                <w:rFonts w:asciiTheme="majorHAnsi" w:eastAsia="Times New Roman" w:hAnsiTheme="majorHAnsi" w:cstheme="majorHAnsi"/>
+                <w:sz w:val="24"/>
+                <w:szCs w:val="24"/>
+              </w:rPr>
+            </w:pPr>
+            <w:r>
+              <w:rPr>
+                <w:rFonts w:asciiTheme="majorHAnsi" w:eastAsia="Times New Roman" w:hAnsiTheme="majorHAnsi" w:cstheme="majorHAnsi"/>
+                <w:color w:val="000000"/>
+              </w:rPr>
+              <w:t>Combination for the attack animations for shield and sword</w:t>
+            </w:r>
+          </w:p>
+        </w:tc>
+        <w:tc>
+          <w:tcPr>
+            <w:tcW w:w="0" w:type="auto"/>
+            <w:tcMar>
+              <w:top w:w="100" w:type="dxa"/>
+              <w:left w:w="100" w:type="dxa"/>
+              <w:bottom w:w="100" w:type="dxa"/>
+              <w:right w:w="100" w:type="dxa"/>
+            </w:tcMar>
+            <w:hideMark/>
+          </w:tcPr>
+          <w:p>
+            <w:pPr>
+              <w:spacing w:after="0" w:line="240" w:lineRule="auto"/>
+              <w:jc w:val="center"/>
+              <w:rPr>
+                <w:rFonts w:asciiTheme="majorHAnsi" w:eastAsia="Times New Roman" w:hAnsiTheme="majorHAnsi" w:cstheme="majorHAnsi"/>
+                <w:color w:val="00B050"/>
+                <w:sz w:val="24"/>
+                <w:szCs w:val="24"/>
+              </w:rPr>
+            </w:pPr>
+            <w:r>
+              <w:rPr>
+                <w:rFonts w:asciiTheme="majorHAnsi" w:eastAsia="Times New Roman" w:hAnsiTheme="majorHAnsi" w:cstheme="majorHAnsi"/>
+                <w:color w:val="00B050"/>
+              </w:rPr>
+              <w:t>High</w:t>
+            </w:r>
+          </w:p>
+        </w:tc>
+        <w:tc>
+          <w:tcPr>
+            <w:tcW w:w="0" w:type="auto"/>
+            <w:tcMar>
+              <w:top w:w="100" w:type="dxa"/>
+              <w:left w:w="100" w:type="dxa"/>
+              <w:bottom w:w="100" w:type="dxa"/>
+              <w:right w:w="100" w:type="dxa"/>
+            </w:tcMar>
+            <w:hideMark/>
+          </w:tcPr>
+          <w:p>
+            <w:pPr>
+              <w:spacing w:after="0" w:line="240" w:lineRule="auto"/>
+              <w:jc w:val="center"/>
+              <w:rPr>
+                <w:rFonts w:asciiTheme="majorHAnsi" w:eastAsia="Times New Roman" w:hAnsiTheme="majorHAnsi" w:cstheme="majorHAnsi"/>
+                <w:sz w:val="24"/>
+                <w:szCs w:val="24"/>
+              </w:rPr>
+            </w:pPr>
+            <w:r>
+              <w:rPr>
+                <w:rFonts w:asciiTheme="majorHAnsi" w:eastAsia="Times New Roman" w:hAnsiTheme="majorHAnsi" w:cstheme="majorHAnsi"/>
+                <w:sz w:val="24"/>
+                <w:szCs w:val="24"/>
+              </w:rPr>
+              <w:t>no</w:t>
+            </w:r>
+          </w:p>
+        </w:tc>
+      </w:tr>
+      <w:tr>
+        <w:trPr>
+          <w:trHeight w:val="215"/>
+        </w:trPr>
+        <w:tc>
+          <w:tcPr>
+            <w:tcW w:w="0" w:type="auto"/>
+            <w:tcMar>
+              <w:top w:w="100" w:type="dxa"/>
+              <w:left w:w="100" w:type="dxa"/>
+              <w:bottom w:w="100" w:type="dxa"/>
+              <w:right w:w="100" w:type="dxa"/>
+            </w:tcMar>
+            <w:hideMark/>
+          </w:tcPr>
+          <w:p>
+            <w:pPr>
+              <w:spacing w:after="0" w:line="240" w:lineRule="auto"/>
+              <w:rPr>
+                <w:rFonts w:asciiTheme="majorHAnsi" w:eastAsia="Times New Roman" w:hAnsiTheme="majorHAnsi" w:cstheme="majorHAnsi"/>
+                <w:sz w:val="24"/>
+                <w:szCs w:val="24"/>
+              </w:rPr>
+            </w:pPr>
+            <w:r>
+              <w:rPr>
+                <w:rFonts w:asciiTheme="majorHAnsi" w:eastAsia="Times New Roman" w:hAnsiTheme="majorHAnsi" w:cstheme="majorHAnsi"/>
+                <w:color w:val="000000"/>
+              </w:rPr>
+              <w:t>Enemy tracking/movement</w:t>
+            </w:r>
+          </w:p>
+        </w:tc>
+        <w:tc>
+          <w:tcPr>
+            <w:tcW w:w="0" w:type="auto"/>
+            <w:tcMar>
+              <w:top w:w="100" w:type="dxa"/>
+              <w:left w:w="100" w:type="dxa"/>
+              <w:bottom w:w="100" w:type="dxa"/>
+              <w:right w:w="100" w:type="dxa"/>
+            </w:tcMar>
+            <w:hideMark/>
+          </w:tcPr>
+          <w:p>
+            <w:pPr>
+              <w:spacing w:after="0" w:line="240" w:lineRule="auto"/>
+              <w:jc w:val="center"/>
+              <w:rPr>
+                <w:rFonts w:asciiTheme="majorHAnsi" w:eastAsia="Times New Roman" w:hAnsiTheme="majorHAnsi" w:cstheme="majorHAnsi"/>
+                <w:color w:val="00B050"/>
+                <w:sz w:val="24"/>
+                <w:szCs w:val="24"/>
+              </w:rPr>
+            </w:pPr>
+            <w:r>
+              <w:rPr>
+                <w:rFonts w:asciiTheme="majorHAnsi" w:eastAsia="Times New Roman" w:hAnsiTheme="majorHAnsi" w:cstheme="majorHAnsi"/>
+                <w:color w:val="00B050"/>
+              </w:rPr>
+              <w:t>High</w:t>
+            </w:r>
+          </w:p>
+        </w:tc>
+        <w:tc>
+          <w:tcPr>
+            <w:tcW w:w="0" w:type="auto"/>
+            <w:tcMar>
+              <w:top w:w="100" w:type="dxa"/>
+              <w:left w:w="100" w:type="dxa"/>
+              <w:bottom w:w="100" w:type="dxa"/>
+              <w:right w:w="100" w:type="dxa"/>
+            </w:tcMar>
+            <w:hideMark/>
+          </w:tcPr>
+          <w:p>
+            <w:pPr>
+              <w:spacing w:after="0" w:line="240" w:lineRule="auto"/>
+              <w:jc w:val="center"/>
+              <w:rPr>
+                <w:rFonts w:asciiTheme="majorHAnsi" w:eastAsia="Times New Roman" w:hAnsiTheme="majorHAnsi" w:cstheme="majorHAnsi"/>
+                <w:sz w:val="24"/>
+                <w:szCs w:val="24"/>
+              </w:rPr>
+            </w:pPr>
+            <w:r>
+              <w:rPr>
+                <w:rFonts w:asciiTheme="majorHAnsi" w:eastAsia="Times New Roman" w:hAnsiTheme="majorHAnsi" w:cstheme="majorHAnsi"/>
+                <w:sz w:val="24"/>
+                <w:szCs w:val="24"/>
+              </w:rPr>
+              <w:t>Yes</w:t>
+            </w:r>
+          </w:p>
+        </w:tc>
+      </w:tr>
+      <w:tr>
+        <w:trPr>
+          <w:trHeight w:val="358"/>
+        </w:trPr>
+        <w:tc>
+          <w:tcPr>
+            <w:tcW w:w="0" w:type="auto"/>
+            <w:tcMar>
+              <w:top w:w="100" w:type="dxa"/>
+              <w:left w:w="100" w:type="dxa"/>
+              <w:bottom w:w="100" w:type="dxa"/>
+              <w:right w:w="100" w:type="dxa"/>
+            </w:tcMar>
+            <w:hideMark/>
+          </w:tcPr>
+          <w:p>
+            <w:pPr>
+              <w:spacing w:after="0" w:line="240" w:lineRule="auto"/>
+              <w:rPr>
+                <w:rFonts w:asciiTheme="majorHAnsi" w:eastAsia="Times New Roman" w:hAnsiTheme="majorHAnsi" w:cstheme="majorHAnsi"/>
+                <w:sz w:val="24"/>
+                <w:szCs w:val="24"/>
+              </w:rPr>
+            </w:pPr>
+            <w:r>
+              <w:rPr>
+                <w:rFonts w:asciiTheme="majorHAnsi" w:eastAsia="Times New Roman" w:hAnsiTheme="majorHAnsi" w:cstheme="majorHAnsi"/>
+                <w:color w:val="000000"/>
+              </w:rPr>
+              <w:t xml:space="preserve">Enemy </w:t>
+            </w:r>
+            <w:r>
+              <w:rPr>
+                <w:rFonts w:asciiTheme="majorHAnsi" w:eastAsia="Times New Roman" w:hAnsiTheme="majorHAnsi" w:cstheme="majorHAnsi"/>
+                <w:color w:val="000000"/>
+              </w:rPr>
+              <w:t>hitbox/health/death</w:t>
+            </w:r>
+          </w:p>
+        </w:tc>
+        <w:tc>
+          <w:tcPr>
+            <w:tcW w:w="0" w:type="auto"/>
+            <w:tcMar>
+              <w:top w:w="100" w:type="dxa"/>
+              <w:left w:w="100" w:type="dxa"/>
+              <w:bottom w:w="100" w:type="dxa"/>
+              <w:right w:w="100" w:type="dxa"/>
+            </w:tcMar>
+            <w:hideMark/>
+          </w:tcPr>
+          <w:p>
+            <w:pPr>
+              <w:spacing w:after="0" w:line="240" w:lineRule="auto"/>
+              <w:jc w:val="center"/>
+              <w:rPr>
+                <w:rFonts w:asciiTheme="majorHAnsi" w:eastAsia="Times New Roman" w:hAnsiTheme="majorHAnsi" w:cstheme="majorHAnsi"/>
+                <w:color w:val="00B050"/>
+                <w:sz w:val="24"/>
+                <w:szCs w:val="24"/>
+              </w:rPr>
+            </w:pPr>
+            <w:r>
+              <w:rPr>
+                <w:rFonts w:asciiTheme="majorHAnsi" w:eastAsia="Times New Roman" w:hAnsiTheme="majorHAnsi" w:cstheme="majorHAnsi"/>
+                <w:color w:val="FFC000"/>
+              </w:rPr>
+              <w:t>medium</w:t>
+            </w:r>
+          </w:p>
+        </w:tc>
+        <w:tc>
+          <w:tcPr>
+            <w:tcW w:w="0" w:type="auto"/>
+            <w:tcMar>
+              <w:top w:w="100" w:type="dxa"/>
+              <w:left w:w="100" w:type="dxa"/>
+              <w:bottom w:w="100" w:type="dxa"/>
+              <w:right w:w="100" w:type="dxa"/>
+            </w:tcMar>
+            <w:hideMark/>
+          </w:tcPr>
+          <w:p>
+            <w:pPr>
+              <w:spacing w:after="0" w:line="240" w:lineRule="auto"/>
+              <w:jc w:val="center"/>
+              <w:rPr>
+                <w:rFonts w:asciiTheme="majorHAnsi" w:eastAsia="Times New Roman" w:hAnsiTheme="majorHAnsi" w:cstheme="majorHAnsi"/>
+                <w:sz w:val="24"/>
+                <w:szCs w:val="24"/>
+              </w:rPr>
+            </w:pPr>
+            <w:r>
+              <w:rPr>
+                <w:rFonts w:asciiTheme="majorHAnsi" w:eastAsia="Times New Roman" w:hAnsiTheme="majorHAnsi" w:cstheme="majorHAnsi"/>
+                <w:sz w:val="24"/>
+                <w:szCs w:val="24"/>
+              </w:rPr>
+              <w:t>No</w:t>
+            </w:r>
+          </w:p>
+        </w:tc>
+      </w:tr>
+    </w:tbl>
+    <w:p>
+      <w:pPr>
+        <w:rPr>
+          <w:rFonts w:asciiTheme="majorHAnsi" w:hAnsiTheme="majorHAnsi" w:cstheme="majorHAnsi"/>
+        </w:rPr>
+      </w:pPr>
+    </w:p>
+    <w:p>
+      <w:pPr>
+        <w:rPr>
+          <w:rFonts w:asciiTheme="majorHAnsi" w:hAnsiTheme="majorHAnsi" w:cstheme="majorHAnsi"/>
+        </w:rPr>
+      </w:pPr>
+    </w:p>
+    <w:p>
+      <w:pPr>
+        <w:rPr>
+          <w:rFonts w:asciiTheme="majorHAnsi" w:hAnsiTheme="majorHAnsi" w:cstheme="majorHAnsi"/>
+        </w:rPr>
+      </w:pPr>
+    </w:p>
+    <w:p>
+      <w:pPr>
+        <w:rPr>
+          <w:rFonts w:asciiTheme="majorHAnsi" w:hAnsiTheme="majorHAnsi" w:cstheme="majorHAnsi"/>
+        </w:rPr>
+      </w:pPr>
+    </w:p>
+    <w:p>
+      <w:pPr>
+        <w:rPr>
+          <w:rFonts w:asciiTheme="majorHAnsi" w:hAnsiTheme="majorHAnsi" w:cstheme="majorHAnsi"/>
+        </w:rPr>
+      </w:pPr>
+      <w:r>
+        <w:rPr>
+          <w:rFonts w:asciiTheme="majorHAnsi" w:hAnsiTheme="majorHAnsi" w:cstheme="majorHAnsi"/>
+        </w:rPr>
+        <w:t>Sprint 2: 16</w:t>
+      </w:r>
+      <w:r>
+        <w:rPr>
+          <w:rFonts w:asciiTheme="majorHAnsi" w:hAnsiTheme="majorHAnsi" w:cstheme="majorHAnsi"/>
+          <w:vertAlign w:val="superscript"/>
+        </w:rPr>
+        <w:t>th</w:t>
+      </w:r>
+      <w:r>
+        <w:rPr>
+          <w:rFonts w:asciiTheme="majorHAnsi" w:hAnsiTheme="majorHAnsi" w:cstheme="majorHAnsi"/>
+        </w:rPr>
+        <w:t xml:space="preserve"> March – 29</w:t>
+      </w:r>
+      <w:r>
+        <w:rPr>
+          <w:rFonts w:asciiTheme="majorHAnsi" w:hAnsiTheme="majorHAnsi" w:cstheme="majorHAnsi"/>
+          <w:vertAlign w:val="superscript"/>
+        </w:rPr>
+        <w:t>th</w:t>
+      </w:r>
+      <w:r>
+        <w:rPr>
+          <w:rFonts w:asciiTheme="majorHAnsi" w:hAnsiTheme="majorHAnsi" w:cstheme="majorHAnsi"/>
+        </w:rPr>
+        <w:t xml:space="preserve"> March </w:t>
+      </w:r>
+    </w:p>
+    <w:tbl>
+      <w:tblPr>
+        <w:tblpPr w:leftFromText="180" w:rightFromText="180" w:vertAnchor="text" w:tblpY="360"/>
+        <w:tblW w:w="8618" w:type="dxa"/>
+        <w:tblBorders>
+          <w:top w:val="single" w:sz="4" w:space="0" w:color="auto"/>
+          <w:left w:val="single" w:sz="4" w:space="0" w:color="auto"/>
+          <w:bottom w:val="single" w:sz="4" w:space="0" w:color="auto"/>
+          <w:right w:val="single" w:sz="4" w:space="0" w:color="auto"/>
+          <w:insideH w:val="single" w:sz="4" w:space="0" w:color="auto"/>
+          <w:insideV w:val="single" w:sz="4" w:space="0" w:color="auto"/>
+        </w:tblBorders>
+        <w:tblCellMar>
+          <w:top w:w="15" w:type="dxa"/>
+          <w:left w:w="15" w:type="dxa"/>
+          <w:bottom w:w="15" w:type="dxa"/>
+          <w:right w:w="15" w:type="dxa"/>
+        </w:tblCellMar>
+        <w:tblLook w:val="04A0" w:firstRow="1" w:lastRow="0" w:firstColumn="1" w:lastColumn="0" w:noHBand="0" w:noVBand="1"/>
+      </w:tblPr>
+      <w:tblGrid>
+        <w:gridCol w:w="6898"/>
+        <w:gridCol w:w="946"/>
+        <w:gridCol w:w="774"/>
+      </w:tblGrid>
+      <w:tr>
+        <w:trPr>
+          <w:trHeight w:val="228"/>
+        </w:trPr>
+        <w:tc>
+          <w:tcPr>
+            <w:tcW w:w="0" w:type="auto"/>
+            <w:tcMar>
+              <w:top w:w="100" w:type="dxa"/>
+              <w:left w:w="100" w:type="dxa"/>
+              <w:bottom w:w="100" w:type="dxa"/>
+              <w:right w:w="100" w:type="dxa"/>
+            </w:tcMar>
+            <w:hideMark/>
+          </w:tcPr>
+          <w:p>
+            <w:pPr>
+              <w:spacing w:after="0" w:line="240" w:lineRule="auto"/>
+              <w:jc w:val="center"/>
+              <w:rPr>
+                <w:rFonts w:asciiTheme="majorHAnsi" w:eastAsia="Times New Roman" w:hAnsiTheme="majorHAnsi" w:cstheme="majorHAnsi"/>
+                <w:sz w:val="24"/>
+                <w:szCs w:val="24"/>
+              </w:rPr>
+            </w:pPr>
+            <w:r>
+              <w:rPr>
+                <w:rFonts w:asciiTheme="majorHAnsi" w:eastAsia="Times New Roman" w:hAnsiTheme="majorHAnsi" w:cstheme="majorHAnsi"/>
+                <w:color w:val="000000"/>
+              </w:rPr>
+              <w:t>Task</w:t>
+            </w:r>
+          </w:p>
+        </w:tc>
+        <w:tc>
+          <w:tcPr>
+            <w:tcW w:w="0" w:type="auto"/>
+            <w:tcMar>
+              <w:top w:w="100" w:type="dxa"/>
+              <w:left w:w="100" w:type="dxa"/>
+              <w:bottom w:w="100" w:type="dxa"/>
+              <w:right w:w="100" w:type="dxa"/>
+            </w:tcMar>
+            <w:hideMark/>
+          </w:tcPr>
+          <w:p>
+            <w:pPr>
+              <w:spacing w:after="0" w:line="240" w:lineRule="auto"/>
+              <w:jc w:val="center"/>
+              <w:rPr>
+                <w:rFonts w:asciiTheme="majorHAnsi" w:eastAsia="Times New Roman" w:hAnsiTheme="majorHAnsi" w:cstheme="majorHAnsi"/>
+                <w:sz w:val="24"/>
+                <w:szCs w:val="24"/>
+              </w:rPr>
+            </w:pPr>
+            <w:r>
+              <w:rPr>
+                <w:rFonts w:asciiTheme="majorHAnsi" w:eastAsia="Times New Roman" w:hAnsiTheme="majorHAnsi" w:cstheme="majorHAnsi"/>
+                <w:color w:val="000000"/>
+              </w:rPr>
+              <w:t>Priority</w:t>
+            </w:r>
+          </w:p>
+        </w:tc>
+        <w:tc>
+          <w:tcPr>
+            <w:tcW w:w="0" w:type="auto"/>
+            <w:tcMar>
+              <w:top w:w="100" w:type="dxa"/>
+              <w:left w:w="100" w:type="dxa"/>
+              <w:bottom w:w="100" w:type="dxa"/>
+              <w:right w:w="100" w:type="dxa"/>
+            </w:tcMar>
+            <w:hideMark/>
+          </w:tcPr>
+          <w:p>
+            <w:pPr>
+              <w:spacing w:after="0" w:line="240" w:lineRule="auto"/>
+              <w:jc w:val="center"/>
+              <w:rPr>
+                <w:rFonts w:asciiTheme="majorHAnsi" w:eastAsia="Times New Roman" w:hAnsiTheme="majorHAnsi" w:cstheme="majorHAnsi"/>
+                <w:sz w:val="24"/>
+                <w:szCs w:val="24"/>
+              </w:rPr>
+            </w:pPr>
+            <w:r>
+              <w:rPr>
+                <w:rFonts w:asciiTheme="majorHAnsi" w:eastAsia="Times New Roman" w:hAnsiTheme="majorHAnsi" w:cstheme="majorHAnsi"/>
+                <w:color w:val="000000"/>
+              </w:rPr>
+              <w:t>Done?</w:t>
+            </w:r>
+          </w:p>
+        </w:tc>
+      </w:tr>
+      <w:tr>
+        <w:trPr>
+          <w:trHeight w:val="228"/>
+        </w:trPr>
+        <w:tc>
+          <w:tcPr>
+            <w:tcW w:w="0" w:type="auto"/>
+            <w:tcMar>
+              <w:top w:w="100" w:type="dxa"/>
+              <w:left w:w="100" w:type="dxa"/>
+              <w:bottom w:w="100" w:type="dxa"/>
+              <w:right w:w="100" w:type="dxa"/>
+            </w:tcMar>
+            <w:hideMark/>
+          </w:tcPr>
+          <w:p>
+            <w:pPr>
+              <w:spacing w:after="0" w:line="240" w:lineRule="auto"/>
+              <w:rPr>
+                <w:rFonts w:asciiTheme="majorHAnsi" w:eastAsia="Times New Roman" w:hAnsiTheme="majorHAnsi" w:cstheme="majorHAnsi"/>
+                <w:sz w:val="24"/>
+                <w:szCs w:val="24"/>
+              </w:rPr>
+            </w:pPr>
+            <w:r>
+              <w:rPr>
+                <w:rFonts w:asciiTheme="majorHAnsi" w:eastAsia="Times New Roman" w:hAnsiTheme="majorHAnsi" w:cstheme="majorHAnsi"/>
+                <w:color w:val="000000"/>
+              </w:rPr>
+              <w:t>Combination for the attach animations for sword and shield</w:t>
+            </w:r>
+          </w:p>
+        </w:tc>
+        <w:tc>
+          <w:tcPr>
+            <w:tcW w:w="0" w:type="auto"/>
+            <w:tcMar>
+              <w:top w:w="100" w:type="dxa"/>
+              <w:left w:w="100" w:type="dxa"/>
+              <w:bottom w:w="100" w:type="dxa"/>
+              <w:right w:w="100" w:type="dxa"/>
+            </w:tcMar>
+            <w:hideMark/>
+          </w:tcPr>
+          <w:p>
+            <w:pPr>
+              <w:spacing w:after="0" w:line="240" w:lineRule="auto"/>
+              <w:jc w:val="center"/>
+              <w:rPr>
+                <w:rFonts w:asciiTheme="majorHAnsi" w:eastAsia="Times New Roman" w:hAnsiTheme="majorHAnsi" w:cstheme="majorHAnsi"/>
+                <w:color w:val="00B050"/>
+                <w:sz w:val="24"/>
+                <w:szCs w:val="24"/>
+              </w:rPr>
+            </w:pPr>
+            <w:r>
+              <w:rPr>
+                <w:rFonts w:asciiTheme="majorHAnsi" w:eastAsia="Times New Roman" w:hAnsiTheme="majorHAnsi" w:cstheme="majorHAnsi"/>
+                <w:color w:val="00B050"/>
+              </w:rPr>
+              <w:t>High</w:t>
+            </w:r>
+          </w:p>
+        </w:tc>
+        <w:tc>
+          <w:tcPr>
+            <w:tcW w:w="0" w:type="auto"/>
+            <w:tcMar>
+              <w:top w:w="100" w:type="dxa"/>
+              <w:left w:w="100" w:type="dxa"/>
+              <w:bottom w:w="100" w:type="dxa"/>
+              <w:right w:w="100" w:type="dxa"/>
+            </w:tcMar>
+            <w:hideMark/>
+          </w:tcPr>
+          <w:p>
+            <w:pPr>
+              <w:spacing w:after="0" w:line="240" w:lineRule="auto"/>
+              <w:jc w:val="center"/>
+              <w:rPr>
+                <w:rFonts w:asciiTheme="majorHAnsi" w:eastAsia="Times New Roman" w:hAnsiTheme="majorHAnsi" w:cstheme="majorHAnsi"/>
+                <w:sz w:val="24"/>
+                <w:szCs w:val="24"/>
+              </w:rPr>
+            </w:pPr>
+          </w:p>
+        </w:tc>
+      </w:tr>
+      <w:tr>
+        <w:trPr>
+          <w:trHeight w:val="228"/>
+        </w:trPr>
+        <w:tc>
+          <w:tcPr>
+            <w:tcW w:w="0" w:type="auto"/>
+            <w:tcMar>
+              <w:top w:w="100" w:type="dxa"/>
+              <w:left w:w="100" w:type="dxa"/>
+              <w:bottom w:w="100" w:type="dxa"/>
+              <w:right w:w="100" w:type="dxa"/>
+            </w:tcMar>
+          </w:tcPr>
+          <w:p>
+            <w:pPr>
+              <w:spacing w:after="0" w:line="240" w:lineRule="auto"/>
+              <w:rPr>
+                <w:rFonts w:asciiTheme="majorHAnsi" w:eastAsia="Times New Roman" w:hAnsiTheme="majorHAnsi" w:cstheme="majorHAnsi"/>
+                <w:color w:val="000000"/>
+              </w:rPr>
+            </w:pPr>
+            <w:r>
+              <w:rPr>
+                <w:rFonts w:asciiTheme="majorHAnsi" w:eastAsia="Times New Roman" w:hAnsiTheme="majorHAnsi" w:cstheme="majorHAnsi"/>
+                <w:color w:val="000000"/>
+              </w:rPr>
+              <w:t xml:space="preserve">Enemy </w:t>
+            </w:r>
+            <w:r>
+              <w:rPr>
+                <w:rFonts w:asciiTheme="majorHAnsi" w:eastAsia="Times New Roman" w:hAnsiTheme="majorHAnsi" w:cstheme="majorHAnsi"/>
+                <w:color w:val="000000"/>
+              </w:rPr>
+              <w:t>hitbox/health/death</w:t>
+            </w:r>
+          </w:p>
+        </w:tc>
+        <w:tc>
+          <w:tcPr>
+            <w:tcW w:w="0" w:type="auto"/>
+            <w:tcMar>
+              <w:top w:w="100" w:type="dxa"/>
+              <w:left w:w="100" w:type="dxa"/>
+              <w:bottom w:w="100" w:type="dxa"/>
+              <w:right w:w="100" w:type="dxa"/>
+            </w:tcMar>
+          </w:tcPr>
+          <w:p>
+            <w:pPr>
+              <w:spacing w:after="0" w:line="240" w:lineRule="auto"/>
+              <w:jc w:val="center"/>
+              <w:rPr>
+                <w:rFonts w:asciiTheme="majorHAnsi" w:eastAsia="Times New Roman" w:hAnsiTheme="majorHAnsi" w:cstheme="majorHAnsi"/>
+                <w:color w:val="00B050"/>
+              </w:rPr>
+            </w:pPr>
+            <w:r>
+              <w:rPr>
+                <w:rFonts w:asciiTheme="majorHAnsi" w:eastAsia="Times New Roman" w:hAnsiTheme="majorHAnsi" w:cstheme="majorHAnsi"/>
+                <w:color w:val="00B050"/>
+              </w:rPr>
+              <w:t>High</w:t>
+            </w:r>
+          </w:p>
+        </w:tc>
+        <w:tc>
+          <w:tcPr>
+            <w:tcW w:w="0" w:type="auto"/>
+            <w:tcMar>
+              <w:top w:w="100" w:type="dxa"/>
+              <w:left w:w="100" w:type="dxa"/>
+              <w:bottom w:w="100" w:type="dxa"/>
+              <w:right w:w="100" w:type="dxa"/>
+            </w:tcMar>
+          </w:tcPr>
+          <w:p>
+            <w:pPr>
+              <w:spacing w:after="0" w:line="240" w:lineRule="auto"/>
+              <w:jc w:val="center"/>
+              <w:rPr>
+                <w:rFonts w:asciiTheme="majorHAnsi" w:eastAsia="Times New Roman" w:hAnsiTheme="majorHAnsi" w:cstheme="majorHAnsi"/>
+                <w:sz w:val="24"/>
+                <w:szCs w:val="24"/>
+              </w:rPr>
+            </w:pPr>
+          </w:p>
+        </w:tc>
+      </w:tr>
+      <w:tr>
+        <w:trPr>
+          <w:trHeight w:val="228"/>
+        </w:trPr>
+        <w:tc>
+          <w:tcPr>
+            <w:tcW w:w="0" w:type="auto"/>
+            <w:tcMar>
+              <w:top w:w="100" w:type="dxa"/>
+              <w:left w:w="100" w:type="dxa"/>
+              <w:bottom w:w="100" w:type="dxa"/>
+              <w:right w:w="100" w:type="dxa"/>
+            </w:tcMar>
+            <w:hideMark/>
+          </w:tcPr>
+          <w:p>
+            <w:pPr>
+              <w:spacing w:after="0" w:line="240" w:lineRule="auto"/>
+              <w:rPr>
+                <w:rFonts w:asciiTheme="majorHAnsi" w:eastAsia="Times New Roman" w:hAnsiTheme="majorHAnsi" w:cstheme="majorHAnsi"/>
+                <w:sz w:val="24"/>
+                <w:szCs w:val="24"/>
+              </w:rPr>
+            </w:pPr>
+            <w:r>
+              <w:rPr>
+                <w:rFonts w:asciiTheme="majorHAnsi" w:eastAsia="Times New Roman" w:hAnsiTheme="majorHAnsi" w:cstheme="majorHAnsi"/>
+                <w:sz w:val="24"/>
+                <w:szCs w:val="24"/>
+              </w:rPr>
+              <w:t>Enemy Spawning system</w:t>
+            </w:r>
+          </w:p>
+        </w:tc>
+        <w:tc>
+          <w:tcPr>
+            <w:tcW w:w="0" w:type="auto"/>
+            <w:tcMar>
+              <w:top w:w="100" w:type="dxa"/>
+              <w:left w:w="100" w:type="dxa"/>
+              <w:bottom w:w="100" w:type="dxa"/>
+              <w:right w:w="100" w:type="dxa"/>
+            </w:tcMar>
+            <w:hideMark/>
+          </w:tcPr>
+          <w:p>
+            <w:pPr>
+              <w:spacing w:after="0" w:line="240" w:lineRule="auto"/>
+              <w:jc w:val="center"/>
+              <w:rPr>
+                <w:rFonts w:asciiTheme="majorHAnsi" w:eastAsia="Times New Roman" w:hAnsiTheme="majorHAnsi" w:cstheme="majorHAnsi"/>
+                <w:color w:val="00B050"/>
+                <w:sz w:val="24"/>
+                <w:szCs w:val="24"/>
+              </w:rPr>
+            </w:pPr>
+            <w:r>
+              <w:rPr>
+                <w:rFonts w:asciiTheme="majorHAnsi" w:eastAsia="Times New Roman" w:hAnsiTheme="majorHAnsi" w:cstheme="majorHAnsi"/>
+                <w:color w:val="00B050"/>
+              </w:rPr>
+              <w:t>High</w:t>
+            </w:r>
+          </w:p>
+        </w:tc>
+        <w:tc>
+          <w:tcPr>
+            <w:tcW w:w="0" w:type="auto"/>
+            <w:tcMar>
+              <w:top w:w="100" w:type="dxa"/>
+              <w:left w:w="100" w:type="dxa"/>
+              <w:bottom w:w="100" w:type="dxa"/>
+              <w:right w:w="100" w:type="dxa"/>
+            </w:tcMar>
+            <w:hideMark/>
+          </w:tcPr>
+          <w:p>
+            <w:pPr>
+              <w:spacing w:after="0" w:line="240" w:lineRule="auto"/>
+              <w:jc w:val="center"/>
+              <w:rPr>
+                <w:rFonts w:asciiTheme="majorHAnsi" w:eastAsia="Times New Roman" w:hAnsiTheme="majorHAnsi" w:cstheme="majorHAnsi"/>
+                <w:sz w:val="24"/>
+                <w:szCs w:val="24"/>
+              </w:rPr>
+            </w:pPr>
+          </w:p>
+        </w:tc>
+      </w:tr>
+      <w:tr>
+        <w:trPr>
+          <w:trHeight w:val="215"/>
+        </w:trPr>
+        <w:tc>
+          <w:tcPr>
+            <w:tcW w:w="0" w:type="auto"/>
+            <w:tcMar>
+              <w:top w:w="100" w:type="dxa"/>
+              <w:left w:w="100" w:type="dxa"/>
+              <w:bottom w:w="100" w:type="dxa"/>
+              <w:right w:w="100" w:type="dxa"/>
+            </w:tcMar>
+            <w:hideMark/>
+          </w:tcPr>
+          <w:p>
+            <w:pPr>
+              <w:spacing w:after="0" w:line="240" w:lineRule="auto"/>
+              <w:rPr>
+                <w:rFonts w:asciiTheme="majorHAnsi" w:eastAsia="Times New Roman" w:hAnsiTheme="majorHAnsi" w:cstheme="majorHAnsi"/>
+                <w:sz w:val="24"/>
+                <w:szCs w:val="24"/>
+              </w:rPr>
+            </w:pPr>
+            <w:r>
+              <w:rPr>
+                <w:rFonts w:asciiTheme="majorHAnsi" w:eastAsia="Times New Roman" w:hAnsiTheme="majorHAnsi" w:cstheme="majorHAnsi"/>
+                <w:color w:val="000000"/>
+              </w:rPr>
+              <w:t>Enemy attacking system</w:t>
+            </w:r>
+            <w:r>
+              <w:rPr>
+                <w:rFonts w:asciiTheme="majorHAnsi" w:eastAsia="Times New Roman" w:hAnsiTheme="majorHAnsi" w:cstheme="majorHAnsi"/>
+                <w:color w:val="000000"/>
+              </w:rPr>
+              <w:t>(animation)</w:t>
+            </w:r>
+          </w:p>
+        </w:tc>
+        <w:tc>
+          <w:tcPr>
+            <w:tcW w:w="0" w:type="auto"/>
+            <w:tcMar>
+              <w:top w:w="100" w:type="dxa"/>
+              <w:left w:w="100" w:type="dxa"/>
+              <w:bottom w:w="100" w:type="dxa"/>
+              <w:right w:w="100" w:type="dxa"/>
+            </w:tcMar>
+            <w:hideMark/>
+          </w:tcPr>
+          <w:p>
+            <w:pPr>
+              <w:spacing w:after="0" w:line="240" w:lineRule="auto"/>
+              <w:jc w:val="center"/>
+              <w:rPr>
+                <w:rFonts w:asciiTheme="majorHAnsi" w:eastAsia="Times New Roman" w:hAnsiTheme="majorHAnsi" w:cstheme="majorHAnsi"/>
+                <w:color w:val="ED7D31" w:themeColor="accent2"/>
+                <w:sz w:val="24"/>
+                <w:szCs w:val="24"/>
+              </w:rPr>
+            </w:pPr>
+            <w:r>
+              <w:rPr>
+                <w:rFonts w:asciiTheme="majorHAnsi" w:eastAsia="Times New Roman" w:hAnsiTheme="majorHAnsi" w:cstheme="majorHAnsi"/>
+                <w:color w:val="ED7D31" w:themeColor="accent2"/>
+              </w:rPr>
+              <w:t>Medium</w:t>
+            </w:r>
+          </w:p>
+        </w:tc>
+        <w:tc>
+          <w:tcPr>
+            <w:tcW w:w="0" w:type="auto"/>
+            <w:tcMar>
+              <w:top w:w="100" w:type="dxa"/>
+              <w:left w:w="100" w:type="dxa"/>
+              <w:bottom w:w="100" w:type="dxa"/>
+              <w:right w:w="100" w:type="dxa"/>
+            </w:tcMar>
+            <w:hideMark/>
+          </w:tcPr>
+          <w:p>
+            <w:pPr>
+              <w:spacing w:after="0" w:line="240" w:lineRule="auto"/>
+              <w:jc w:val="center"/>
+              <w:rPr>
+                <w:rFonts w:asciiTheme="majorHAnsi" w:eastAsia="Times New Roman" w:hAnsiTheme="majorHAnsi" w:cstheme="majorHAnsi"/>
+                <w:sz w:val="24"/>
+                <w:szCs w:val="24"/>
+              </w:rPr>
+            </w:pPr>
+          </w:p>
+        </w:tc>
+      </w:tr>
+      <w:tr>
+        <w:trPr>
+          <w:trHeight w:val="228"/>
+        </w:trPr>
+        <w:tc>
+          <w:tcPr>
+            <w:tcW w:w="0" w:type="auto"/>
+            <w:tcMar>
+              <w:top w:w="100" w:type="dxa"/>
+              <w:left w:w="100" w:type="dxa"/>
+              <w:bottom w:w="100" w:type="dxa"/>
+              <w:right w:w="100" w:type="dxa"/>
+            </w:tcMar>
+            <w:hideMark/>
+          </w:tcPr>
+          <w:p>
+            <w:pPr>
+              <w:spacing w:after="0" w:line="240" w:lineRule="auto"/>
+              <w:rPr>
+                <w:rFonts w:asciiTheme="majorHAnsi" w:eastAsia="Times New Roman" w:hAnsiTheme="majorHAnsi" w:cstheme="majorHAnsi"/>
+                <w:sz w:val="24"/>
+                <w:szCs w:val="24"/>
+              </w:rPr>
+            </w:pPr>
+            <w:r>
+              <w:rPr>
+                <w:rFonts w:asciiTheme="majorHAnsi" w:eastAsia="Times New Roman" w:hAnsiTheme="majorHAnsi" w:cstheme="majorHAnsi"/>
+                <w:sz w:val="24"/>
+                <w:szCs w:val="24"/>
+              </w:rPr>
+              <w:t>Player health/death/hitbox</w:t>
+            </w:r>
+          </w:p>
+        </w:tc>
+        <w:tc>
+          <w:tcPr>
+            <w:tcW w:w="0" w:type="auto"/>
+            <w:tcMar>
+              <w:top w:w="100" w:type="dxa"/>
+              <w:left w:w="100" w:type="dxa"/>
+              <w:bottom w:w="100" w:type="dxa"/>
+              <w:right w:w="100" w:type="dxa"/>
+            </w:tcMar>
+            <w:hideMark/>
+          </w:tcPr>
+          <w:p>
+            <w:pPr>
+              <w:spacing w:after="0" w:line="240" w:lineRule="auto"/>
+              <w:jc w:val="center"/>
+              <w:rPr>
+                <w:rFonts w:asciiTheme="majorHAnsi" w:eastAsia="Times New Roman" w:hAnsiTheme="majorHAnsi" w:cstheme="majorHAnsi"/>
+                <w:color w:val="ED7D31" w:themeColor="accent2"/>
+                <w:sz w:val="24"/>
+                <w:szCs w:val="24"/>
+              </w:rPr>
+            </w:pPr>
+            <w:r>
+              <w:rPr>
+                <w:rFonts w:asciiTheme="majorHAnsi" w:eastAsia="Times New Roman" w:hAnsiTheme="majorHAnsi" w:cstheme="majorHAnsi"/>
+                <w:color w:val="ED7D31" w:themeColor="accent2"/>
+              </w:rPr>
+              <w:t>Medium</w:t>
+            </w:r>
+          </w:p>
+        </w:tc>
+        <w:tc>
+          <w:tcPr>
+            <w:tcW w:w="0" w:type="auto"/>
+            <w:tcMar>
+              <w:top w:w="100" w:type="dxa"/>
+              <w:left w:w="100" w:type="dxa"/>
+              <w:bottom w:w="100" w:type="dxa"/>
+              <w:right w:w="100" w:type="dxa"/>
+            </w:tcMar>
+            <w:hideMark/>
+          </w:tcPr>
+          <w:p>
+            <w:pPr>
+              <w:spacing w:after="0" w:line="240" w:lineRule="auto"/>
+              <w:jc w:val="center"/>
+              <w:rPr>
+                <w:rFonts w:asciiTheme="majorHAnsi" w:eastAsia="Times New Roman" w:hAnsiTheme="majorHAnsi" w:cstheme="majorHAnsi"/>
+                <w:sz w:val="24"/>
+                <w:szCs w:val="24"/>
+              </w:rPr>
+            </w:pPr>
+          </w:p>
+        </w:tc>
+      </w:tr>
+      <w:tr>
+        <w:trPr>
+          <w:trHeight w:val="215"/>
+        </w:trPr>
+        <w:tc>
+          <w:tcPr>
+            <w:tcW w:w="0" w:type="auto"/>
+            <w:tcMar>
+              <w:top w:w="100" w:type="dxa"/>
+              <w:left w:w="100" w:type="dxa"/>
+              <w:bottom w:w="100" w:type="dxa"/>
+              <w:right w:w="100" w:type="dxa"/>
+            </w:tcMar>
+          </w:tcPr>
+          <w:p>
+            <w:pPr>
+              <w:spacing w:after="0" w:line="240" w:lineRule="auto"/>
+              <w:rPr>
+                <w:rFonts w:asciiTheme="majorHAnsi" w:eastAsia="Times New Roman" w:hAnsiTheme="majorHAnsi" w:cstheme="majorHAnsi"/>
+                <w:color w:val="000000"/>
+              </w:rPr>
+            </w:pPr>
+            <w:r>
+              <w:rPr>
+                <w:rFonts w:asciiTheme="majorHAnsi" w:eastAsia="Times New Roman" w:hAnsiTheme="majorHAnsi" w:cstheme="majorHAnsi"/>
+                <w:sz w:val="24"/>
+                <w:szCs w:val="24"/>
+              </w:rPr>
+              <w:t>Find animations for dagger and or sword attacking and or hand to hand</w:t>
+            </w:r>
+          </w:p>
+        </w:tc>
+        <w:tc>
+          <w:tcPr>
+            <w:tcW w:w="0" w:type="auto"/>
+            <w:tcMar>
+              <w:top w:w="100" w:type="dxa"/>
+              <w:left w:w="100" w:type="dxa"/>
+              <w:bottom w:w="100" w:type="dxa"/>
+              <w:right w:w="100" w:type="dxa"/>
+            </w:tcMar>
+            <w:hideMark/>
+          </w:tcPr>
+          <w:p>
+            <w:pPr>
+              <w:spacing w:after="0" w:line="240" w:lineRule="auto"/>
+              <w:jc w:val="center"/>
+              <w:rPr>
+                <w:rFonts w:asciiTheme="majorHAnsi" w:eastAsia="Times New Roman" w:hAnsiTheme="majorHAnsi" w:cstheme="majorHAnsi"/>
+                <w:color w:val="ED7D31" w:themeColor="accent2"/>
+                <w:sz w:val="24"/>
+                <w:szCs w:val="24"/>
+              </w:rPr>
+            </w:pPr>
+            <w:r>
+              <w:rPr>
+                <w:rFonts w:asciiTheme="majorHAnsi" w:eastAsia="Times New Roman" w:hAnsiTheme="majorHAnsi" w:cstheme="majorHAnsi"/>
+                <w:color w:val="FF0000"/>
+              </w:rPr>
+              <w:t>Low</w:t>
+            </w:r>
+          </w:p>
+        </w:tc>
+        <w:tc>
+          <w:tcPr>
+            <w:tcW w:w="0" w:type="auto"/>
+            <w:tcMar>
+              <w:top w:w="100" w:type="dxa"/>
+              <w:left w:w="100" w:type="dxa"/>
+              <w:bottom w:w="100" w:type="dxa"/>
+              <w:right w:w="100" w:type="dxa"/>
+            </w:tcMar>
+            <w:hideMark/>
+          </w:tcPr>
+          <w:p>
+            <w:pPr>
+              <w:spacing w:after="0" w:line="240" w:lineRule="auto"/>
+              <w:jc w:val="center"/>
+              <w:rPr>
+                <w:rFonts w:asciiTheme="majorHAnsi" w:eastAsia="Times New Roman" w:hAnsiTheme="majorHAnsi" w:cstheme="majorHAnsi"/>
+                <w:sz w:val="24"/>
+                <w:szCs w:val="24"/>
+              </w:rPr>
+            </w:pPr>
+          </w:p>
+        </w:tc>
+      </w:tr>
+    </w:tbl>
+    <w:p>
+      <w:pPr>
+        <w:rPr>
+          <w:rFonts w:asciiTheme="majorHAnsi" w:hAnsiTheme="majorHAnsi" w:cstheme="majorHAnsi"/>
+        </w:rPr>
+      </w:pPr>
+      <w:bookmarkStart w:id="0" w:name="_GoBack"/>
+      <w:bookmarkEnd w:id="0"/>
+    </w:p>
+    <w:p>
+      <w:pPr>
+        <w:rPr>
+          <w:rFonts w:asciiTheme="majorHAnsi" w:hAnsiTheme="majorHAnsi" w:cstheme="majorHAnsi"/>
+        </w:rPr>
+      </w:pPr>
+    </w:p>
+    <w:tbl>
+      <w:tblPr>
+        <w:tblpPr w:leftFromText="180" w:rightFromText="180" w:vertAnchor="text" w:tblpY="360"/>
+        <w:tblW w:w="8618" w:type="dxa"/>
+        <w:tblBorders>
+          <w:top w:val="single" w:sz="4" w:space="0" w:color="auto"/>
+          <w:left w:val="single" w:sz="4" w:space="0" w:color="auto"/>
+          <w:bottom w:val="single" w:sz="4" w:space="0" w:color="auto"/>
+          <w:right w:val="single" w:sz="4" w:space="0" w:color="auto"/>
+          <w:insideH w:val="single" w:sz="4" w:space="0" w:color="auto"/>
+          <w:insideV w:val="single" w:sz="4" w:space="0" w:color="auto"/>
+        </w:tblBorders>
+        <w:tblCellMar>
+          <w:top w:w="15" w:type="dxa"/>
+          <w:left w:w="15" w:type="dxa"/>
+          <w:bottom w:w="15" w:type="dxa"/>
+          <w:right w:w="15" w:type="dxa"/>
+        </w:tblCellMar>
+        <w:tblLook w:val="04A0" w:firstRow="1" w:lastRow="0" w:firstColumn="1" w:lastColumn="0" w:noHBand="0" w:noVBand="1"/>
+      </w:tblPr>
+      <w:tblGrid>
+        <w:gridCol w:w="6763"/>
+        <w:gridCol w:w="1020"/>
+        <w:gridCol w:w="835"/>
+      </w:tblGrid>
+      <w:tr>
+        <w:trPr>
+          <w:trHeight w:val="228"/>
+        </w:trPr>
+        <w:tc>
+          <w:tcPr>
+            <w:tcW w:w="0" w:type="auto"/>
+            <w:tcMar>
+              <w:top w:w="100" w:type="dxa"/>
+              <w:left w:w="100" w:type="dxa"/>
+              <w:bottom w:w="100" w:type="dxa"/>
+              <w:right w:w="100" w:type="dxa"/>
+            </w:tcMar>
+            <w:hideMark/>
+          </w:tcPr>
+          <w:p>
+            <w:pPr>
+              <w:spacing w:after="0" w:line="240" w:lineRule="auto"/>
+              <w:jc w:val="center"/>
+              <w:rPr>
+                <w:rFonts w:asciiTheme="majorHAnsi" w:eastAsia="Times New Roman" w:hAnsiTheme="majorHAnsi" w:cstheme="majorHAnsi"/>
+                <w:sz w:val="24"/>
+                <w:szCs w:val="24"/>
+              </w:rPr>
+            </w:pPr>
+            <w:r>
+              <w:rPr>
+                <w:rFonts w:asciiTheme="majorHAnsi" w:eastAsia="Times New Roman" w:hAnsiTheme="majorHAnsi" w:cstheme="majorHAnsi"/>
+                <w:color w:val="000000"/>
+              </w:rPr>
+              <w:t>Task</w:t>
+            </w:r>
+          </w:p>
+        </w:tc>
+        <w:tc>
+          <w:tcPr>
+            <w:tcW w:w="0" w:type="auto"/>
+            <w:tcMar>
+              <w:top w:w="100" w:type="dxa"/>
+              <w:left w:w="100" w:type="dxa"/>
+              <w:bottom w:w="100" w:type="dxa"/>
+              <w:right w:w="100" w:type="dxa"/>
+            </w:tcMar>
+            <w:hideMark/>
+          </w:tcPr>
+          <w:p>
+            <w:pPr>
+              <w:spacing w:after="0" w:line="240" w:lineRule="auto"/>
+              <w:jc w:val="center"/>
+              <w:rPr>
+                <w:rFonts w:asciiTheme="majorHAnsi" w:eastAsia="Times New Roman" w:hAnsiTheme="majorHAnsi" w:cstheme="majorHAnsi"/>
+                <w:sz w:val="24"/>
+                <w:szCs w:val="24"/>
+              </w:rPr>
+            </w:pPr>
+            <w:r>
+              <w:rPr>
+                <w:rFonts w:asciiTheme="majorHAnsi" w:eastAsia="Times New Roman" w:hAnsiTheme="majorHAnsi" w:cstheme="majorHAnsi"/>
+                <w:color w:val="000000"/>
+              </w:rPr>
+              <w:t>Priority</w:t>
+            </w:r>
+          </w:p>
+        </w:tc>
+        <w:tc>
+          <w:tcPr>
+            <w:tcW w:w="0" w:type="auto"/>
+            <w:tcMar>
+              <w:top w:w="100" w:type="dxa"/>
+              <w:left w:w="100" w:type="dxa"/>
+              <w:bottom w:w="100" w:type="dxa"/>
+              <w:right w:w="100" w:type="dxa"/>
+            </w:tcMar>
+            <w:hideMark/>
+          </w:tcPr>
+          <w:p>
+            <w:pPr>
+              <w:spacing w:after="0" w:line="240" w:lineRule="auto"/>
+              <w:jc w:val="center"/>
+              <w:rPr>
+                <w:rFonts w:asciiTheme="majorHAnsi" w:eastAsia="Times New Roman" w:hAnsiTheme="majorHAnsi" w:cstheme="majorHAnsi"/>
+                <w:sz w:val="24"/>
+                <w:szCs w:val="24"/>
+              </w:rPr>
+            </w:pPr>
+            <w:r>
+              <w:rPr>
+                <w:rFonts w:asciiTheme="majorHAnsi" w:eastAsia="Times New Roman" w:hAnsiTheme="majorHAnsi" w:cstheme="majorHAnsi"/>
+                <w:color w:val="000000"/>
+              </w:rPr>
+              <w:t>Done?</w:t>
+            </w:r>
+          </w:p>
+        </w:tc>
+      </w:tr>
+      <w:tr>
+        <w:trPr>
+          <w:trHeight w:val="228"/>
+        </w:trPr>
+        <w:tc>
+          <w:tcPr>
+            <w:tcW w:w="0" w:type="auto"/>
+            <w:tcMar>
+              <w:top w:w="100" w:type="dxa"/>
+              <w:left w:w="100" w:type="dxa"/>
+              <w:bottom w:w="100" w:type="dxa"/>
+              <w:right w:w="100" w:type="dxa"/>
+            </w:tcMar>
+            <w:hideMark/>
+          </w:tcPr>
+          <w:p>
+            <w:pPr>
+              <w:spacing w:after="0" w:line="240" w:lineRule="auto"/>
+              <w:rPr>
+                <w:rFonts w:asciiTheme="majorHAnsi" w:eastAsia="Times New Roman" w:hAnsiTheme="majorHAnsi" w:cstheme="majorHAnsi"/>
+                <w:sz w:val="24"/>
+                <w:szCs w:val="24"/>
+              </w:rPr>
+            </w:pPr>
+            <w:r>
+              <w:rPr>
+                <w:rFonts w:asciiTheme="majorHAnsi" w:eastAsia="Times New Roman" w:hAnsiTheme="majorHAnsi" w:cstheme="majorHAnsi"/>
+                <w:color w:val="000000"/>
+              </w:rPr>
+              <w:t>Combination for the attach animations for sword and shield</w:t>
+            </w:r>
+          </w:p>
+        </w:tc>
+        <w:tc>
+          <w:tcPr>
+            <w:tcW w:w="0" w:type="auto"/>
+            <w:tcMar>
+              <w:top w:w="100" w:type="dxa"/>
+              <w:left w:w="100" w:type="dxa"/>
+              <w:bottom w:w="100" w:type="dxa"/>
+              <w:right w:w="100" w:type="dxa"/>
+            </w:tcMar>
+            <w:hideMark/>
+          </w:tcPr>
+          <w:p>
+            <w:pPr>
+              <w:spacing w:after="0" w:line="240" w:lineRule="auto"/>
+              <w:jc w:val="center"/>
+              <w:rPr>
+                <w:rFonts w:asciiTheme="majorHAnsi" w:eastAsia="Times New Roman" w:hAnsiTheme="majorHAnsi" w:cstheme="majorHAnsi"/>
+                <w:color w:val="00B050"/>
+                <w:sz w:val="24"/>
+                <w:szCs w:val="24"/>
+              </w:rPr>
+            </w:pPr>
+            <w:r>
+              <w:rPr>
+                <w:rFonts w:asciiTheme="majorHAnsi" w:eastAsia="Times New Roman" w:hAnsiTheme="majorHAnsi" w:cstheme="majorHAnsi"/>
+                <w:color w:val="00B050"/>
+              </w:rPr>
+              <w:t>High</w:t>
+            </w:r>
+          </w:p>
+        </w:tc>
+        <w:tc>
+          <w:tcPr>
+            <w:tcW w:w="0" w:type="auto"/>
+            <w:tcMar>
+              <w:top w:w="100" w:type="dxa"/>
+              <w:left w:w="100" w:type="dxa"/>
+              <w:bottom w:w="100" w:type="dxa"/>
+              <w:right w:w="100" w:type="dxa"/>
+            </w:tcMar>
+            <w:hideMark/>
+          </w:tcPr>
+          <w:p>
+            <w:pPr>
+              <w:spacing w:after="0" w:line="240" w:lineRule="auto"/>
+              <w:jc w:val="center"/>
+              <w:rPr>
+                <w:rFonts w:asciiTheme="majorHAnsi" w:eastAsia="Times New Roman" w:hAnsiTheme="majorHAnsi" w:cstheme="majorHAnsi"/>
+                <w:sz w:val="24"/>
+                <w:szCs w:val="24"/>
+              </w:rPr>
+            </w:pPr>
+          </w:p>
+        </w:tc>
+      </w:tr>
+      <w:tr>
+        <w:trPr>
+          <w:trHeight w:val="228"/>
+        </w:trPr>
+        <w:tc>
+          <w:tcPr>
+            <w:tcW w:w="0" w:type="auto"/>
+            <w:tcMar>
+              <w:top w:w="100" w:type="dxa"/>
+              <w:left w:w="100" w:type="dxa"/>
+              <w:bottom w:w="100" w:type="dxa"/>
+              <w:right w:w="100" w:type="dxa"/>
+            </w:tcMar>
+          </w:tcPr>
+          <w:p>
+            <w:pPr>
+              <w:spacing w:after="0" w:line="240" w:lineRule="auto"/>
+              <w:rPr>
+                <w:rFonts w:asciiTheme="majorHAnsi" w:eastAsia="Times New Roman" w:hAnsiTheme="majorHAnsi" w:cstheme="majorHAnsi"/>
+                <w:color w:val="000000"/>
+              </w:rPr>
+            </w:pPr>
+            <w:r>
+              <w:rPr>
+                <w:rFonts w:asciiTheme="majorHAnsi" w:eastAsia="Times New Roman" w:hAnsiTheme="majorHAnsi" w:cstheme="majorHAnsi"/>
+                <w:color w:val="000000"/>
+              </w:rPr>
+              <w:t xml:space="preserve">Enemy </w:t>
+            </w:r>
+            <w:r>
+              <w:rPr>
+                <w:rFonts w:asciiTheme="majorHAnsi" w:eastAsia="Times New Roman" w:hAnsiTheme="majorHAnsi" w:cstheme="majorHAnsi"/>
+                <w:color w:val="000000"/>
+              </w:rPr>
+              <w:t>hitbox/health/death</w:t>
+            </w:r>
+          </w:p>
+        </w:tc>
+        <w:tc>
+          <w:tcPr>
+            <w:tcW w:w="0" w:type="auto"/>
+            <w:tcMar>
+              <w:top w:w="100" w:type="dxa"/>
+              <w:left w:w="100" w:type="dxa"/>
+              <w:bottom w:w="100" w:type="dxa"/>
+              <w:right w:w="100" w:type="dxa"/>
+            </w:tcMar>
+          </w:tcPr>
+          <w:p>
+            <w:pPr>
+              <w:spacing w:after="0" w:line="240" w:lineRule="auto"/>
+              <w:jc w:val="center"/>
+              <w:rPr>
+                <w:rFonts w:asciiTheme="majorHAnsi" w:eastAsia="Times New Roman" w:hAnsiTheme="majorHAnsi" w:cstheme="majorHAnsi"/>
+                <w:color w:val="00B050"/>
+              </w:rPr>
+            </w:pPr>
+            <w:r>
+              <w:rPr>
+                <w:rFonts w:asciiTheme="majorHAnsi" w:eastAsia="Times New Roman" w:hAnsiTheme="majorHAnsi" w:cstheme="majorHAnsi"/>
+                <w:color w:val="00B050"/>
+              </w:rPr>
+              <w:t>High</w:t>
+            </w:r>
+          </w:p>
+        </w:tc>
+        <w:tc>
+          <w:tcPr>
+            <w:tcW w:w="0" w:type="auto"/>
+            <w:tcMar>
+              <w:top w:w="100" w:type="dxa"/>
+              <w:left w:w="100" w:type="dxa"/>
+              <w:bottom w:w="100" w:type="dxa"/>
+              <w:right w:w="100" w:type="dxa"/>
+            </w:tcMar>
+          </w:tcPr>
+          <w:p>
+            <w:pPr>
+              <w:spacing w:after="0" w:line="240" w:lineRule="auto"/>
+              <w:jc w:val="center"/>
+              <w:rPr>
+                <w:rFonts w:asciiTheme="majorHAnsi" w:eastAsia="Times New Roman" w:hAnsiTheme="majorHAnsi" w:cstheme="majorHAnsi"/>
+                <w:sz w:val="24"/>
+                <w:szCs w:val="24"/>
+              </w:rPr>
+            </w:pPr>
+          </w:p>
+        </w:tc>
+      </w:tr>
+      <w:tr>
+        <w:trPr>
+          <w:trHeight w:val="228"/>
+        </w:trPr>
+        <w:tc>
+          <w:tcPr>
+            <w:tcW w:w="0" w:type="auto"/>
+            <w:tcMar>
+              <w:top w:w="100" w:type="dxa"/>
+              <w:left w:w="100" w:type="dxa"/>
+              <w:bottom w:w="100" w:type="dxa"/>
+              <w:right w:w="100" w:type="dxa"/>
+            </w:tcMar>
+            <w:hideMark/>
+          </w:tcPr>
+          <w:p>
+            <w:pPr>
+              <w:spacing w:after="0" w:line="240" w:lineRule="auto"/>
+              <w:rPr>
+                <w:rFonts w:asciiTheme="majorHAnsi" w:eastAsia="Times New Roman" w:hAnsiTheme="majorHAnsi" w:cstheme="majorHAnsi"/>
+                <w:sz w:val="24"/>
+                <w:szCs w:val="24"/>
+              </w:rPr>
+            </w:pPr>
+            <w:r>
+              <w:rPr>
+                <w:rFonts w:asciiTheme="majorHAnsi" w:eastAsia="Times New Roman" w:hAnsiTheme="majorHAnsi" w:cstheme="majorHAnsi"/>
+                <w:color w:val="000000"/>
+              </w:rPr>
+              <w:t>Enemy attacking system</w:t>
+            </w:r>
+          </w:p>
+        </w:tc>
+        <w:tc>
+          <w:tcPr>
+            <w:tcW w:w="0" w:type="auto"/>
+            <w:tcMar>
+              <w:top w:w="100" w:type="dxa"/>
+              <w:left w:w="100" w:type="dxa"/>
+              <w:bottom w:w="100" w:type="dxa"/>
+              <w:right w:w="100" w:type="dxa"/>
+            </w:tcMar>
+            <w:hideMark/>
+          </w:tcPr>
+          <w:p>
+            <w:pPr>
+              <w:spacing w:after="0" w:line="240" w:lineRule="auto"/>
+              <w:jc w:val="center"/>
+              <w:rPr>
+                <w:rFonts w:asciiTheme="majorHAnsi" w:eastAsia="Times New Roman" w:hAnsiTheme="majorHAnsi" w:cstheme="majorHAnsi"/>
+                <w:color w:val="00B050"/>
+                <w:sz w:val="24"/>
+                <w:szCs w:val="24"/>
+              </w:rPr>
+            </w:pPr>
+            <w:r>
+              <w:rPr>
+                <w:rFonts w:asciiTheme="majorHAnsi" w:eastAsia="Times New Roman" w:hAnsiTheme="majorHAnsi" w:cstheme="majorHAnsi"/>
+                <w:color w:val="00B050"/>
+              </w:rPr>
+              <w:t>High</w:t>
+            </w:r>
+          </w:p>
+        </w:tc>
+        <w:tc>
+          <w:tcPr>
+            <w:tcW w:w="0" w:type="auto"/>
+            <w:tcMar>
+              <w:top w:w="100" w:type="dxa"/>
+              <w:left w:w="100" w:type="dxa"/>
+              <w:bottom w:w="100" w:type="dxa"/>
+              <w:right w:w="100" w:type="dxa"/>
+            </w:tcMar>
+            <w:hideMark/>
+          </w:tcPr>
+          <w:p>
+            <w:pPr>
+              <w:spacing w:after="0" w:line="240" w:lineRule="auto"/>
+              <w:jc w:val="center"/>
+              <w:rPr>
+                <w:rFonts w:asciiTheme="majorHAnsi" w:eastAsia="Times New Roman" w:hAnsiTheme="majorHAnsi" w:cstheme="majorHAnsi"/>
+                <w:sz w:val="24"/>
+                <w:szCs w:val="24"/>
+              </w:rPr>
+            </w:pPr>
+          </w:p>
+        </w:tc>
+      </w:tr>
+      <w:tr>
+        <w:trPr>
+          <w:trHeight w:val="215"/>
+        </w:trPr>
+        <w:tc>
+          <w:tcPr>
+            <w:tcW w:w="0" w:type="auto"/>
+            <w:tcMar>
+              <w:top w:w="100" w:type="dxa"/>
+              <w:left w:w="100" w:type="dxa"/>
+              <w:bottom w:w="100" w:type="dxa"/>
+              <w:right w:w="100" w:type="dxa"/>
+            </w:tcMar>
+            <w:hideMark/>
+          </w:tcPr>
+          <w:p>
+            <w:pPr>
+              <w:spacing w:after="0" w:line="240" w:lineRule="auto"/>
+              <w:rPr>
+                <w:rFonts w:asciiTheme="majorHAnsi" w:eastAsia="Times New Roman" w:hAnsiTheme="majorHAnsi" w:cstheme="majorHAnsi"/>
+                <w:sz w:val="24"/>
+                <w:szCs w:val="24"/>
+              </w:rPr>
+            </w:pPr>
+          </w:p>
+        </w:tc>
+        <w:tc>
+          <w:tcPr>
+            <w:tcW w:w="0" w:type="auto"/>
+            <w:tcMar>
+              <w:top w:w="100" w:type="dxa"/>
+              <w:left w:w="100" w:type="dxa"/>
+              <w:bottom w:w="100" w:type="dxa"/>
+              <w:right w:w="100" w:type="dxa"/>
+            </w:tcMar>
+            <w:hideMark/>
+          </w:tcPr>
+          <w:p>
+            <w:pPr>
+              <w:spacing w:after="0" w:line="240" w:lineRule="auto"/>
+              <w:jc w:val="center"/>
+              <w:rPr>
+                <w:rFonts w:asciiTheme="majorHAnsi" w:eastAsia="Times New Roman" w:hAnsiTheme="majorHAnsi" w:cstheme="majorHAnsi"/>
+                <w:color w:val="ED7D31" w:themeColor="accent2"/>
+                <w:sz w:val="24"/>
+                <w:szCs w:val="24"/>
+              </w:rPr>
+            </w:pPr>
+            <w:r>
+              <w:rPr>
+                <w:rFonts w:asciiTheme="majorHAnsi" w:eastAsia="Times New Roman" w:hAnsiTheme="majorHAnsi" w:cstheme="majorHAnsi"/>
+                <w:color w:val="ED7D31" w:themeColor="accent2"/>
+              </w:rPr>
+              <w:t>Medium</w:t>
+            </w:r>
+          </w:p>
+        </w:tc>
+        <w:tc>
+          <w:tcPr>
+            <w:tcW w:w="0" w:type="auto"/>
+            <w:tcMar>
+              <w:top w:w="100" w:type="dxa"/>
+              <w:left w:w="100" w:type="dxa"/>
+              <w:bottom w:w="100" w:type="dxa"/>
+              <w:right w:w="100" w:type="dxa"/>
+            </w:tcMar>
+            <w:hideMark/>
+          </w:tcPr>
+          <w:p>
+            <w:pPr>
+              <w:spacing w:after="0" w:line="240" w:lineRule="auto"/>
+              <w:jc w:val="center"/>
+              <w:rPr>
+                <w:rFonts w:asciiTheme="majorHAnsi" w:eastAsia="Times New Roman" w:hAnsiTheme="majorHAnsi" w:cstheme="majorHAnsi"/>
+                <w:sz w:val="24"/>
+                <w:szCs w:val="24"/>
+              </w:rPr>
+            </w:pPr>
+          </w:p>
+        </w:tc>
+      </w:tr>
+      <w:tr>
+        <w:trPr>
+          <w:trHeight w:val="228"/>
+        </w:trPr>
+        <w:tc>
+          <w:tcPr>
+            <w:tcW w:w="0" w:type="auto"/>
+            <w:tcMar>
+              <w:top w:w="100" w:type="dxa"/>
+              <w:left w:w="100" w:type="dxa"/>
+              <w:bottom w:w="100" w:type="dxa"/>
+              <w:right w:w="100" w:type="dxa"/>
+            </w:tcMar>
+            <w:hideMark/>
+          </w:tcPr>
+          <w:p>
+            <w:pPr>
+              <w:spacing w:after="0" w:line="240" w:lineRule="auto"/>
+              <w:rPr>
+                <w:rFonts w:asciiTheme="majorHAnsi" w:eastAsia="Times New Roman" w:hAnsiTheme="majorHAnsi" w:cstheme="majorHAnsi"/>
+                <w:sz w:val="24"/>
+                <w:szCs w:val="24"/>
+              </w:rPr>
+            </w:pPr>
+            <w:r>
+              <w:rPr>
+                <w:rFonts w:asciiTheme="majorHAnsi" w:eastAsia="Times New Roman" w:hAnsiTheme="majorHAnsi" w:cstheme="majorHAnsi"/>
+                <w:color w:val="000000"/>
+              </w:rPr>
+              <w:t>PGC environment</w:t>
+            </w:r>
+            <w:r>
+              <w:rPr>
+                <w:rFonts w:asciiTheme="majorHAnsi" w:eastAsia="Times New Roman" w:hAnsiTheme="majorHAnsi" w:cstheme="majorHAnsi"/>
+                <w:color w:val="000000"/>
+              </w:rPr>
+              <w:t xml:space="preserve"> </w:t>
+            </w:r>
+          </w:p>
+        </w:tc>
+        <w:tc>
+          <w:tcPr>
+            <w:tcW w:w="0" w:type="auto"/>
+            <w:tcMar>
+              <w:top w:w="100" w:type="dxa"/>
+              <w:left w:w="100" w:type="dxa"/>
+              <w:bottom w:w="100" w:type="dxa"/>
+              <w:right w:w="100" w:type="dxa"/>
+            </w:tcMar>
+            <w:hideMark/>
+          </w:tcPr>
+          <w:p>
+            <w:pPr>
+              <w:spacing w:after="0" w:line="240" w:lineRule="auto"/>
+              <w:jc w:val="center"/>
+              <w:rPr>
+                <w:rFonts w:asciiTheme="majorHAnsi" w:eastAsia="Times New Roman" w:hAnsiTheme="majorHAnsi" w:cstheme="majorHAnsi"/>
+                <w:color w:val="ED7D31" w:themeColor="accent2"/>
+                <w:sz w:val="24"/>
+                <w:szCs w:val="24"/>
+              </w:rPr>
+            </w:pPr>
+            <w:r>
+              <w:rPr>
+                <w:rFonts w:asciiTheme="majorHAnsi" w:eastAsia="Times New Roman" w:hAnsiTheme="majorHAnsi" w:cstheme="majorHAnsi"/>
+                <w:color w:val="ED7D31" w:themeColor="accent2"/>
+              </w:rPr>
+              <w:t>Medium</w:t>
+            </w:r>
+          </w:p>
+        </w:tc>
+        <w:tc>
+          <w:tcPr>
+            <w:tcW w:w="0" w:type="auto"/>
+            <w:tcMar>
+              <w:top w:w="100" w:type="dxa"/>
+              <w:left w:w="100" w:type="dxa"/>
+              <w:bottom w:w="100" w:type="dxa"/>
+              <w:right w:w="100" w:type="dxa"/>
+            </w:tcMar>
+            <w:hideMark/>
+          </w:tcPr>
+          <w:p>
+            <w:pPr>
+              <w:spacing w:after="0" w:line="240" w:lineRule="auto"/>
+              <w:jc w:val="center"/>
+              <w:rPr>
+                <w:rFonts w:asciiTheme="majorHAnsi" w:eastAsia="Times New Roman" w:hAnsiTheme="majorHAnsi" w:cstheme="majorHAnsi"/>
+                <w:sz w:val="24"/>
+                <w:szCs w:val="24"/>
+              </w:rPr>
+            </w:pPr>
+          </w:p>
+        </w:tc>
+      </w:tr>
+      <w:tr>
+        <w:trPr>
+          <w:trHeight w:val="215"/>
+        </w:trPr>
+        <w:tc>
+          <w:tcPr>
+            <w:tcW w:w="0" w:type="auto"/>
+            <w:tcMar>
+              <w:top w:w="100" w:type="dxa"/>
+              <w:left w:w="100" w:type="dxa"/>
+              <w:bottom w:w="100" w:type="dxa"/>
+              <w:right w:w="100" w:type="dxa"/>
+            </w:tcMar>
+          </w:tcPr>
+          <w:p>
+            <w:pPr>
+              <w:spacing w:after="0" w:line="240" w:lineRule="auto"/>
+              <w:rPr>
+                <w:rFonts w:asciiTheme="majorHAnsi" w:eastAsia="Times New Roman" w:hAnsiTheme="majorHAnsi" w:cstheme="majorHAnsi"/>
+                <w:color w:val="000000"/>
+              </w:rPr>
+            </w:pPr>
+            <w:r>
+              <w:rPr>
+                <w:rFonts w:asciiTheme="majorHAnsi" w:eastAsia="Times New Roman" w:hAnsiTheme="majorHAnsi" w:cstheme="majorHAnsi"/>
+                <w:color w:val="000000"/>
+              </w:rPr>
+              <w:t>Create a game controller using the Arduino</w:t>
+            </w:r>
+          </w:p>
+        </w:tc>
+        <w:tc>
+          <w:tcPr>
+            <w:tcW w:w="0" w:type="auto"/>
+            <w:tcMar>
+              <w:top w:w="100" w:type="dxa"/>
+              <w:left w:w="100" w:type="dxa"/>
+              <w:bottom w:w="100" w:type="dxa"/>
+              <w:right w:w="100" w:type="dxa"/>
+            </w:tcMar>
+            <w:hideMark/>
+          </w:tcPr>
+          <w:p>
+            <w:pPr>
+              <w:spacing w:after="0" w:line="240" w:lineRule="auto"/>
+              <w:jc w:val="center"/>
+              <w:rPr>
+                <w:rFonts w:asciiTheme="majorHAnsi" w:eastAsia="Times New Roman" w:hAnsiTheme="majorHAnsi" w:cstheme="majorHAnsi"/>
+                <w:color w:val="ED7D31" w:themeColor="accent2"/>
+                <w:sz w:val="24"/>
+                <w:szCs w:val="24"/>
+              </w:rPr>
+            </w:pPr>
+            <w:r>
+              <w:rPr>
+                <w:rFonts w:asciiTheme="majorHAnsi" w:eastAsia="Times New Roman" w:hAnsiTheme="majorHAnsi" w:cstheme="majorHAnsi"/>
+                <w:color w:val="FF0000"/>
+              </w:rPr>
+              <w:t>Low</w:t>
+            </w:r>
+          </w:p>
+        </w:tc>
+        <w:tc>
+          <w:tcPr>
+            <w:tcW w:w="0" w:type="auto"/>
+            <w:tcMar>
+              <w:top w:w="100" w:type="dxa"/>
+              <w:left w:w="100" w:type="dxa"/>
+              <w:bottom w:w="100" w:type="dxa"/>
+              <w:right w:w="100" w:type="dxa"/>
+            </w:tcMar>
+            <w:hideMark/>
+          </w:tcPr>
+          <w:p>
+            <w:pPr>
+              <w:spacing w:after="0" w:line="240" w:lineRule="auto"/>
+              <w:jc w:val="center"/>
+              <w:rPr>
+                <w:rFonts w:asciiTheme="majorHAnsi" w:eastAsia="Times New Roman" w:hAnsiTheme="majorHAnsi" w:cstheme="majorHAnsi"/>
+                <w:sz w:val="24"/>
+                <w:szCs w:val="24"/>
+              </w:rPr>
+            </w:pPr>
+          </w:p>
+        </w:tc>
+      </w:tr>
+      <w:tr>
+        <w:trPr>
+          <w:trHeight w:val="228"/>
+        </w:trPr>
+        <w:tc>
+          <w:tcPr>
+            <w:tcW w:w="0" w:type="auto"/>
+            <w:tcMar>
+              <w:top w:w="100" w:type="dxa"/>
+              <w:left w:w="100" w:type="dxa"/>
+              <w:bottom w:w="100" w:type="dxa"/>
+              <w:right w:w="100" w:type="dxa"/>
+            </w:tcMar>
+            <w:hideMark/>
+          </w:tcPr>
+          <w:p>
+            <w:pPr>
+              <w:spacing w:after="0" w:line="240" w:lineRule="auto"/>
+              <w:rPr>
+                <w:rFonts w:asciiTheme="majorHAnsi" w:eastAsia="Times New Roman" w:hAnsiTheme="majorHAnsi" w:cstheme="majorHAnsi"/>
+                <w:sz w:val="24"/>
+                <w:szCs w:val="24"/>
+              </w:rPr>
+            </w:pPr>
+            <w:r>
+              <w:rPr>
+                <w:rFonts w:asciiTheme="majorHAnsi" w:eastAsia="Times New Roman" w:hAnsiTheme="majorHAnsi" w:cstheme="majorHAnsi"/>
+                <w:color w:val="000000"/>
+              </w:rPr>
+              <w:t xml:space="preserve">Concept art </w:t>
+            </w:r>
+            <w:r>
+              <w:rPr>
+                <w:rFonts w:asciiTheme="majorHAnsi" w:eastAsia="Times New Roman" w:hAnsiTheme="majorHAnsi" w:cstheme="majorHAnsi"/>
+                <w:color w:val="000000"/>
+              </w:rPr>
+              <w:t>of the character</w:t>
+            </w:r>
+            <w:r>
+              <w:rPr>
+                <w:rFonts w:asciiTheme="majorHAnsi" w:eastAsia="Times New Roman" w:hAnsiTheme="majorHAnsi" w:cstheme="majorHAnsi"/>
+                <w:color w:val="000000"/>
+              </w:rPr>
+              <w:t xml:space="preserve"> </w:t>
+            </w:r>
+          </w:p>
+        </w:tc>
+        <w:tc>
+          <w:tcPr>
+            <w:tcW w:w="0" w:type="auto"/>
+            <w:tcMar>
+              <w:top w:w="100" w:type="dxa"/>
+              <w:left w:w="100" w:type="dxa"/>
+              <w:bottom w:w="100" w:type="dxa"/>
+              <w:right w:w="100" w:type="dxa"/>
+            </w:tcMar>
+            <w:hideMark/>
+          </w:tcPr>
+          <w:p>
+            <w:pPr>
+              <w:spacing w:after="0" w:line="240" w:lineRule="auto"/>
+              <w:jc w:val="center"/>
+              <w:rPr>
+                <w:rFonts w:asciiTheme="majorHAnsi" w:eastAsia="Times New Roman" w:hAnsiTheme="majorHAnsi" w:cstheme="majorHAnsi"/>
+                <w:color w:val="FF0000"/>
+                <w:sz w:val="24"/>
+                <w:szCs w:val="24"/>
+              </w:rPr>
+            </w:pPr>
+            <w:r>
+              <w:rPr>
+                <w:rFonts w:asciiTheme="majorHAnsi" w:eastAsia="Times New Roman" w:hAnsiTheme="majorHAnsi" w:cstheme="majorHAnsi"/>
+                <w:color w:val="FF0000"/>
+              </w:rPr>
+              <w:t>Low</w:t>
+            </w:r>
+          </w:p>
+        </w:tc>
+        <w:tc>
+          <w:tcPr>
+            <w:tcW w:w="0" w:type="auto"/>
+            <w:tcMar>
+              <w:top w:w="100" w:type="dxa"/>
+              <w:left w:w="100" w:type="dxa"/>
+              <w:bottom w:w="100" w:type="dxa"/>
+              <w:right w:w="100" w:type="dxa"/>
+            </w:tcMar>
+            <w:hideMark/>
+          </w:tcPr>
+          <w:p>
+            <w:pPr>
+              <w:spacing w:after="0" w:line="240" w:lineRule="auto"/>
+              <w:jc w:val="center"/>
+              <w:rPr>
+                <w:rFonts w:asciiTheme="majorHAnsi" w:eastAsia="Times New Roman" w:hAnsiTheme="majorHAnsi" w:cstheme="majorHAnsi"/>
+                <w:sz w:val="24"/>
+                <w:szCs w:val="24"/>
+              </w:rPr>
+            </w:pPr>
+          </w:p>
+        </w:tc>
+      </w:tr>
+      <w:tr>
+        <w:trPr>
+          <w:trHeight w:val="215"/>
+        </w:trPr>
+        <w:tc>
+          <w:tcPr>
+            <w:tcW w:w="0" w:type="auto"/>
+            <w:tcMar>
+              <w:top w:w="100" w:type="dxa"/>
+              <w:left w:w="100" w:type="dxa"/>
+              <w:bottom w:w="100" w:type="dxa"/>
+              <w:right w:w="100" w:type="dxa"/>
+            </w:tcMar>
+            <w:hideMark/>
+          </w:tcPr>
+          <w:p>
+            <w:pPr>
+              <w:spacing w:after="0" w:line="240" w:lineRule="auto"/>
+              <w:rPr>
+                <w:rFonts w:asciiTheme="majorHAnsi" w:eastAsia="Times New Roman" w:hAnsiTheme="majorHAnsi" w:cstheme="majorHAnsi"/>
+                <w:sz w:val="24"/>
+                <w:szCs w:val="24"/>
+              </w:rPr>
+            </w:pPr>
+            <w:r>
+              <w:rPr>
+                <w:rFonts w:asciiTheme="majorHAnsi" w:eastAsia="Times New Roman" w:hAnsiTheme="majorHAnsi" w:cstheme="majorHAnsi"/>
+                <w:color w:val="000000"/>
+              </w:rPr>
+              <w:t>Game Controls</w:t>
+            </w:r>
+          </w:p>
+        </w:tc>
+        <w:tc>
+          <w:tcPr>
+            <w:tcW w:w="0" w:type="auto"/>
+            <w:tcMar>
+              <w:top w:w="100" w:type="dxa"/>
+              <w:left w:w="100" w:type="dxa"/>
+              <w:bottom w:w="100" w:type="dxa"/>
+              <w:right w:w="100" w:type="dxa"/>
+            </w:tcMar>
+            <w:hideMark/>
+          </w:tcPr>
+          <w:p>
+            <w:pPr>
+              <w:spacing w:after="0" w:line="240" w:lineRule="auto"/>
+              <w:jc w:val="center"/>
+              <w:rPr>
+                <w:rFonts w:asciiTheme="majorHAnsi" w:eastAsia="Times New Roman" w:hAnsiTheme="majorHAnsi" w:cstheme="majorHAnsi"/>
+                <w:color w:val="FF0000"/>
+                <w:sz w:val="24"/>
+                <w:szCs w:val="24"/>
+              </w:rPr>
+            </w:pPr>
+            <w:r>
+              <w:rPr>
+                <w:rFonts w:asciiTheme="majorHAnsi" w:eastAsia="Times New Roman" w:hAnsiTheme="majorHAnsi" w:cstheme="majorHAnsi"/>
+                <w:color w:val="FF0000"/>
+              </w:rPr>
+              <w:t>Low</w:t>
+            </w:r>
+          </w:p>
+        </w:tc>
+        <w:tc>
+          <w:tcPr>
+            <w:tcW w:w="0" w:type="auto"/>
+            <w:tcMar>
+              <w:top w:w="100" w:type="dxa"/>
+              <w:left w:w="100" w:type="dxa"/>
+              <w:bottom w:w="100" w:type="dxa"/>
+              <w:right w:w="100" w:type="dxa"/>
+            </w:tcMar>
+            <w:hideMark/>
+          </w:tcPr>
+          <w:p>
+            <w:pPr>
+              <w:spacing w:after="0" w:line="240" w:lineRule="auto"/>
+              <w:jc w:val="center"/>
+              <w:rPr>
+                <w:rFonts w:asciiTheme="majorHAnsi" w:eastAsia="Times New Roman" w:hAnsiTheme="majorHAnsi" w:cstheme="majorHAnsi"/>
+                <w:sz w:val="24"/>
+                <w:szCs w:val="24"/>
+              </w:rPr>
+            </w:pPr>
+          </w:p>
+        </w:tc>
+      </w:tr>
+      <w:tr>
+        <w:trPr>
+          <w:trHeight w:val="228"/>
+        </w:trPr>
+        <w:tc>
+          <w:tcPr>
+            <w:tcW w:w="0" w:type="auto"/>
+            <w:tcMar>
+              <w:top w:w="100" w:type="dxa"/>
+              <w:left w:w="100" w:type="dxa"/>
+              <w:bottom w:w="100" w:type="dxa"/>
+              <w:right w:w="100" w:type="dxa"/>
+            </w:tcMar>
+            <w:hideMark/>
+          </w:tcPr>
+          <w:p>
+            <w:pPr>
+              <w:spacing w:after="0" w:line="240" w:lineRule="auto"/>
+              <w:rPr>
+                <w:rFonts w:asciiTheme="majorHAnsi" w:eastAsia="Times New Roman" w:hAnsiTheme="majorHAnsi" w:cstheme="majorHAnsi"/>
+                <w:color w:val="000000"/>
+              </w:rPr>
+            </w:pPr>
+            <w:r>
+              <w:rPr>
+                <w:rFonts w:asciiTheme="majorHAnsi" w:eastAsia="Times New Roman" w:hAnsiTheme="majorHAnsi" w:cstheme="majorHAnsi"/>
+                <w:color w:val="000000"/>
+              </w:rPr>
+              <w:t>Create behaviour trees for the enemies for difficulty</w:t>
+            </w:r>
+            <w:r>
+              <w:rPr>
+                <w:rFonts w:asciiTheme="majorHAnsi" w:eastAsia="Times New Roman" w:hAnsiTheme="majorHAnsi" w:cstheme="majorHAnsi"/>
+                <w:color w:val="000000"/>
+              </w:rPr>
+              <w:t xml:space="preserve"> </w:t>
+            </w:r>
+            <w:r>
+              <w:rPr>
+                <w:rFonts w:asciiTheme="majorHAnsi" w:eastAsia="Times New Roman" w:hAnsiTheme="majorHAnsi" w:cstheme="majorHAnsi"/>
+                <w:color w:val="000000"/>
+              </w:rPr>
+              <w:t xml:space="preserve">using </w:t>
+            </w:r>
+            <w:proofErr w:type="spellStart"/>
+            <w:r>
+              <w:rPr>
+                <w:rFonts w:asciiTheme="majorHAnsi" w:eastAsia="Times New Roman" w:hAnsiTheme="majorHAnsi" w:cstheme="majorHAnsi"/>
+                <w:color w:val="000000"/>
+              </w:rPr>
+              <w:t>NPBehave</w:t>
+            </w:r>
+            <w:proofErr w:type="spellEnd"/>
+          </w:p>
+        </w:tc>
+        <w:tc>
+          <w:tcPr>
+            <w:tcW w:w="0" w:type="auto"/>
+            <w:tcMar>
+              <w:top w:w="100" w:type="dxa"/>
+              <w:left w:w="100" w:type="dxa"/>
+              <w:bottom w:w="100" w:type="dxa"/>
+              <w:right w:w="100" w:type="dxa"/>
+            </w:tcMar>
+            <w:hideMark/>
+          </w:tcPr>
+          <w:p>
+            <w:pPr>
+              <w:spacing w:after="0" w:line="240" w:lineRule="auto"/>
+              <w:jc w:val="center"/>
+              <w:rPr>
+                <w:rFonts w:asciiTheme="majorHAnsi" w:eastAsia="Times New Roman" w:hAnsiTheme="majorHAnsi" w:cstheme="majorHAnsi"/>
+                <w:color w:val="FF0000"/>
+                <w:sz w:val="24"/>
+                <w:szCs w:val="24"/>
+              </w:rPr>
+            </w:pPr>
+            <w:r>
+              <w:rPr>
+                <w:rFonts w:asciiTheme="majorHAnsi" w:eastAsia="Times New Roman" w:hAnsiTheme="majorHAnsi" w:cstheme="majorHAnsi"/>
+                <w:color w:val="FF0000"/>
+              </w:rPr>
+              <w:t>Low</w:t>
+            </w:r>
+          </w:p>
+        </w:tc>
+        <w:tc>
+          <w:tcPr>
+            <w:tcW w:w="0" w:type="auto"/>
+            <w:tcMar>
+              <w:top w:w="100" w:type="dxa"/>
+              <w:left w:w="100" w:type="dxa"/>
+              <w:bottom w:w="100" w:type="dxa"/>
+              <w:right w:w="100" w:type="dxa"/>
+            </w:tcMar>
+            <w:hideMark/>
+          </w:tcPr>
+          <w:p>
+            <w:pPr>
+              <w:spacing w:after="0" w:line="240" w:lineRule="auto"/>
+              <w:jc w:val="center"/>
+              <w:rPr>
+                <w:rFonts w:asciiTheme="majorHAnsi" w:eastAsia="Times New Roman" w:hAnsiTheme="majorHAnsi" w:cstheme="majorHAnsi"/>
+                <w:sz w:val="24"/>
+                <w:szCs w:val="24"/>
+              </w:rPr>
+            </w:pPr>
+          </w:p>
+        </w:tc>
+      </w:tr>
+    </w:tbl>
+    <w:p>
+      <w:pPr>
+        <w:rPr>
+          <w:rFonts w:asciiTheme="majorHAnsi" w:hAnsiTheme="majorHAnsi" w:cstheme="majorHAnsi"/>
+        </w:rPr>
+      </w:pPr>
+    </w:p>
+    <w:p>
+      <w:pPr>
+        <w:rPr>
+          <w:rFonts w:asciiTheme="majorHAnsi" w:hAnsiTheme="majorHAnsi" w:cstheme="majorHAnsi"/>
+        </w:rPr>
+      </w:pPr>
+    </w:p>
+    <w:p>
+      <w:pPr>
+        <w:rPr>
+          <w:rFonts w:asciiTheme="majorHAnsi" w:hAnsiTheme="majorHAnsi" w:cstheme="majorHAnsi"/>
+        </w:rPr>
+      </w:pPr>
+    </w:p>
+    <w:p>
+      <w:pPr>
+        <w:rPr>
+          <w:rFonts w:asciiTheme="majorHAnsi" w:hAnsiTheme="majorHAnsi" w:cstheme="majorHAnsi"/>
+        </w:rPr>
+      </w:pPr>
     </w:p>
     <w:p>
       <w:pPr>
@@ -1721,7 +4014,6 @@
         <w:dataBinding w:prefixMappings="xmlns:ns0='http://schemas.openxmlformats.org/package/2006/metadata/core-properties' xmlns:ns1='http://purl.org/dc/elements/1.1/'" w:xpath="/ns0:coreProperties[1]/ns1:title[1]" w:storeItemID="{6C3C8BC8-F283-45AE-878A-BAB7291924A1}"/>
         <w:text/>
       </w:sdtPr>
-      <w:sdtEndPr/>
       <w:sdtContent>
         <w:r>
           <w:rPr>
@@ -2381,7 +4673,7 @@
     <w:charset w:val="00"/>
     <w:family w:val="swiss"/>
     <w:pitch w:val="variable"/>
-    <w:sig w:usb0="E0002AFF" w:usb1="C000247B" w:usb2="00000009" w:usb3="00000000" w:csb0="000001FF" w:csb1="00000000"/>
+    <w:sig w:usb0="E0002AFF" w:usb1="4000ACFF" w:usb2="00000001" w:usb3="00000000" w:csb0="000001FF" w:csb1="00000000"/>
   </w:font>
   <w:font w:name="Malgun Gothic">
     <w:altName w:val="맑은 고딕"/>
@@ -2396,21 +4688,21 @@
     <w:charset w:val="00"/>
     <w:family w:val="roman"/>
     <w:pitch w:val="variable"/>
-    <w:sig w:usb0="E0002EFF" w:usb1="C000785B" w:usb2="00000009" w:usb3="00000000" w:csb0="000001FF" w:csb1="00000000"/>
+    <w:sig w:usb0="E0002AFF" w:usb1="C0007843" w:usb2="00000009" w:usb3="00000000" w:csb0="000001FF" w:csb1="00000000"/>
   </w:font>
   <w:font w:name="Calibri Light">
     <w:panose1 w:val="020F0302020204030204"/>
     <w:charset w:val="00"/>
     <w:family w:val="swiss"/>
     <w:pitch w:val="variable"/>
-    <w:sig w:usb0="E0002AFF" w:usb1="C000247B" w:usb2="00000009" w:usb3="00000000" w:csb0="000001FF" w:csb1="00000000"/>
+    <w:sig w:usb0="A0002AEF" w:usb1="4000207B" w:usb2="00000000" w:usb3="00000000" w:csb0="000001FF" w:csb1="00000000"/>
   </w:font>
   <w:font w:name="Arial">
     <w:panose1 w:val="020B0604020202020204"/>
     <w:charset w:val="00"/>
     <w:family w:val="swiss"/>
     <w:pitch w:val="variable"/>
-    <w:sig w:usb0="E0002EFF" w:usb1="C0007843" w:usb2="00000009" w:usb3="00000000" w:csb0="000001FF" w:csb1="00000000"/>
+    <w:sig w:usb0="E0002AFF" w:usb1="C0007843" w:usb2="00000009" w:usb3="00000000" w:csb0="000001FF" w:csb1="00000000"/>
   </w:font>
 </w:fonts>
 </file>
@@ -2427,9 +4719,11 @@
     <w:compatSetting w:name="enableOpenTypeFeatures" w:uri="http://schemas.microsoft.com/office/word" w:val="1"/>
     <w:compatSetting w:name="doNotFlipMirrorIndents" w:uri="http://schemas.microsoft.com/office/word" w:val="1"/>
     <w:compatSetting w:name="differentiateMultirowTableHeaders" w:uri="http://schemas.microsoft.com/office/word" w:val="1"/>
+    <w:compatSetting w:name="useWord2013TrackBottomHyphenation" w:uri="http://schemas.microsoft.com/office/word" w:val="1"/>
   </w:compat>
   <w:rsids>
     <w:rsidRoot w:val="00CB0D44"/>
+    <w:rsid w:val="00AC7E17"/>
     <w:rsid w:val="00CB0D44"/>
     <w:rsid w:val="00D124EB"/>
     <w:rsid w:val="00D73A14"/>
@@ -3173,7 +5467,7 @@
 </file>
 
 <file path=customXml/itemProps1.xml><?xml version="1.0" encoding="utf-8"?>
-<ds:datastoreItem xmlns:ds="http://schemas.openxmlformats.org/officeDocument/2006/customXml" ds:itemID="{2300DD37-4C36-4BF7-A976-B3D33263C4A8}">
+<ds:datastoreItem xmlns:ds="http://schemas.openxmlformats.org/officeDocument/2006/customXml" ds:itemID="{FA668FBC-7D61-4A9A-ABBF-A56060946F09}">
   <ds:schemaRefs>
     <ds:schemaRef ds:uri="http://schemas.openxmlformats.org/officeDocument/2006/bibliography"/>
   </ds:schemaRefs>

</xml_diff>

<commit_message>
everything is now done
</commit_message>
<xml_diff>
--- a/progression/Preliminary Project Report.docx
+++ b/progression/Preliminary Project Report.docx
@@ -1424,17 +1424,8 @@
                 <w:rFonts w:asciiTheme="majorHAnsi" w:eastAsia="Times New Roman" w:hAnsiTheme="majorHAnsi" w:cstheme="majorHAnsi"/>
                 <w:color w:val="000000"/>
               </w:rPr>
-              <w:t xml:space="preserve">using </w:t>
-            </w:r>
-            <w:proofErr w:type="spellStart"/>
-            <w:r>
-              <w:rPr>
-                <w:rFonts w:asciiTheme="majorHAnsi" w:eastAsia="Times New Roman" w:hAnsiTheme="majorHAnsi" w:cstheme="majorHAnsi"/>
-                <w:color w:val="000000"/>
-              </w:rPr>
-              <w:t>NPBehave</w:t>
-            </w:r>
-            <w:proofErr w:type="spellEnd"/>
+              <w:t>using NPBehave</w:t>
+            </w:r>
           </w:p>
         </w:tc>
         <w:tc>
@@ -1637,2373 +1628,8 @@
           <w:rFonts w:asciiTheme="majorHAnsi" w:hAnsiTheme="majorHAnsi" w:cstheme="majorHAnsi"/>
         </w:rPr>
       </w:pPr>
-    </w:p>
-    <w:p>
-      <w:pPr>
-        <w:rPr>
-          <w:rFonts w:asciiTheme="majorHAnsi" w:hAnsiTheme="majorHAnsi" w:cstheme="majorHAnsi"/>
-        </w:rPr>
-      </w:pPr>
-      <w:bookmarkStart w:id="0" w:name="_Hlk512288973"/>
-    </w:p>
-    <w:p>
-      <w:pPr>
-        <w:rPr>
-          <w:rFonts w:asciiTheme="majorHAnsi" w:hAnsiTheme="majorHAnsi" w:cstheme="majorHAnsi"/>
-        </w:rPr>
-      </w:pPr>
-      <w:r>
-        <w:rPr>
-          <w:rFonts w:asciiTheme="majorHAnsi" w:hAnsiTheme="majorHAnsi" w:cstheme="majorHAnsi"/>
-        </w:rPr>
-        <w:t>Sprint 1</w:t>
-      </w:r>
-      <w:r>
-        <w:rPr>
-          <w:rFonts w:asciiTheme="majorHAnsi" w:hAnsiTheme="majorHAnsi" w:cstheme="majorHAnsi"/>
-        </w:rPr>
-        <w:t>: 1</w:t>
-      </w:r>
-      <w:r>
-        <w:rPr>
-          <w:rFonts w:asciiTheme="majorHAnsi" w:hAnsiTheme="majorHAnsi" w:cstheme="majorHAnsi"/>
-          <w:vertAlign w:val="superscript"/>
-        </w:rPr>
-        <w:t>st</w:t>
-      </w:r>
-      <w:r>
-        <w:rPr>
-          <w:rFonts w:asciiTheme="majorHAnsi" w:hAnsiTheme="majorHAnsi" w:cstheme="majorHAnsi"/>
-        </w:rPr>
-        <w:t xml:space="preserve"> March – 15</w:t>
-      </w:r>
-      <w:r>
-        <w:rPr>
-          <w:rFonts w:asciiTheme="majorHAnsi" w:hAnsiTheme="majorHAnsi" w:cstheme="majorHAnsi"/>
-          <w:vertAlign w:val="superscript"/>
-        </w:rPr>
-        <w:t>th</w:t>
-      </w:r>
-      <w:r>
-        <w:rPr>
-          <w:rFonts w:asciiTheme="majorHAnsi" w:hAnsiTheme="majorHAnsi" w:cstheme="majorHAnsi"/>
-        </w:rPr>
-        <w:t xml:space="preserve"> March</w:t>
-      </w:r>
-    </w:p>
-    <w:tbl>
-      <w:tblPr>
-        <w:tblpPr w:leftFromText="180" w:rightFromText="180" w:vertAnchor="text" w:tblpY="360"/>
-        <w:tblW w:w="8618" w:type="dxa"/>
-        <w:tblBorders>
-          <w:top w:val="single" w:sz="4" w:space="0" w:color="auto"/>
-          <w:left w:val="single" w:sz="4" w:space="0" w:color="auto"/>
-          <w:bottom w:val="single" w:sz="4" w:space="0" w:color="auto"/>
-          <w:right w:val="single" w:sz="4" w:space="0" w:color="auto"/>
-          <w:insideH w:val="single" w:sz="4" w:space="0" w:color="auto"/>
-          <w:insideV w:val="single" w:sz="4" w:space="0" w:color="auto"/>
-        </w:tblBorders>
-        <w:tblCellMar>
-          <w:top w:w="15" w:type="dxa"/>
-          <w:left w:w="15" w:type="dxa"/>
-          <w:bottom w:w="15" w:type="dxa"/>
-          <w:right w:w="15" w:type="dxa"/>
-        </w:tblCellMar>
-        <w:tblLook w:val="04A0" w:firstRow="1" w:lastRow="0" w:firstColumn="1" w:lastColumn="0" w:noHBand="0" w:noVBand="1"/>
-      </w:tblPr>
-      <w:tblGrid>
-        <w:gridCol w:w="6564"/>
-        <w:gridCol w:w="1123"/>
-        <w:gridCol w:w="931"/>
-      </w:tblGrid>
-      <w:tr>
-        <w:trPr>
-          <w:trHeight w:val="228"/>
-        </w:trPr>
-        <w:tc>
-          <w:tcPr>
-            <w:tcW w:w="0" w:type="auto"/>
-            <w:tcMar>
-              <w:top w:w="100" w:type="dxa"/>
-              <w:left w:w="100" w:type="dxa"/>
-              <w:bottom w:w="100" w:type="dxa"/>
-              <w:right w:w="100" w:type="dxa"/>
-            </w:tcMar>
-            <w:hideMark/>
-          </w:tcPr>
-          <w:p>
-            <w:pPr>
-              <w:spacing w:after="0" w:line="240" w:lineRule="auto"/>
-              <w:jc w:val="center"/>
-              <w:rPr>
-                <w:rFonts w:asciiTheme="majorHAnsi" w:eastAsia="Times New Roman" w:hAnsiTheme="majorHAnsi" w:cstheme="majorHAnsi"/>
-                <w:sz w:val="24"/>
-                <w:szCs w:val="24"/>
-              </w:rPr>
-            </w:pPr>
-            <w:r>
-              <w:rPr>
-                <w:rFonts w:asciiTheme="majorHAnsi" w:eastAsia="Times New Roman" w:hAnsiTheme="majorHAnsi" w:cstheme="majorHAnsi"/>
-                <w:color w:val="000000"/>
-              </w:rPr>
-              <w:t>Task</w:t>
-            </w:r>
-          </w:p>
-        </w:tc>
-        <w:tc>
-          <w:tcPr>
-            <w:tcW w:w="0" w:type="auto"/>
-            <w:tcMar>
-              <w:top w:w="100" w:type="dxa"/>
-              <w:left w:w="100" w:type="dxa"/>
-              <w:bottom w:w="100" w:type="dxa"/>
-              <w:right w:w="100" w:type="dxa"/>
-            </w:tcMar>
-            <w:hideMark/>
-          </w:tcPr>
-          <w:p>
-            <w:pPr>
-              <w:spacing w:after="0" w:line="240" w:lineRule="auto"/>
-              <w:jc w:val="center"/>
-              <w:rPr>
-                <w:rFonts w:asciiTheme="majorHAnsi" w:eastAsia="Times New Roman" w:hAnsiTheme="majorHAnsi" w:cstheme="majorHAnsi"/>
-                <w:sz w:val="24"/>
-                <w:szCs w:val="24"/>
-              </w:rPr>
-            </w:pPr>
-            <w:r>
-              <w:rPr>
-                <w:rFonts w:asciiTheme="majorHAnsi" w:eastAsia="Times New Roman" w:hAnsiTheme="majorHAnsi" w:cstheme="majorHAnsi"/>
-                <w:color w:val="000000"/>
-              </w:rPr>
-              <w:t>Priority</w:t>
-            </w:r>
-          </w:p>
-        </w:tc>
-        <w:tc>
-          <w:tcPr>
-            <w:tcW w:w="0" w:type="auto"/>
-            <w:tcMar>
-              <w:top w:w="100" w:type="dxa"/>
-              <w:left w:w="100" w:type="dxa"/>
-              <w:bottom w:w="100" w:type="dxa"/>
-              <w:right w:w="100" w:type="dxa"/>
-            </w:tcMar>
-            <w:hideMark/>
-          </w:tcPr>
-          <w:p>
-            <w:pPr>
-              <w:spacing w:after="0" w:line="240" w:lineRule="auto"/>
-              <w:jc w:val="center"/>
-              <w:rPr>
-                <w:rFonts w:asciiTheme="majorHAnsi" w:eastAsia="Times New Roman" w:hAnsiTheme="majorHAnsi" w:cstheme="majorHAnsi"/>
-                <w:sz w:val="24"/>
-                <w:szCs w:val="24"/>
-              </w:rPr>
-            </w:pPr>
-            <w:r>
-              <w:rPr>
-                <w:rFonts w:asciiTheme="majorHAnsi" w:eastAsia="Times New Roman" w:hAnsiTheme="majorHAnsi" w:cstheme="majorHAnsi"/>
-                <w:color w:val="000000"/>
-              </w:rPr>
-              <w:t>Done?</w:t>
-            </w:r>
-          </w:p>
-        </w:tc>
-      </w:tr>
-      <w:tr>
-        <w:trPr>
-          <w:trHeight w:val="215"/>
-        </w:trPr>
-        <w:tc>
-          <w:tcPr>
-            <w:tcW w:w="0" w:type="auto"/>
-            <w:tcMar>
-              <w:top w:w="100" w:type="dxa"/>
-              <w:left w:w="100" w:type="dxa"/>
-              <w:bottom w:w="100" w:type="dxa"/>
-              <w:right w:w="100" w:type="dxa"/>
-            </w:tcMar>
-            <w:hideMark/>
-          </w:tcPr>
-          <w:p>
-            <w:pPr>
-              <w:spacing w:after="0" w:line="240" w:lineRule="auto"/>
-              <w:rPr>
-                <w:rFonts w:asciiTheme="majorHAnsi" w:eastAsia="Times New Roman" w:hAnsiTheme="majorHAnsi" w:cstheme="majorHAnsi"/>
-                <w:sz w:val="24"/>
-                <w:szCs w:val="24"/>
-              </w:rPr>
-            </w:pPr>
-            <w:r>
-              <w:rPr>
-                <w:rFonts w:asciiTheme="majorHAnsi" w:eastAsia="Times New Roman" w:hAnsiTheme="majorHAnsi" w:cstheme="majorHAnsi"/>
-                <w:color w:val="000000"/>
-              </w:rPr>
-              <w:t>Find attack animation for shield and sword</w:t>
-            </w:r>
-          </w:p>
-        </w:tc>
-        <w:tc>
-          <w:tcPr>
-            <w:tcW w:w="0" w:type="auto"/>
-            <w:tcMar>
-              <w:top w:w="100" w:type="dxa"/>
-              <w:left w:w="100" w:type="dxa"/>
-              <w:bottom w:w="100" w:type="dxa"/>
-              <w:right w:w="100" w:type="dxa"/>
-            </w:tcMar>
-            <w:hideMark/>
-          </w:tcPr>
-          <w:p>
-            <w:pPr>
-              <w:spacing w:after="0" w:line="240" w:lineRule="auto"/>
-              <w:jc w:val="center"/>
-              <w:rPr>
-                <w:rFonts w:asciiTheme="majorHAnsi" w:eastAsia="Times New Roman" w:hAnsiTheme="majorHAnsi" w:cstheme="majorHAnsi"/>
-                <w:color w:val="00B050"/>
-                <w:sz w:val="24"/>
-                <w:szCs w:val="24"/>
-              </w:rPr>
-            </w:pPr>
-            <w:r>
-              <w:rPr>
-                <w:rFonts w:asciiTheme="majorHAnsi" w:eastAsia="Times New Roman" w:hAnsiTheme="majorHAnsi" w:cstheme="majorHAnsi"/>
-                <w:color w:val="00B050"/>
-              </w:rPr>
-              <w:t>High</w:t>
-            </w:r>
-          </w:p>
-        </w:tc>
-        <w:tc>
-          <w:tcPr>
-            <w:tcW w:w="0" w:type="auto"/>
-            <w:tcMar>
-              <w:top w:w="100" w:type="dxa"/>
-              <w:left w:w="100" w:type="dxa"/>
-              <w:bottom w:w="100" w:type="dxa"/>
-              <w:right w:w="100" w:type="dxa"/>
-            </w:tcMar>
-            <w:hideMark/>
-          </w:tcPr>
-          <w:p>
-            <w:pPr>
-              <w:spacing w:after="0" w:line="240" w:lineRule="auto"/>
-              <w:jc w:val="center"/>
-              <w:rPr>
-                <w:rFonts w:asciiTheme="majorHAnsi" w:eastAsia="Times New Roman" w:hAnsiTheme="majorHAnsi" w:cstheme="majorHAnsi"/>
-                <w:sz w:val="24"/>
-                <w:szCs w:val="24"/>
-              </w:rPr>
-            </w:pPr>
-            <w:r>
-              <w:rPr>
-                <w:rFonts w:asciiTheme="majorHAnsi" w:eastAsia="Times New Roman" w:hAnsiTheme="majorHAnsi" w:cstheme="majorHAnsi"/>
-                <w:sz w:val="24"/>
-                <w:szCs w:val="24"/>
-              </w:rPr>
-              <w:t>yes</w:t>
-            </w:r>
-          </w:p>
-        </w:tc>
-      </w:tr>
-      <w:tr>
-        <w:trPr>
-          <w:trHeight w:val="285"/>
-        </w:trPr>
-        <w:tc>
-          <w:tcPr>
-            <w:tcW w:w="0" w:type="auto"/>
-            <w:tcMar>
-              <w:top w:w="100" w:type="dxa"/>
-              <w:left w:w="100" w:type="dxa"/>
-              <w:bottom w:w="100" w:type="dxa"/>
-              <w:right w:w="100" w:type="dxa"/>
-            </w:tcMar>
-            <w:hideMark/>
-          </w:tcPr>
-          <w:p>
-            <w:pPr>
-              <w:spacing w:after="0" w:line="240" w:lineRule="auto"/>
-              <w:rPr>
-                <w:rFonts w:asciiTheme="majorHAnsi" w:eastAsia="Times New Roman" w:hAnsiTheme="majorHAnsi" w:cstheme="majorHAnsi"/>
-                <w:sz w:val="24"/>
-                <w:szCs w:val="24"/>
-              </w:rPr>
-            </w:pPr>
-            <w:r>
-              <w:rPr>
-                <w:rFonts w:asciiTheme="majorHAnsi" w:eastAsia="Times New Roman" w:hAnsiTheme="majorHAnsi" w:cstheme="majorHAnsi"/>
-                <w:color w:val="000000"/>
-              </w:rPr>
-              <w:t>Combination for the attack animations for shield and sword</w:t>
-            </w:r>
-          </w:p>
-        </w:tc>
-        <w:tc>
-          <w:tcPr>
-            <w:tcW w:w="0" w:type="auto"/>
-            <w:tcMar>
-              <w:top w:w="100" w:type="dxa"/>
-              <w:left w:w="100" w:type="dxa"/>
-              <w:bottom w:w="100" w:type="dxa"/>
-              <w:right w:w="100" w:type="dxa"/>
-            </w:tcMar>
-            <w:hideMark/>
-          </w:tcPr>
-          <w:p>
-            <w:pPr>
-              <w:spacing w:after="0" w:line="240" w:lineRule="auto"/>
-              <w:jc w:val="center"/>
-              <w:rPr>
-                <w:rFonts w:asciiTheme="majorHAnsi" w:eastAsia="Times New Roman" w:hAnsiTheme="majorHAnsi" w:cstheme="majorHAnsi"/>
-                <w:color w:val="00B050"/>
-                <w:sz w:val="24"/>
-                <w:szCs w:val="24"/>
-              </w:rPr>
-            </w:pPr>
-            <w:r>
-              <w:rPr>
-                <w:rFonts w:asciiTheme="majorHAnsi" w:eastAsia="Times New Roman" w:hAnsiTheme="majorHAnsi" w:cstheme="majorHAnsi"/>
-                <w:color w:val="00B050"/>
-              </w:rPr>
-              <w:t>High</w:t>
-            </w:r>
-          </w:p>
-        </w:tc>
-        <w:tc>
-          <w:tcPr>
-            <w:tcW w:w="0" w:type="auto"/>
-            <w:tcMar>
-              <w:top w:w="100" w:type="dxa"/>
-              <w:left w:w="100" w:type="dxa"/>
-              <w:bottom w:w="100" w:type="dxa"/>
-              <w:right w:w="100" w:type="dxa"/>
-            </w:tcMar>
-            <w:hideMark/>
-          </w:tcPr>
-          <w:p>
-            <w:pPr>
-              <w:spacing w:after="0" w:line="240" w:lineRule="auto"/>
-              <w:jc w:val="center"/>
-              <w:rPr>
-                <w:rFonts w:asciiTheme="majorHAnsi" w:eastAsia="Times New Roman" w:hAnsiTheme="majorHAnsi" w:cstheme="majorHAnsi"/>
-                <w:sz w:val="24"/>
-                <w:szCs w:val="24"/>
-              </w:rPr>
-            </w:pPr>
-            <w:r>
-              <w:rPr>
-                <w:rFonts w:asciiTheme="majorHAnsi" w:eastAsia="Times New Roman" w:hAnsiTheme="majorHAnsi" w:cstheme="majorHAnsi"/>
-                <w:sz w:val="24"/>
-                <w:szCs w:val="24"/>
-              </w:rPr>
-              <w:t>no</w:t>
-            </w:r>
-          </w:p>
-        </w:tc>
-      </w:tr>
-      <w:tr>
-        <w:trPr>
-          <w:trHeight w:val="215"/>
-        </w:trPr>
-        <w:tc>
-          <w:tcPr>
-            <w:tcW w:w="0" w:type="auto"/>
-            <w:tcMar>
-              <w:top w:w="100" w:type="dxa"/>
-              <w:left w:w="100" w:type="dxa"/>
-              <w:bottom w:w="100" w:type="dxa"/>
-              <w:right w:w="100" w:type="dxa"/>
-            </w:tcMar>
-            <w:hideMark/>
-          </w:tcPr>
-          <w:p>
-            <w:pPr>
-              <w:spacing w:after="0" w:line="240" w:lineRule="auto"/>
-              <w:rPr>
-                <w:rFonts w:asciiTheme="majorHAnsi" w:eastAsia="Times New Roman" w:hAnsiTheme="majorHAnsi" w:cstheme="majorHAnsi"/>
-                <w:sz w:val="24"/>
-                <w:szCs w:val="24"/>
-              </w:rPr>
-            </w:pPr>
-            <w:r>
-              <w:rPr>
-                <w:rFonts w:asciiTheme="majorHAnsi" w:eastAsia="Times New Roman" w:hAnsiTheme="majorHAnsi" w:cstheme="majorHAnsi"/>
-                <w:color w:val="000000"/>
-              </w:rPr>
-              <w:t>Enemy tracking/movement</w:t>
-            </w:r>
-          </w:p>
-        </w:tc>
-        <w:tc>
-          <w:tcPr>
-            <w:tcW w:w="0" w:type="auto"/>
-            <w:tcMar>
-              <w:top w:w="100" w:type="dxa"/>
-              <w:left w:w="100" w:type="dxa"/>
-              <w:bottom w:w="100" w:type="dxa"/>
-              <w:right w:w="100" w:type="dxa"/>
-            </w:tcMar>
-            <w:hideMark/>
-          </w:tcPr>
-          <w:p>
-            <w:pPr>
-              <w:spacing w:after="0" w:line="240" w:lineRule="auto"/>
-              <w:jc w:val="center"/>
-              <w:rPr>
-                <w:rFonts w:asciiTheme="majorHAnsi" w:eastAsia="Times New Roman" w:hAnsiTheme="majorHAnsi" w:cstheme="majorHAnsi"/>
-                <w:color w:val="00B050"/>
-                <w:sz w:val="24"/>
-                <w:szCs w:val="24"/>
-              </w:rPr>
-            </w:pPr>
-            <w:r>
-              <w:rPr>
-                <w:rFonts w:asciiTheme="majorHAnsi" w:eastAsia="Times New Roman" w:hAnsiTheme="majorHAnsi" w:cstheme="majorHAnsi"/>
-                <w:color w:val="00B050"/>
-              </w:rPr>
-              <w:t>High</w:t>
-            </w:r>
-          </w:p>
-        </w:tc>
-        <w:tc>
-          <w:tcPr>
-            <w:tcW w:w="0" w:type="auto"/>
-            <w:tcMar>
-              <w:top w:w="100" w:type="dxa"/>
-              <w:left w:w="100" w:type="dxa"/>
-              <w:bottom w:w="100" w:type="dxa"/>
-              <w:right w:w="100" w:type="dxa"/>
-            </w:tcMar>
-            <w:hideMark/>
-          </w:tcPr>
-          <w:p>
-            <w:pPr>
-              <w:spacing w:after="0" w:line="240" w:lineRule="auto"/>
-              <w:jc w:val="center"/>
-              <w:rPr>
-                <w:rFonts w:asciiTheme="majorHAnsi" w:eastAsia="Times New Roman" w:hAnsiTheme="majorHAnsi" w:cstheme="majorHAnsi"/>
-                <w:sz w:val="24"/>
-                <w:szCs w:val="24"/>
-              </w:rPr>
-            </w:pPr>
-            <w:r>
-              <w:rPr>
-                <w:rFonts w:asciiTheme="majorHAnsi" w:eastAsia="Times New Roman" w:hAnsiTheme="majorHAnsi" w:cstheme="majorHAnsi"/>
-                <w:sz w:val="24"/>
-                <w:szCs w:val="24"/>
-              </w:rPr>
-              <w:t>Yes</w:t>
-            </w:r>
-          </w:p>
-        </w:tc>
-      </w:tr>
-      <w:tr>
-        <w:trPr>
-          <w:trHeight w:val="358"/>
-        </w:trPr>
-        <w:tc>
-          <w:tcPr>
-            <w:tcW w:w="0" w:type="auto"/>
-            <w:tcMar>
-              <w:top w:w="100" w:type="dxa"/>
-              <w:left w:w="100" w:type="dxa"/>
-              <w:bottom w:w="100" w:type="dxa"/>
-              <w:right w:w="100" w:type="dxa"/>
-            </w:tcMar>
-            <w:hideMark/>
-          </w:tcPr>
-          <w:p>
-            <w:pPr>
-              <w:spacing w:after="0" w:line="240" w:lineRule="auto"/>
-              <w:rPr>
-                <w:rFonts w:asciiTheme="majorHAnsi" w:eastAsia="Times New Roman" w:hAnsiTheme="majorHAnsi" w:cstheme="majorHAnsi"/>
-                <w:sz w:val="24"/>
-                <w:szCs w:val="24"/>
-              </w:rPr>
-            </w:pPr>
-            <w:r>
-              <w:rPr>
-                <w:rFonts w:asciiTheme="majorHAnsi" w:eastAsia="Times New Roman" w:hAnsiTheme="majorHAnsi" w:cstheme="majorHAnsi"/>
-                <w:color w:val="000000"/>
-              </w:rPr>
-              <w:t xml:space="preserve">Enemy </w:t>
-            </w:r>
-            <w:r>
-              <w:rPr>
-                <w:rFonts w:asciiTheme="majorHAnsi" w:eastAsia="Times New Roman" w:hAnsiTheme="majorHAnsi" w:cstheme="majorHAnsi"/>
-                <w:color w:val="000000"/>
-              </w:rPr>
-              <w:t>hitbox/health/death</w:t>
-            </w:r>
-          </w:p>
-        </w:tc>
-        <w:tc>
-          <w:tcPr>
-            <w:tcW w:w="0" w:type="auto"/>
-            <w:tcMar>
-              <w:top w:w="100" w:type="dxa"/>
-              <w:left w:w="100" w:type="dxa"/>
-              <w:bottom w:w="100" w:type="dxa"/>
-              <w:right w:w="100" w:type="dxa"/>
-            </w:tcMar>
-            <w:hideMark/>
-          </w:tcPr>
-          <w:p>
-            <w:pPr>
-              <w:spacing w:after="0" w:line="240" w:lineRule="auto"/>
-              <w:jc w:val="center"/>
-              <w:rPr>
-                <w:rFonts w:asciiTheme="majorHAnsi" w:eastAsia="Times New Roman" w:hAnsiTheme="majorHAnsi" w:cstheme="majorHAnsi"/>
-                <w:color w:val="00B050"/>
-                <w:sz w:val="24"/>
-                <w:szCs w:val="24"/>
-              </w:rPr>
-            </w:pPr>
-            <w:r>
-              <w:rPr>
-                <w:rFonts w:asciiTheme="majorHAnsi" w:eastAsia="Times New Roman" w:hAnsiTheme="majorHAnsi" w:cstheme="majorHAnsi"/>
-                <w:color w:val="FFC000"/>
-              </w:rPr>
-              <w:t>medium</w:t>
-            </w:r>
-          </w:p>
-        </w:tc>
-        <w:tc>
-          <w:tcPr>
-            <w:tcW w:w="0" w:type="auto"/>
-            <w:tcMar>
-              <w:top w:w="100" w:type="dxa"/>
-              <w:left w:w="100" w:type="dxa"/>
-              <w:bottom w:w="100" w:type="dxa"/>
-              <w:right w:w="100" w:type="dxa"/>
-            </w:tcMar>
-            <w:hideMark/>
-          </w:tcPr>
-          <w:p>
-            <w:pPr>
-              <w:spacing w:after="0" w:line="240" w:lineRule="auto"/>
-              <w:jc w:val="center"/>
-              <w:rPr>
-                <w:rFonts w:asciiTheme="majorHAnsi" w:eastAsia="Times New Roman" w:hAnsiTheme="majorHAnsi" w:cstheme="majorHAnsi"/>
-                <w:sz w:val="24"/>
-                <w:szCs w:val="24"/>
-              </w:rPr>
-            </w:pPr>
-            <w:r>
-              <w:rPr>
-                <w:rFonts w:asciiTheme="majorHAnsi" w:eastAsia="Times New Roman" w:hAnsiTheme="majorHAnsi" w:cstheme="majorHAnsi"/>
-                <w:sz w:val="24"/>
-                <w:szCs w:val="24"/>
-              </w:rPr>
-              <w:t>No</w:t>
-            </w:r>
-          </w:p>
-        </w:tc>
-      </w:tr>
-    </w:tbl>
-    <w:p>
-      <w:pPr>
-        <w:rPr>
-          <w:rFonts w:asciiTheme="majorHAnsi" w:hAnsiTheme="majorHAnsi" w:cstheme="majorHAnsi"/>
-        </w:rPr>
-      </w:pPr>
-    </w:p>
-    <w:p>
-      <w:pPr>
-        <w:rPr>
-          <w:rFonts w:asciiTheme="majorHAnsi" w:hAnsiTheme="majorHAnsi" w:cstheme="majorHAnsi"/>
-        </w:rPr>
-      </w:pPr>
-    </w:p>
-    <w:bookmarkEnd w:id="0"/>
-    <w:p>
-      <w:pPr>
-        <w:rPr>
-          <w:rFonts w:asciiTheme="majorHAnsi" w:hAnsiTheme="majorHAnsi" w:cstheme="majorHAnsi"/>
-        </w:rPr>
-      </w:pPr>
-    </w:p>
-    <w:p>
-      <w:pPr>
-        <w:rPr>
-          <w:rFonts w:asciiTheme="majorHAnsi" w:hAnsiTheme="majorHAnsi" w:cstheme="majorHAnsi"/>
-        </w:rPr>
-      </w:pPr>
-    </w:p>
-    <w:p>
-      <w:pPr>
-        <w:rPr>
-          <w:rFonts w:asciiTheme="majorHAnsi" w:hAnsiTheme="majorHAnsi" w:cstheme="majorHAnsi"/>
-        </w:rPr>
-      </w:pPr>
-      <w:bookmarkStart w:id="1" w:name="_Hlk512290569"/>
-      <w:r>
-        <w:rPr>
-          <w:rFonts w:asciiTheme="majorHAnsi" w:hAnsiTheme="majorHAnsi" w:cstheme="majorHAnsi"/>
-        </w:rPr>
-        <w:t>Sprint 2: 16</w:t>
-      </w:r>
-      <w:r>
-        <w:rPr>
-          <w:rFonts w:asciiTheme="majorHAnsi" w:hAnsiTheme="majorHAnsi" w:cstheme="majorHAnsi"/>
-          <w:vertAlign w:val="superscript"/>
-        </w:rPr>
-        <w:t>th</w:t>
-      </w:r>
-      <w:r>
-        <w:rPr>
-          <w:rFonts w:asciiTheme="majorHAnsi" w:hAnsiTheme="majorHAnsi" w:cstheme="majorHAnsi"/>
-        </w:rPr>
-        <w:t xml:space="preserve"> March – 29</w:t>
-      </w:r>
-      <w:r>
-        <w:rPr>
-          <w:rFonts w:asciiTheme="majorHAnsi" w:hAnsiTheme="majorHAnsi" w:cstheme="majorHAnsi"/>
-          <w:vertAlign w:val="superscript"/>
-        </w:rPr>
-        <w:t>th</w:t>
-      </w:r>
-      <w:r>
-        <w:rPr>
-          <w:rFonts w:asciiTheme="majorHAnsi" w:hAnsiTheme="majorHAnsi" w:cstheme="majorHAnsi"/>
-        </w:rPr>
-        <w:t xml:space="preserve"> March </w:t>
-      </w:r>
-      <w:bookmarkStart w:id="2" w:name="_GoBack"/>
-      <w:bookmarkEnd w:id="2"/>
-    </w:p>
-    <w:tbl>
-      <w:tblPr>
-        <w:tblpPr w:leftFromText="180" w:rightFromText="180" w:vertAnchor="text" w:tblpY="360"/>
-        <w:tblW w:w="8618" w:type="dxa"/>
-        <w:tblBorders>
-          <w:top w:val="single" w:sz="4" w:space="0" w:color="auto"/>
-          <w:left w:val="single" w:sz="4" w:space="0" w:color="auto"/>
-          <w:bottom w:val="single" w:sz="4" w:space="0" w:color="auto"/>
-          <w:right w:val="single" w:sz="4" w:space="0" w:color="auto"/>
-          <w:insideH w:val="single" w:sz="4" w:space="0" w:color="auto"/>
-          <w:insideV w:val="single" w:sz="4" w:space="0" w:color="auto"/>
-        </w:tblBorders>
-        <w:tblCellMar>
-          <w:top w:w="15" w:type="dxa"/>
-          <w:left w:w="15" w:type="dxa"/>
-          <w:bottom w:w="15" w:type="dxa"/>
-          <w:right w:w="15" w:type="dxa"/>
-        </w:tblCellMar>
-        <w:tblLook w:val="04A0" w:firstRow="1" w:lastRow="0" w:firstColumn="1" w:lastColumn="0" w:noHBand="0" w:noVBand="1"/>
-      </w:tblPr>
-      <w:tblGrid>
-        <w:gridCol w:w="6898"/>
-        <w:gridCol w:w="946"/>
-        <w:gridCol w:w="774"/>
-      </w:tblGrid>
-      <w:tr>
-        <w:trPr>
-          <w:trHeight w:val="228"/>
-        </w:trPr>
-        <w:tc>
-          <w:tcPr>
-            <w:tcW w:w="0" w:type="auto"/>
-            <w:tcMar>
-              <w:top w:w="100" w:type="dxa"/>
-              <w:left w:w="100" w:type="dxa"/>
-              <w:bottom w:w="100" w:type="dxa"/>
-              <w:right w:w="100" w:type="dxa"/>
-            </w:tcMar>
-            <w:hideMark/>
-          </w:tcPr>
-          <w:p>
-            <w:pPr>
-              <w:spacing w:after="0" w:line="240" w:lineRule="auto"/>
-              <w:jc w:val="center"/>
-              <w:rPr>
-                <w:rFonts w:asciiTheme="majorHAnsi" w:eastAsia="Times New Roman" w:hAnsiTheme="majorHAnsi" w:cstheme="majorHAnsi"/>
-                <w:sz w:val="24"/>
-                <w:szCs w:val="24"/>
-              </w:rPr>
-            </w:pPr>
-            <w:r>
-              <w:rPr>
-                <w:rFonts w:asciiTheme="majorHAnsi" w:eastAsia="Times New Roman" w:hAnsiTheme="majorHAnsi" w:cstheme="majorHAnsi"/>
-                <w:color w:val="000000"/>
-              </w:rPr>
-              <w:t>Task</w:t>
-            </w:r>
-          </w:p>
-        </w:tc>
-        <w:tc>
-          <w:tcPr>
-            <w:tcW w:w="0" w:type="auto"/>
-            <w:tcMar>
-              <w:top w:w="100" w:type="dxa"/>
-              <w:left w:w="100" w:type="dxa"/>
-              <w:bottom w:w="100" w:type="dxa"/>
-              <w:right w:w="100" w:type="dxa"/>
-            </w:tcMar>
-            <w:hideMark/>
-          </w:tcPr>
-          <w:p>
-            <w:pPr>
-              <w:spacing w:after="0" w:line="240" w:lineRule="auto"/>
-              <w:jc w:val="center"/>
-              <w:rPr>
-                <w:rFonts w:asciiTheme="majorHAnsi" w:eastAsia="Times New Roman" w:hAnsiTheme="majorHAnsi" w:cstheme="majorHAnsi"/>
-                <w:sz w:val="24"/>
-                <w:szCs w:val="24"/>
-              </w:rPr>
-            </w:pPr>
-            <w:r>
-              <w:rPr>
-                <w:rFonts w:asciiTheme="majorHAnsi" w:eastAsia="Times New Roman" w:hAnsiTheme="majorHAnsi" w:cstheme="majorHAnsi"/>
-                <w:color w:val="000000"/>
-              </w:rPr>
-              <w:t>Priority</w:t>
-            </w:r>
-          </w:p>
-        </w:tc>
-        <w:tc>
-          <w:tcPr>
-            <w:tcW w:w="0" w:type="auto"/>
-            <w:tcMar>
-              <w:top w:w="100" w:type="dxa"/>
-              <w:left w:w="100" w:type="dxa"/>
-              <w:bottom w:w="100" w:type="dxa"/>
-              <w:right w:w="100" w:type="dxa"/>
-            </w:tcMar>
-            <w:hideMark/>
-          </w:tcPr>
-          <w:p>
-            <w:pPr>
-              <w:spacing w:after="0" w:line="240" w:lineRule="auto"/>
-              <w:jc w:val="center"/>
-              <w:rPr>
-                <w:rFonts w:asciiTheme="majorHAnsi" w:eastAsia="Times New Roman" w:hAnsiTheme="majorHAnsi" w:cstheme="majorHAnsi"/>
-                <w:sz w:val="24"/>
-                <w:szCs w:val="24"/>
-              </w:rPr>
-            </w:pPr>
-            <w:r>
-              <w:rPr>
-                <w:rFonts w:asciiTheme="majorHAnsi" w:eastAsia="Times New Roman" w:hAnsiTheme="majorHAnsi" w:cstheme="majorHAnsi"/>
-                <w:color w:val="000000"/>
-              </w:rPr>
-              <w:t>Done?</w:t>
-            </w:r>
-          </w:p>
-        </w:tc>
-      </w:tr>
-      <w:tr>
-        <w:trPr>
-          <w:trHeight w:val="228"/>
-        </w:trPr>
-        <w:tc>
-          <w:tcPr>
-            <w:tcW w:w="0" w:type="auto"/>
-            <w:tcMar>
-              <w:top w:w="100" w:type="dxa"/>
-              <w:left w:w="100" w:type="dxa"/>
-              <w:bottom w:w="100" w:type="dxa"/>
-              <w:right w:w="100" w:type="dxa"/>
-            </w:tcMar>
-            <w:hideMark/>
-          </w:tcPr>
-          <w:p>
-            <w:pPr>
-              <w:spacing w:after="0" w:line="240" w:lineRule="auto"/>
-              <w:rPr>
-                <w:rFonts w:asciiTheme="majorHAnsi" w:eastAsia="Times New Roman" w:hAnsiTheme="majorHAnsi" w:cstheme="majorHAnsi"/>
-                <w:sz w:val="24"/>
-                <w:szCs w:val="24"/>
-              </w:rPr>
-            </w:pPr>
-            <w:r>
-              <w:rPr>
-                <w:rFonts w:asciiTheme="majorHAnsi" w:eastAsia="Times New Roman" w:hAnsiTheme="majorHAnsi" w:cstheme="majorHAnsi"/>
-                <w:color w:val="000000"/>
-              </w:rPr>
-              <w:t>Combination for the attach animations for sword and shield</w:t>
-            </w:r>
-          </w:p>
-        </w:tc>
-        <w:tc>
-          <w:tcPr>
-            <w:tcW w:w="0" w:type="auto"/>
-            <w:tcMar>
-              <w:top w:w="100" w:type="dxa"/>
-              <w:left w:w="100" w:type="dxa"/>
-              <w:bottom w:w="100" w:type="dxa"/>
-              <w:right w:w="100" w:type="dxa"/>
-            </w:tcMar>
-            <w:hideMark/>
-          </w:tcPr>
-          <w:p>
-            <w:pPr>
-              <w:spacing w:after="0" w:line="240" w:lineRule="auto"/>
-              <w:jc w:val="center"/>
-              <w:rPr>
-                <w:rFonts w:asciiTheme="majorHAnsi" w:eastAsia="Times New Roman" w:hAnsiTheme="majorHAnsi" w:cstheme="majorHAnsi"/>
-                <w:color w:val="00B050"/>
-                <w:sz w:val="24"/>
-                <w:szCs w:val="24"/>
-              </w:rPr>
-            </w:pPr>
-            <w:r>
-              <w:rPr>
-                <w:rFonts w:asciiTheme="majorHAnsi" w:eastAsia="Times New Roman" w:hAnsiTheme="majorHAnsi" w:cstheme="majorHAnsi"/>
-                <w:color w:val="00B050"/>
-              </w:rPr>
-              <w:t>High</w:t>
-            </w:r>
-          </w:p>
-        </w:tc>
-        <w:tc>
-          <w:tcPr>
-            <w:tcW w:w="0" w:type="auto"/>
-            <w:tcMar>
-              <w:top w:w="100" w:type="dxa"/>
-              <w:left w:w="100" w:type="dxa"/>
-              <w:bottom w:w="100" w:type="dxa"/>
-              <w:right w:w="100" w:type="dxa"/>
-            </w:tcMar>
-            <w:hideMark/>
-          </w:tcPr>
-          <w:p>
-            <w:pPr>
-              <w:spacing w:after="0" w:line="240" w:lineRule="auto"/>
-              <w:jc w:val="center"/>
-              <w:rPr>
-                <w:rFonts w:asciiTheme="majorHAnsi" w:eastAsia="Times New Roman" w:hAnsiTheme="majorHAnsi" w:cstheme="majorHAnsi"/>
-                <w:sz w:val="24"/>
-                <w:szCs w:val="24"/>
-              </w:rPr>
-            </w:pPr>
-            <w:r>
-              <w:rPr>
-                <w:rFonts w:asciiTheme="majorHAnsi" w:eastAsia="Times New Roman" w:hAnsiTheme="majorHAnsi" w:cstheme="majorHAnsi"/>
-                <w:sz w:val="24"/>
-                <w:szCs w:val="24"/>
-              </w:rPr>
-              <w:t>Yes</w:t>
-            </w:r>
-          </w:p>
-        </w:tc>
-      </w:tr>
-      <w:tr>
-        <w:trPr>
-          <w:trHeight w:val="228"/>
-        </w:trPr>
-        <w:tc>
-          <w:tcPr>
-            <w:tcW w:w="0" w:type="auto"/>
-            <w:tcMar>
-              <w:top w:w="100" w:type="dxa"/>
-              <w:left w:w="100" w:type="dxa"/>
-              <w:bottom w:w="100" w:type="dxa"/>
-              <w:right w:w="100" w:type="dxa"/>
-            </w:tcMar>
-          </w:tcPr>
-          <w:p>
-            <w:pPr>
-              <w:spacing w:after="0" w:line="240" w:lineRule="auto"/>
-              <w:rPr>
-                <w:rFonts w:asciiTheme="majorHAnsi" w:eastAsia="Times New Roman" w:hAnsiTheme="majorHAnsi" w:cstheme="majorHAnsi"/>
-                <w:color w:val="000000"/>
-              </w:rPr>
-            </w:pPr>
-            <w:r>
-              <w:rPr>
-                <w:rFonts w:asciiTheme="majorHAnsi" w:eastAsia="Times New Roman" w:hAnsiTheme="majorHAnsi" w:cstheme="majorHAnsi"/>
-                <w:color w:val="000000"/>
-              </w:rPr>
-              <w:t xml:space="preserve">Enemy </w:t>
-            </w:r>
-            <w:r>
-              <w:rPr>
-                <w:rFonts w:asciiTheme="majorHAnsi" w:eastAsia="Times New Roman" w:hAnsiTheme="majorHAnsi" w:cstheme="majorHAnsi"/>
-                <w:color w:val="000000"/>
-              </w:rPr>
-              <w:t>hitbox/health/death</w:t>
-            </w:r>
-          </w:p>
-        </w:tc>
-        <w:tc>
-          <w:tcPr>
-            <w:tcW w:w="0" w:type="auto"/>
-            <w:tcMar>
-              <w:top w:w="100" w:type="dxa"/>
-              <w:left w:w="100" w:type="dxa"/>
-              <w:bottom w:w="100" w:type="dxa"/>
-              <w:right w:w="100" w:type="dxa"/>
-            </w:tcMar>
-          </w:tcPr>
-          <w:p>
-            <w:pPr>
-              <w:spacing w:after="0" w:line="240" w:lineRule="auto"/>
-              <w:jc w:val="center"/>
-              <w:rPr>
-                <w:rFonts w:asciiTheme="majorHAnsi" w:eastAsia="Times New Roman" w:hAnsiTheme="majorHAnsi" w:cstheme="majorHAnsi"/>
-                <w:color w:val="00B050"/>
-              </w:rPr>
-            </w:pPr>
-            <w:r>
-              <w:rPr>
-                <w:rFonts w:asciiTheme="majorHAnsi" w:eastAsia="Times New Roman" w:hAnsiTheme="majorHAnsi" w:cstheme="majorHAnsi"/>
-                <w:color w:val="00B050"/>
-              </w:rPr>
-              <w:t>High</w:t>
-            </w:r>
-          </w:p>
-        </w:tc>
-        <w:tc>
-          <w:tcPr>
-            <w:tcW w:w="0" w:type="auto"/>
-            <w:tcMar>
-              <w:top w:w="100" w:type="dxa"/>
-              <w:left w:w="100" w:type="dxa"/>
-              <w:bottom w:w="100" w:type="dxa"/>
-              <w:right w:w="100" w:type="dxa"/>
-            </w:tcMar>
-          </w:tcPr>
-          <w:p>
-            <w:pPr>
-              <w:spacing w:after="0" w:line="240" w:lineRule="auto"/>
-              <w:jc w:val="center"/>
-              <w:rPr>
-                <w:rFonts w:asciiTheme="majorHAnsi" w:eastAsia="Times New Roman" w:hAnsiTheme="majorHAnsi" w:cstheme="majorHAnsi"/>
-                <w:sz w:val="24"/>
-                <w:szCs w:val="24"/>
-              </w:rPr>
-            </w:pPr>
-            <w:proofErr w:type="spellStart"/>
-            <w:r>
-              <w:rPr>
-                <w:rFonts w:asciiTheme="majorHAnsi" w:eastAsia="Times New Roman" w:hAnsiTheme="majorHAnsi" w:cstheme="majorHAnsi"/>
-                <w:sz w:val="24"/>
-                <w:szCs w:val="24"/>
-              </w:rPr>
-              <w:t>Kinda</w:t>
-            </w:r>
-            <w:proofErr w:type="spellEnd"/>
-          </w:p>
-        </w:tc>
-      </w:tr>
-      <w:tr>
-        <w:trPr>
-          <w:trHeight w:val="228"/>
-        </w:trPr>
-        <w:tc>
-          <w:tcPr>
-            <w:tcW w:w="0" w:type="auto"/>
-            <w:tcMar>
-              <w:top w:w="100" w:type="dxa"/>
-              <w:left w:w="100" w:type="dxa"/>
-              <w:bottom w:w="100" w:type="dxa"/>
-              <w:right w:w="100" w:type="dxa"/>
-            </w:tcMar>
-            <w:hideMark/>
-          </w:tcPr>
-          <w:p>
-            <w:pPr>
-              <w:spacing w:after="0" w:line="240" w:lineRule="auto"/>
-              <w:rPr>
-                <w:rFonts w:asciiTheme="majorHAnsi" w:eastAsia="Times New Roman" w:hAnsiTheme="majorHAnsi" w:cstheme="majorHAnsi"/>
-                <w:sz w:val="24"/>
-                <w:szCs w:val="24"/>
-              </w:rPr>
-            </w:pPr>
-            <w:r>
-              <w:rPr>
-                <w:rFonts w:asciiTheme="majorHAnsi" w:eastAsia="Times New Roman" w:hAnsiTheme="majorHAnsi" w:cstheme="majorHAnsi"/>
-                <w:sz w:val="24"/>
-                <w:szCs w:val="24"/>
-              </w:rPr>
-              <w:t>Enemy Spawning system</w:t>
-            </w:r>
-          </w:p>
-        </w:tc>
-        <w:tc>
-          <w:tcPr>
-            <w:tcW w:w="0" w:type="auto"/>
-            <w:tcMar>
-              <w:top w:w="100" w:type="dxa"/>
-              <w:left w:w="100" w:type="dxa"/>
-              <w:bottom w:w="100" w:type="dxa"/>
-              <w:right w:w="100" w:type="dxa"/>
-            </w:tcMar>
-            <w:hideMark/>
-          </w:tcPr>
-          <w:p>
-            <w:pPr>
-              <w:spacing w:after="0" w:line="240" w:lineRule="auto"/>
-              <w:jc w:val="center"/>
-              <w:rPr>
-                <w:rFonts w:asciiTheme="majorHAnsi" w:eastAsia="Times New Roman" w:hAnsiTheme="majorHAnsi" w:cstheme="majorHAnsi"/>
-                <w:color w:val="00B050"/>
-                <w:sz w:val="24"/>
-                <w:szCs w:val="24"/>
-              </w:rPr>
-            </w:pPr>
-            <w:r>
-              <w:rPr>
-                <w:rFonts w:asciiTheme="majorHAnsi" w:eastAsia="Times New Roman" w:hAnsiTheme="majorHAnsi" w:cstheme="majorHAnsi"/>
-                <w:color w:val="00B050"/>
-              </w:rPr>
-              <w:t>High</w:t>
-            </w:r>
-          </w:p>
-        </w:tc>
-        <w:tc>
-          <w:tcPr>
-            <w:tcW w:w="0" w:type="auto"/>
-            <w:tcMar>
-              <w:top w:w="100" w:type="dxa"/>
-              <w:left w:w="100" w:type="dxa"/>
-              <w:bottom w:w="100" w:type="dxa"/>
-              <w:right w:w="100" w:type="dxa"/>
-            </w:tcMar>
-            <w:hideMark/>
-          </w:tcPr>
-          <w:p>
-            <w:pPr>
-              <w:spacing w:after="0" w:line="240" w:lineRule="auto"/>
-              <w:jc w:val="center"/>
-              <w:rPr>
-                <w:rFonts w:asciiTheme="majorHAnsi" w:eastAsia="Times New Roman" w:hAnsiTheme="majorHAnsi" w:cstheme="majorHAnsi"/>
-                <w:sz w:val="24"/>
-                <w:szCs w:val="24"/>
-              </w:rPr>
-            </w:pPr>
-            <w:r>
-              <w:rPr>
-                <w:rFonts w:asciiTheme="majorHAnsi" w:eastAsia="Times New Roman" w:hAnsiTheme="majorHAnsi" w:cstheme="majorHAnsi"/>
-                <w:sz w:val="24"/>
-                <w:szCs w:val="24"/>
-              </w:rPr>
-              <w:t>Yes</w:t>
-            </w:r>
-          </w:p>
-        </w:tc>
-      </w:tr>
-      <w:tr>
-        <w:trPr>
-          <w:trHeight w:val="215"/>
-        </w:trPr>
-        <w:tc>
-          <w:tcPr>
-            <w:tcW w:w="0" w:type="auto"/>
-            <w:tcMar>
-              <w:top w:w="100" w:type="dxa"/>
-              <w:left w:w="100" w:type="dxa"/>
-              <w:bottom w:w="100" w:type="dxa"/>
-              <w:right w:w="100" w:type="dxa"/>
-            </w:tcMar>
-            <w:hideMark/>
-          </w:tcPr>
-          <w:p>
-            <w:pPr>
-              <w:spacing w:after="0" w:line="240" w:lineRule="auto"/>
-              <w:rPr>
-                <w:rFonts w:asciiTheme="majorHAnsi" w:eastAsia="Times New Roman" w:hAnsiTheme="majorHAnsi" w:cstheme="majorHAnsi"/>
-                <w:sz w:val="24"/>
-                <w:szCs w:val="24"/>
-              </w:rPr>
-            </w:pPr>
-            <w:r>
-              <w:rPr>
-                <w:rFonts w:asciiTheme="majorHAnsi" w:eastAsia="Times New Roman" w:hAnsiTheme="majorHAnsi" w:cstheme="majorHAnsi"/>
-                <w:color w:val="000000"/>
-              </w:rPr>
-              <w:t>Enemy attacking system</w:t>
-            </w:r>
-            <w:r>
-              <w:rPr>
-                <w:rFonts w:asciiTheme="majorHAnsi" w:eastAsia="Times New Roman" w:hAnsiTheme="majorHAnsi" w:cstheme="majorHAnsi"/>
-                <w:color w:val="000000"/>
-              </w:rPr>
-              <w:t>(animation)</w:t>
-            </w:r>
-          </w:p>
-        </w:tc>
-        <w:tc>
-          <w:tcPr>
-            <w:tcW w:w="0" w:type="auto"/>
-            <w:tcMar>
-              <w:top w:w="100" w:type="dxa"/>
-              <w:left w:w="100" w:type="dxa"/>
-              <w:bottom w:w="100" w:type="dxa"/>
-              <w:right w:w="100" w:type="dxa"/>
-            </w:tcMar>
-            <w:hideMark/>
-          </w:tcPr>
-          <w:p>
-            <w:pPr>
-              <w:spacing w:after="0" w:line="240" w:lineRule="auto"/>
-              <w:jc w:val="center"/>
-              <w:rPr>
-                <w:rFonts w:asciiTheme="majorHAnsi" w:eastAsia="Times New Roman" w:hAnsiTheme="majorHAnsi" w:cstheme="majorHAnsi"/>
-                <w:color w:val="ED7D31" w:themeColor="accent2"/>
-                <w:sz w:val="24"/>
-                <w:szCs w:val="24"/>
-              </w:rPr>
-            </w:pPr>
-            <w:r>
-              <w:rPr>
-                <w:rFonts w:asciiTheme="majorHAnsi" w:eastAsia="Times New Roman" w:hAnsiTheme="majorHAnsi" w:cstheme="majorHAnsi"/>
-                <w:color w:val="ED7D31" w:themeColor="accent2"/>
-              </w:rPr>
-              <w:t>Medium</w:t>
-            </w:r>
-          </w:p>
-        </w:tc>
-        <w:tc>
-          <w:tcPr>
-            <w:tcW w:w="0" w:type="auto"/>
-            <w:tcMar>
-              <w:top w:w="100" w:type="dxa"/>
-              <w:left w:w="100" w:type="dxa"/>
-              <w:bottom w:w="100" w:type="dxa"/>
-              <w:right w:w="100" w:type="dxa"/>
-            </w:tcMar>
-            <w:hideMark/>
-          </w:tcPr>
-          <w:p>
-            <w:pPr>
-              <w:spacing w:after="0" w:line="240" w:lineRule="auto"/>
-              <w:jc w:val="center"/>
-              <w:rPr>
-                <w:rFonts w:asciiTheme="majorHAnsi" w:eastAsia="Times New Roman" w:hAnsiTheme="majorHAnsi" w:cstheme="majorHAnsi"/>
-                <w:sz w:val="24"/>
-                <w:szCs w:val="24"/>
-              </w:rPr>
-            </w:pPr>
-            <w:r>
-              <w:rPr>
-                <w:rFonts w:asciiTheme="majorHAnsi" w:eastAsia="Times New Roman" w:hAnsiTheme="majorHAnsi" w:cstheme="majorHAnsi"/>
-                <w:sz w:val="24"/>
-                <w:szCs w:val="24"/>
-              </w:rPr>
-              <w:t>No</w:t>
-            </w:r>
-          </w:p>
-        </w:tc>
-      </w:tr>
-      <w:tr>
-        <w:trPr>
-          <w:trHeight w:val="228"/>
-        </w:trPr>
-        <w:tc>
-          <w:tcPr>
-            <w:tcW w:w="0" w:type="auto"/>
-            <w:tcMar>
-              <w:top w:w="100" w:type="dxa"/>
-              <w:left w:w="100" w:type="dxa"/>
-              <w:bottom w:w="100" w:type="dxa"/>
-              <w:right w:w="100" w:type="dxa"/>
-            </w:tcMar>
-            <w:hideMark/>
-          </w:tcPr>
-          <w:p>
-            <w:pPr>
-              <w:spacing w:after="0" w:line="240" w:lineRule="auto"/>
-              <w:rPr>
-                <w:rFonts w:asciiTheme="majorHAnsi" w:eastAsia="Times New Roman" w:hAnsiTheme="majorHAnsi" w:cstheme="majorHAnsi"/>
-                <w:sz w:val="24"/>
-                <w:szCs w:val="24"/>
-              </w:rPr>
-            </w:pPr>
-            <w:r>
-              <w:rPr>
-                <w:rFonts w:asciiTheme="majorHAnsi" w:eastAsia="Times New Roman" w:hAnsiTheme="majorHAnsi" w:cstheme="majorHAnsi"/>
-                <w:sz w:val="24"/>
-                <w:szCs w:val="24"/>
-              </w:rPr>
-              <w:t>Player health/death/hitbox</w:t>
-            </w:r>
-          </w:p>
-        </w:tc>
-        <w:tc>
-          <w:tcPr>
-            <w:tcW w:w="0" w:type="auto"/>
-            <w:tcMar>
-              <w:top w:w="100" w:type="dxa"/>
-              <w:left w:w="100" w:type="dxa"/>
-              <w:bottom w:w="100" w:type="dxa"/>
-              <w:right w:w="100" w:type="dxa"/>
-            </w:tcMar>
-            <w:hideMark/>
-          </w:tcPr>
-          <w:p>
-            <w:pPr>
-              <w:spacing w:after="0" w:line="240" w:lineRule="auto"/>
-              <w:jc w:val="center"/>
-              <w:rPr>
-                <w:rFonts w:asciiTheme="majorHAnsi" w:eastAsia="Times New Roman" w:hAnsiTheme="majorHAnsi" w:cstheme="majorHAnsi"/>
-                <w:color w:val="ED7D31" w:themeColor="accent2"/>
-                <w:sz w:val="24"/>
-                <w:szCs w:val="24"/>
-              </w:rPr>
-            </w:pPr>
-            <w:r>
-              <w:rPr>
-                <w:rFonts w:asciiTheme="majorHAnsi" w:eastAsia="Times New Roman" w:hAnsiTheme="majorHAnsi" w:cstheme="majorHAnsi"/>
-                <w:color w:val="ED7D31" w:themeColor="accent2"/>
-              </w:rPr>
-              <w:t>Medium</w:t>
-            </w:r>
-          </w:p>
-        </w:tc>
-        <w:tc>
-          <w:tcPr>
-            <w:tcW w:w="0" w:type="auto"/>
-            <w:tcMar>
-              <w:top w:w="100" w:type="dxa"/>
-              <w:left w:w="100" w:type="dxa"/>
-              <w:bottom w:w="100" w:type="dxa"/>
-              <w:right w:w="100" w:type="dxa"/>
-            </w:tcMar>
-            <w:hideMark/>
-          </w:tcPr>
-          <w:p>
-            <w:pPr>
-              <w:spacing w:after="0" w:line="240" w:lineRule="auto"/>
-              <w:jc w:val="center"/>
-              <w:rPr>
-                <w:rFonts w:asciiTheme="majorHAnsi" w:eastAsia="Times New Roman" w:hAnsiTheme="majorHAnsi" w:cstheme="majorHAnsi"/>
-                <w:sz w:val="24"/>
-                <w:szCs w:val="24"/>
-              </w:rPr>
-            </w:pPr>
-            <w:proofErr w:type="spellStart"/>
-            <w:r>
-              <w:rPr>
-                <w:rFonts w:asciiTheme="majorHAnsi" w:eastAsia="Times New Roman" w:hAnsiTheme="majorHAnsi" w:cstheme="majorHAnsi"/>
-                <w:sz w:val="24"/>
-                <w:szCs w:val="24"/>
-              </w:rPr>
-              <w:t>Kinda</w:t>
-            </w:r>
-            <w:proofErr w:type="spellEnd"/>
-          </w:p>
-        </w:tc>
-      </w:tr>
-      <w:tr>
-        <w:trPr>
-          <w:trHeight w:val="215"/>
-        </w:trPr>
-        <w:tc>
-          <w:tcPr>
-            <w:tcW w:w="0" w:type="auto"/>
-            <w:tcMar>
-              <w:top w:w="100" w:type="dxa"/>
-              <w:left w:w="100" w:type="dxa"/>
-              <w:bottom w:w="100" w:type="dxa"/>
-              <w:right w:w="100" w:type="dxa"/>
-            </w:tcMar>
-          </w:tcPr>
-          <w:p>
-            <w:pPr>
-              <w:spacing w:after="0" w:line="240" w:lineRule="auto"/>
-              <w:rPr>
-                <w:rFonts w:asciiTheme="majorHAnsi" w:eastAsia="Times New Roman" w:hAnsiTheme="majorHAnsi" w:cstheme="majorHAnsi"/>
-                <w:color w:val="000000"/>
-              </w:rPr>
-            </w:pPr>
-            <w:r>
-              <w:rPr>
-                <w:rFonts w:asciiTheme="majorHAnsi" w:eastAsia="Times New Roman" w:hAnsiTheme="majorHAnsi" w:cstheme="majorHAnsi"/>
-                <w:sz w:val="24"/>
-                <w:szCs w:val="24"/>
-              </w:rPr>
-              <w:t>Find animations for dagger and or sword attacking and or hand to hand</w:t>
-            </w:r>
-          </w:p>
-        </w:tc>
-        <w:tc>
-          <w:tcPr>
-            <w:tcW w:w="0" w:type="auto"/>
-            <w:tcMar>
-              <w:top w:w="100" w:type="dxa"/>
-              <w:left w:w="100" w:type="dxa"/>
-              <w:bottom w:w="100" w:type="dxa"/>
-              <w:right w:w="100" w:type="dxa"/>
-            </w:tcMar>
-            <w:hideMark/>
-          </w:tcPr>
-          <w:p>
-            <w:pPr>
-              <w:spacing w:after="0" w:line="240" w:lineRule="auto"/>
-              <w:jc w:val="center"/>
-              <w:rPr>
-                <w:rFonts w:asciiTheme="majorHAnsi" w:eastAsia="Times New Roman" w:hAnsiTheme="majorHAnsi" w:cstheme="majorHAnsi"/>
-                <w:color w:val="ED7D31" w:themeColor="accent2"/>
-                <w:sz w:val="24"/>
-                <w:szCs w:val="24"/>
-              </w:rPr>
-            </w:pPr>
-            <w:r>
-              <w:rPr>
-                <w:rFonts w:asciiTheme="majorHAnsi" w:eastAsia="Times New Roman" w:hAnsiTheme="majorHAnsi" w:cstheme="majorHAnsi"/>
-                <w:color w:val="FF0000"/>
-              </w:rPr>
-              <w:t>Low</w:t>
-            </w:r>
-          </w:p>
-        </w:tc>
-        <w:tc>
-          <w:tcPr>
-            <w:tcW w:w="0" w:type="auto"/>
-            <w:tcMar>
-              <w:top w:w="100" w:type="dxa"/>
-              <w:left w:w="100" w:type="dxa"/>
-              <w:bottom w:w="100" w:type="dxa"/>
-              <w:right w:w="100" w:type="dxa"/>
-            </w:tcMar>
-            <w:hideMark/>
-          </w:tcPr>
-          <w:p>
-            <w:pPr>
-              <w:spacing w:after="0" w:line="240" w:lineRule="auto"/>
-              <w:jc w:val="center"/>
-              <w:rPr>
-                <w:rFonts w:asciiTheme="majorHAnsi" w:eastAsia="Times New Roman" w:hAnsiTheme="majorHAnsi" w:cstheme="majorHAnsi"/>
-                <w:sz w:val="24"/>
-                <w:szCs w:val="24"/>
-              </w:rPr>
-            </w:pPr>
-            <w:r>
-              <w:rPr>
-                <w:rFonts w:asciiTheme="majorHAnsi" w:eastAsia="Times New Roman" w:hAnsiTheme="majorHAnsi" w:cstheme="majorHAnsi"/>
-                <w:sz w:val="24"/>
-                <w:szCs w:val="24"/>
-              </w:rPr>
-              <w:t>Y</w:t>
-            </w:r>
-            <w:r>
-              <w:rPr>
-                <w:rFonts w:asciiTheme="majorHAnsi" w:eastAsia="Times New Roman" w:hAnsiTheme="majorHAnsi" w:cstheme="majorHAnsi"/>
-                <w:sz w:val="24"/>
-                <w:szCs w:val="24"/>
-              </w:rPr>
-              <w:t>es</w:t>
-            </w:r>
-          </w:p>
-        </w:tc>
-      </w:tr>
-    </w:tbl>
-    <w:p>
-      <w:pPr>
-        <w:rPr>
-          <w:rFonts w:asciiTheme="majorHAnsi" w:hAnsiTheme="majorHAnsi" w:cstheme="majorHAnsi"/>
-        </w:rPr>
-      </w:pPr>
-    </w:p>
-    <w:bookmarkEnd w:id="1"/>
-    <w:p>
-      <w:pPr>
-        <w:rPr>
-          <w:rFonts w:asciiTheme="majorHAnsi" w:hAnsiTheme="majorHAnsi" w:cstheme="majorHAnsi"/>
-        </w:rPr>
-      </w:pPr>
-    </w:p>
-    <w:p>
-      <w:pPr>
-        <w:rPr>
-          <w:rFonts w:asciiTheme="majorHAnsi" w:hAnsiTheme="majorHAnsi" w:cstheme="majorHAnsi"/>
-        </w:rPr>
-      </w:pPr>
-      <w:r>
-        <w:rPr>
-          <w:rFonts w:asciiTheme="majorHAnsi" w:hAnsiTheme="majorHAnsi" w:cstheme="majorHAnsi"/>
-        </w:rPr>
-        <w:t>Overall projection</w:t>
-      </w:r>
-    </w:p>
-    <w:tbl>
-      <w:tblPr>
-        <w:tblpPr w:leftFromText="180" w:rightFromText="180" w:vertAnchor="text" w:tblpY="360"/>
-        <w:tblW w:w="8618" w:type="dxa"/>
-        <w:tblBorders>
-          <w:top w:val="single" w:sz="4" w:space="0" w:color="auto"/>
-          <w:left w:val="single" w:sz="4" w:space="0" w:color="auto"/>
-          <w:bottom w:val="single" w:sz="4" w:space="0" w:color="auto"/>
-          <w:right w:val="single" w:sz="4" w:space="0" w:color="auto"/>
-          <w:insideH w:val="single" w:sz="4" w:space="0" w:color="auto"/>
-          <w:insideV w:val="single" w:sz="4" w:space="0" w:color="auto"/>
-        </w:tblBorders>
-        <w:tblCellMar>
-          <w:top w:w="15" w:type="dxa"/>
-          <w:left w:w="15" w:type="dxa"/>
-          <w:bottom w:w="15" w:type="dxa"/>
-          <w:right w:w="15" w:type="dxa"/>
-        </w:tblCellMar>
-        <w:tblLook w:val="04A0" w:firstRow="1" w:lastRow="0" w:firstColumn="1" w:lastColumn="0" w:noHBand="0" w:noVBand="1"/>
-      </w:tblPr>
-      <w:tblGrid>
-        <w:gridCol w:w="6763"/>
-        <w:gridCol w:w="1020"/>
-        <w:gridCol w:w="835"/>
-      </w:tblGrid>
-      <w:tr>
-        <w:trPr>
-          <w:trHeight w:val="228"/>
-        </w:trPr>
-        <w:tc>
-          <w:tcPr>
-            <w:tcW w:w="0" w:type="auto"/>
-            <w:tcMar>
-              <w:top w:w="100" w:type="dxa"/>
-              <w:left w:w="100" w:type="dxa"/>
-              <w:bottom w:w="100" w:type="dxa"/>
-              <w:right w:w="100" w:type="dxa"/>
-            </w:tcMar>
-            <w:hideMark/>
-          </w:tcPr>
-          <w:p>
-            <w:pPr>
-              <w:spacing w:after="0" w:line="240" w:lineRule="auto"/>
-              <w:jc w:val="center"/>
-              <w:rPr>
-                <w:rFonts w:asciiTheme="majorHAnsi" w:eastAsia="Times New Roman" w:hAnsiTheme="majorHAnsi" w:cstheme="majorHAnsi"/>
-                <w:sz w:val="24"/>
-                <w:szCs w:val="24"/>
-              </w:rPr>
-            </w:pPr>
-            <w:bookmarkStart w:id="3" w:name="_Hlk512287164"/>
-            <w:r>
-              <w:rPr>
-                <w:rFonts w:asciiTheme="majorHAnsi" w:eastAsia="Times New Roman" w:hAnsiTheme="majorHAnsi" w:cstheme="majorHAnsi"/>
-                <w:color w:val="000000"/>
-              </w:rPr>
-              <w:t>Task</w:t>
-            </w:r>
-          </w:p>
-        </w:tc>
-        <w:tc>
-          <w:tcPr>
-            <w:tcW w:w="0" w:type="auto"/>
-            <w:tcMar>
-              <w:top w:w="100" w:type="dxa"/>
-              <w:left w:w="100" w:type="dxa"/>
-              <w:bottom w:w="100" w:type="dxa"/>
-              <w:right w:w="100" w:type="dxa"/>
-            </w:tcMar>
-            <w:hideMark/>
-          </w:tcPr>
-          <w:p>
-            <w:pPr>
-              <w:spacing w:after="0" w:line="240" w:lineRule="auto"/>
-              <w:jc w:val="center"/>
-              <w:rPr>
-                <w:rFonts w:asciiTheme="majorHAnsi" w:eastAsia="Times New Roman" w:hAnsiTheme="majorHAnsi" w:cstheme="majorHAnsi"/>
-                <w:sz w:val="24"/>
-                <w:szCs w:val="24"/>
-              </w:rPr>
-            </w:pPr>
-            <w:r>
-              <w:rPr>
-                <w:rFonts w:asciiTheme="majorHAnsi" w:eastAsia="Times New Roman" w:hAnsiTheme="majorHAnsi" w:cstheme="majorHAnsi"/>
-                <w:color w:val="000000"/>
-              </w:rPr>
-              <w:t>Priority</w:t>
-            </w:r>
-          </w:p>
-        </w:tc>
-        <w:tc>
-          <w:tcPr>
-            <w:tcW w:w="0" w:type="auto"/>
-            <w:tcMar>
-              <w:top w:w="100" w:type="dxa"/>
-              <w:left w:w="100" w:type="dxa"/>
-              <w:bottom w:w="100" w:type="dxa"/>
-              <w:right w:w="100" w:type="dxa"/>
-            </w:tcMar>
-            <w:hideMark/>
-          </w:tcPr>
-          <w:p>
-            <w:pPr>
-              <w:spacing w:after="0" w:line="240" w:lineRule="auto"/>
-              <w:jc w:val="center"/>
-              <w:rPr>
-                <w:rFonts w:asciiTheme="majorHAnsi" w:eastAsia="Times New Roman" w:hAnsiTheme="majorHAnsi" w:cstheme="majorHAnsi"/>
-                <w:sz w:val="24"/>
-                <w:szCs w:val="24"/>
-              </w:rPr>
-            </w:pPr>
-            <w:r>
-              <w:rPr>
-                <w:rFonts w:asciiTheme="majorHAnsi" w:eastAsia="Times New Roman" w:hAnsiTheme="majorHAnsi" w:cstheme="majorHAnsi"/>
-                <w:color w:val="000000"/>
-              </w:rPr>
-              <w:t>Done?</w:t>
-            </w:r>
-          </w:p>
-        </w:tc>
-      </w:tr>
-      <w:tr>
-        <w:trPr>
-          <w:trHeight w:val="228"/>
-        </w:trPr>
-        <w:tc>
-          <w:tcPr>
-            <w:tcW w:w="0" w:type="auto"/>
-            <w:tcMar>
-              <w:top w:w="100" w:type="dxa"/>
-              <w:left w:w="100" w:type="dxa"/>
-              <w:bottom w:w="100" w:type="dxa"/>
-              <w:right w:w="100" w:type="dxa"/>
-            </w:tcMar>
-            <w:hideMark/>
-          </w:tcPr>
-          <w:p>
-            <w:pPr>
-              <w:spacing w:after="0" w:line="240" w:lineRule="auto"/>
-              <w:rPr>
-                <w:rFonts w:asciiTheme="majorHAnsi" w:eastAsia="Times New Roman" w:hAnsiTheme="majorHAnsi" w:cstheme="majorHAnsi"/>
-                <w:sz w:val="24"/>
-                <w:szCs w:val="24"/>
-              </w:rPr>
-            </w:pPr>
-            <w:r>
-              <w:rPr>
-                <w:rFonts w:asciiTheme="majorHAnsi" w:eastAsia="Times New Roman" w:hAnsiTheme="majorHAnsi" w:cstheme="majorHAnsi"/>
-                <w:color w:val="000000"/>
-              </w:rPr>
-              <w:t>Combination for the attach animations for sword and shield</w:t>
-            </w:r>
-          </w:p>
-        </w:tc>
-        <w:tc>
-          <w:tcPr>
-            <w:tcW w:w="0" w:type="auto"/>
-            <w:tcMar>
-              <w:top w:w="100" w:type="dxa"/>
-              <w:left w:w="100" w:type="dxa"/>
-              <w:bottom w:w="100" w:type="dxa"/>
-              <w:right w:w="100" w:type="dxa"/>
-            </w:tcMar>
-            <w:hideMark/>
-          </w:tcPr>
-          <w:p>
-            <w:pPr>
-              <w:spacing w:after="0" w:line="240" w:lineRule="auto"/>
-              <w:jc w:val="center"/>
-              <w:rPr>
-                <w:rFonts w:asciiTheme="majorHAnsi" w:eastAsia="Times New Roman" w:hAnsiTheme="majorHAnsi" w:cstheme="majorHAnsi"/>
-                <w:color w:val="00B050"/>
-                <w:sz w:val="24"/>
-                <w:szCs w:val="24"/>
-              </w:rPr>
-            </w:pPr>
-            <w:r>
-              <w:rPr>
-                <w:rFonts w:asciiTheme="majorHAnsi" w:eastAsia="Times New Roman" w:hAnsiTheme="majorHAnsi" w:cstheme="majorHAnsi"/>
-                <w:color w:val="00B050"/>
-              </w:rPr>
-              <w:t>High</w:t>
-            </w:r>
-          </w:p>
-        </w:tc>
-        <w:tc>
-          <w:tcPr>
-            <w:tcW w:w="0" w:type="auto"/>
-            <w:tcMar>
-              <w:top w:w="100" w:type="dxa"/>
-              <w:left w:w="100" w:type="dxa"/>
-              <w:bottom w:w="100" w:type="dxa"/>
-              <w:right w:w="100" w:type="dxa"/>
-            </w:tcMar>
-            <w:hideMark/>
-          </w:tcPr>
-          <w:p>
-            <w:pPr>
-              <w:spacing w:after="0" w:line="240" w:lineRule="auto"/>
-              <w:jc w:val="center"/>
-              <w:rPr>
-                <w:rFonts w:asciiTheme="majorHAnsi" w:eastAsia="Times New Roman" w:hAnsiTheme="majorHAnsi" w:cstheme="majorHAnsi"/>
-                <w:sz w:val="24"/>
-                <w:szCs w:val="24"/>
-              </w:rPr>
-            </w:pPr>
-          </w:p>
-        </w:tc>
-      </w:tr>
-      <w:tr>
-        <w:trPr>
-          <w:trHeight w:val="228"/>
-        </w:trPr>
-        <w:tc>
-          <w:tcPr>
-            <w:tcW w:w="0" w:type="auto"/>
-            <w:tcMar>
-              <w:top w:w="100" w:type="dxa"/>
-              <w:left w:w="100" w:type="dxa"/>
-              <w:bottom w:w="100" w:type="dxa"/>
-              <w:right w:w="100" w:type="dxa"/>
-            </w:tcMar>
-          </w:tcPr>
-          <w:p>
-            <w:pPr>
-              <w:spacing w:after="0" w:line="240" w:lineRule="auto"/>
-              <w:rPr>
-                <w:rFonts w:asciiTheme="majorHAnsi" w:eastAsia="Times New Roman" w:hAnsiTheme="majorHAnsi" w:cstheme="majorHAnsi"/>
-                <w:color w:val="000000"/>
-              </w:rPr>
-            </w:pPr>
-            <w:r>
-              <w:rPr>
-                <w:rFonts w:asciiTheme="majorHAnsi" w:eastAsia="Times New Roman" w:hAnsiTheme="majorHAnsi" w:cstheme="majorHAnsi"/>
-                <w:color w:val="000000"/>
-              </w:rPr>
-              <w:t xml:space="preserve">Enemy </w:t>
-            </w:r>
-            <w:r>
-              <w:rPr>
-                <w:rFonts w:asciiTheme="majorHAnsi" w:eastAsia="Times New Roman" w:hAnsiTheme="majorHAnsi" w:cstheme="majorHAnsi"/>
-                <w:color w:val="000000"/>
-              </w:rPr>
-              <w:t>hitbox/health/death</w:t>
-            </w:r>
-          </w:p>
-        </w:tc>
-        <w:tc>
-          <w:tcPr>
-            <w:tcW w:w="0" w:type="auto"/>
-            <w:tcMar>
-              <w:top w:w="100" w:type="dxa"/>
-              <w:left w:w="100" w:type="dxa"/>
-              <w:bottom w:w="100" w:type="dxa"/>
-              <w:right w:w="100" w:type="dxa"/>
-            </w:tcMar>
-          </w:tcPr>
-          <w:p>
-            <w:pPr>
-              <w:spacing w:after="0" w:line="240" w:lineRule="auto"/>
-              <w:jc w:val="center"/>
-              <w:rPr>
-                <w:rFonts w:asciiTheme="majorHAnsi" w:eastAsia="Times New Roman" w:hAnsiTheme="majorHAnsi" w:cstheme="majorHAnsi"/>
-                <w:color w:val="00B050"/>
-              </w:rPr>
-            </w:pPr>
-            <w:r>
-              <w:rPr>
-                <w:rFonts w:asciiTheme="majorHAnsi" w:eastAsia="Times New Roman" w:hAnsiTheme="majorHAnsi" w:cstheme="majorHAnsi"/>
-                <w:color w:val="00B050"/>
-              </w:rPr>
-              <w:t>High</w:t>
-            </w:r>
-          </w:p>
-        </w:tc>
-        <w:tc>
-          <w:tcPr>
-            <w:tcW w:w="0" w:type="auto"/>
-            <w:tcMar>
-              <w:top w:w="100" w:type="dxa"/>
-              <w:left w:w="100" w:type="dxa"/>
-              <w:bottom w:w="100" w:type="dxa"/>
-              <w:right w:w="100" w:type="dxa"/>
-            </w:tcMar>
-          </w:tcPr>
-          <w:p>
-            <w:pPr>
-              <w:spacing w:after="0" w:line="240" w:lineRule="auto"/>
-              <w:jc w:val="center"/>
-              <w:rPr>
-                <w:rFonts w:asciiTheme="majorHAnsi" w:eastAsia="Times New Roman" w:hAnsiTheme="majorHAnsi" w:cstheme="majorHAnsi"/>
-                <w:sz w:val="24"/>
-                <w:szCs w:val="24"/>
-              </w:rPr>
-            </w:pPr>
-          </w:p>
-        </w:tc>
-      </w:tr>
-      <w:tr>
-        <w:trPr>
-          <w:trHeight w:val="228"/>
-        </w:trPr>
-        <w:tc>
-          <w:tcPr>
-            <w:tcW w:w="0" w:type="auto"/>
-            <w:tcMar>
-              <w:top w:w="100" w:type="dxa"/>
-              <w:left w:w="100" w:type="dxa"/>
-              <w:bottom w:w="100" w:type="dxa"/>
-              <w:right w:w="100" w:type="dxa"/>
-            </w:tcMar>
-            <w:hideMark/>
-          </w:tcPr>
-          <w:p>
-            <w:pPr>
-              <w:spacing w:after="0" w:line="240" w:lineRule="auto"/>
-              <w:rPr>
-                <w:rFonts w:asciiTheme="majorHAnsi" w:eastAsia="Times New Roman" w:hAnsiTheme="majorHAnsi" w:cstheme="majorHAnsi"/>
-                <w:sz w:val="24"/>
-                <w:szCs w:val="24"/>
-              </w:rPr>
-            </w:pPr>
-            <w:r>
-              <w:rPr>
-                <w:rFonts w:asciiTheme="majorHAnsi" w:eastAsia="Times New Roman" w:hAnsiTheme="majorHAnsi" w:cstheme="majorHAnsi"/>
-                <w:color w:val="000000"/>
-              </w:rPr>
-              <w:t>Enemy attacking system</w:t>
-            </w:r>
-          </w:p>
-        </w:tc>
-        <w:tc>
-          <w:tcPr>
-            <w:tcW w:w="0" w:type="auto"/>
-            <w:tcMar>
-              <w:top w:w="100" w:type="dxa"/>
-              <w:left w:w="100" w:type="dxa"/>
-              <w:bottom w:w="100" w:type="dxa"/>
-              <w:right w:w="100" w:type="dxa"/>
-            </w:tcMar>
-            <w:hideMark/>
-          </w:tcPr>
-          <w:p>
-            <w:pPr>
-              <w:spacing w:after="0" w:line="240" w:lineRule="auto"/>
-              <w:jc w:val="center"/>
-              <w:rPr>
-                <w:rFonts w:asciiTheme="majorHAnsi" w:eastAsia="Times New Roman" w:hAnsiTheme="majorHAnsi" w:cstheme="majorHAnsi"/>
-                <w:color w:val="00B050"/>
-                <w:sz w:val="24"/>
-                <w:szCs w:val="24"/>
-              </w:rPr>
-            </w:pPr>
-            <w:r>
-              <w:rPr>
-                <w:rFonts w:asciiTheme="majorHAnsi" w:eastAsia="Times New Roman" w:hAnsiTheme="majorHAnsi" w:cstheme="majorHAnsi"/>
-                <w:color w:val="00B050"/>
-              </w:rPr>
-              <w:t>High</w:t>
-            </w:r>
-          </w:p>
-        </w:tc>
-        <w:tc>
-          <w:tcPr>
-            <w:tcW w:w="0" w:type="auto"/>
-            <w:tcMar>
-              <w:top w:w="100" w:type="dxa"/>
-              <w:left w:w="100" w:type="dxa"/>
-              <w:bottom w:w="100" w:type="dxa"/>
-              <w:right w:w="100" w:type="dxa"/>
-            </w:tcMar>
-            <w:hideMark/>
-          </w:tcPr>
-          <w:p>
-            <w:pPr>
-              <w:spacing w:after="0" w:line="240" w:lineRule="auto"/>
-              <w:jc w:val="center"/>
-              <w:rPr>
-                <w:rFonts w:asciiTheme="majorHAnsi" w:eastAsia="Times New Roman" w:hAnsiTheme="majorHAnsi" w:cstheme="majorHAnsi"/>
-                <w:sz w:val="24"/>
-                <w:szCs w:val="24"/>
-              </w:rPr>
-            </w:pPr>
-          </w:p>
-        </w:tc>
-      </w:tr>
-      <w:tr>
-        <w:trPr>
-          <w:trHeight w:val="215"/>
-        </w:trPr>
-        <w:tc>
-          <w:tcPr>
-            <w:tcW w:w="0" w:type="auto"/>
-            <w:tcMar>
-              <w:top w:w="100" w:type="dxa"/>
-              <w:left w:w="100" w:type="dxa"/>
-              <w:bottom w:w="100" w:type="dxa"/>
-              <w:right w:w="100" w:type="dxa"/>
-            </w:tcMar>
-            <w:hideMark/>
-          </w:tcPr>
-          <w:p>
-            <w:pPr>
-              <w:spacing w:after="0" w:line="240" w:lineRule="auto"/>
-              <w:rPr>
-                <w:rFonts w:asciiTheme="majorHAnsi" w:eastAsia="Times New Roman" w:hAnsiTheme="majorHAnsi" w:cstheme="majorHAnsi"/>
-                <w:sz w:val="24"/>
-                <w:szCs w:val="24"/>
-              </w:rPr>
-            </w:pPr>
-          </w:p>
-        </w:tc>
-        <w:tc>
-          <w:tcPr>
-            <w:tcW w:w="0" w:type="auto"/>
-            <w:tcMar>
-              <w:top w:w="100" w:type="dxa"/>
-              <w:left w:w="100" w:type="dxa"/>
-              <w:bottom w:w="100" w:type="dxa"/>
-              <w:right w:w="100" w:type="dxa"/>
-            </w:tcMar>
-            <w:hideMark/>
-          </w:tcPr>
-          <w:p>
-            <w:pPr>
-              <w:spacing w:after="0" w:line="240" w:lineRule="auto"/>
-              <w:jc w:val="center"/>
-              <w:rPr>
-                <w:rFonts w:asciiTheme="majorHAnsi" w:eastAsia="Times New Roman" w:hAnsiTheme="majorHAnsi" w:cstheme="majorHAnsi"/>
-                <w:color w:val="ED7D31" w:themeColor="accent2"/>
-                <w:sz w:val="24"/>
-                <w:szCs w:val="24"/>
-              </w:rPr>
-            </w:pPr>
-            <w:r>
-              <w:rPr>
-                <w:rFonts w:asciiTheme="majorHAnsi" w:eastAsia="Times New Roman" w:hAnsiTheme="majorHAnsi" w:cstheme="majorHAnsi"/>
-                <w:color w:val="ED7D31" w:themeColor="accent2"/>
-              </w:rPr>
-              <w:t>Medium</w:t>
-            </w:r>
-          </w:p>
-        </w:tc>
-        <w:tc>
-          <w:tcPr>
-            <w:tcW w:w="0" w:type="auto"/>
-            <w:tcMar>
-              <w:top w:w="100" w:type="dxa"/>
-              <w:left w:w="100" w:type="dxa"/>
-              <w:bottom w:w="100" w:type="dxa"/>
-              <w:right w:w="100" w:type="dxa"/>
-            </w:tcMar>
-            <w:hideMark/>
-          </w:tcPr>
-          <w:p>
-            <w:pPr>
-              <w:spacing w:after="0" w:line="240" w:lineRule="auto"/>
-              <w:jc w:val="center"/>
-              <w:rPr>
-                <w:rFonts w:asciiTheme="majorHAnsi" w:eastAsia="Times New Roman" w:hAnsiTheme="majorHAnsi" w:cstheme="majorHAnsi"/>
-                <w:sz w:val="24"/>
-                <w:szCs w:val="24"/>
-              </w:rPr>
-            </w:pPr>
-          </w:p>
-        </w:tc>
-      </w:tr>
-      <w:tr>
-        <w:trPr>
-          <w:trHeight w:val="228"/>
-        </w:trPr>
-        <w:tc>
-          <w:tcPr>
-            <w:tcW w:w="0" w:type="auto"/>
-            <w:tcMar>
-              <w:top w:w="100" w:type="dxa"/>
-              <w:left w:w="100" w:type="dxa"/>
-              <w:bottom w:w="100" w:type="dxa"/>
-              <w:right w:w="100" w:type="dxa"/>
-            </w:tcMar>
-            <w:hideMark/>
-          </w:tcPr>
-          <w:p>
-            <w:pPr>
-              <w:spacing w:after="0" w:line="240" w:lineRule="auto"/>
-              <w:rPr>
-                <w:rFonts w:asciiTheme="majorHAnsi" w:eastAsia="Times New Roman" w:hAnsiTheme="majorHAnsi" w:cstheme="majorHAnsi"/>
-                <w:sz w:val="24"/>
-                <w:szCs w:val="24"/>
-              </w:rPr>
-            </w:pPr>
-            <w:r>
-              <w:rPr>
-                <w:rFonts w:asciiTheme="majorHAnsi" w:eastAsia="Times New Roman" w:hAnsiTheme="majorHAnsi" w:cstheme="majorHAnsi"/>
-                <w:color w:val="000000"/>
-              </w:rPr>
-              <w:t>PGC environment</w:t>
-            </w:r>
-            <w:r>
-              <w:rPr>
-                <w:rFonts w:asciiTheme="majorHAnsi" w:eastAsia="Times New Roman" w:hAnsiTheme="majorHAnsi" w:cstheme="majorHAnsi"/>
-                <w:color w:val="000000"/>
-              </w:rPr>
-              <w:t xml:space="preserve"> </w:t>
-            </w:r>
-          </w:p>
-        </w:tc>
-        <w:tc>
-          <w:tcPr>
-            <w:tcW w:w="0" w:type="auto"/>
-            <w:tcMar>
-              <w:top w:w="100" w:type="dxa"/>
-              <w:left w:w="100" w:type="dxa"/>
-              <w:bottom w:w="100" w:type="dxa"/>
-              <w:right w:w="100" w:type="dxa"/>
-            </w:tcMar>
-            <w:hideMark/>
-          </w:tcPr>
-          <w:p>
-            <w:pPr>
-              <w:spacing w:after="0" w:line="240" w:lineRule="auto"/>
-              <w:jc w:val="center"/>
-              <w:rPr>
-                <w:rFonts w:asciiTheme="majorHAnsi" w:eastAsia="Times New Roman" w:hAnsiTheme="majorHAnsi" w:cstheme="majorHAnsi"/>
-                <w:color w:val="ED7D31" w:themeColor="accent2"/>
-                <w:sz w:val="24"/>
-                <w:szCs w:val="24"/>
-              </w:rPr>
-            </w:pPr>
-            <w:r>
-              <w:rPr>
-                <w:rFonts w:asciiTheme="majorHAnsi" w:eastAsia="Times New Roman" w:hAnsiTheme="majorHAnsi" w:cstheme="majorHAnsi"/>
-                <w:color w:val="ED7D31" w:themeColor="accent2"/>
-              </w:rPr>
-              <w:t>Medium</w:t>
-            </w:r>
-          </w:p>
-        </w:tc>
-        <w:tc>
-          <w:tcPr>
-            <w:tcW w:w="0" w:type="auto"/>
-            <w:tcMar>
-              <w:top w:w="100" w:type="dxa"/>
-              <w:left w:w="100" w:type="dxa"/>
-              <w:bottom w:w="100" w:type="dxa"/>
-              <w:right w:w="100" w:type="dxa"/>
-            </w:tcMar>
-            <w:hideMark/>
-          </w:tcPr>
-          <w:p>
-            <w:pPr>
-              <w:spacing w:after="0" w:line="240" w:lineRule="auto"/>
-              <w:jc w:val="center"/>
-              <w:rPr>
-                <w:rFonts w:asciiTheme="majorHAnsi" w:eastAsia="Times New Roman" w:hAnsiTheme="majorHAnsi" w:cstheme="majorHAnsi"/>
-                <w:sz w:val="24"/>
-                <w:szCs w:val="24"/>
-              </w:rPr>
-            </w:pPr>
-          </w:p>
-        </w:tc>
-      </w:tr>
-      <w:tr>
-        <w:trPr>
-          <w:trHeight w:val="215"/>
-        </w:trPr>
-        <w:tc>
-          <w:tcPr>
-            <w:tcW w:w="0" w:type="auto"/>
-            <w:tcMar>
-              <w:top w:w="100" w:type="dxa"/>
-              <w:left w:w="100" w:type="dxa"/>
-              <w:bottom w:w="100" w:type="dxa"/>
-              <w:right w:w="100" w:type="dxa"/>
-            </w:tcMar>
-          </w:tcPr>
-          <w:p>
-            <w:pPr>
-              <w:spacing w:after="0" w:line="240" w:lineRule="auto"/>
-              <w:rPr>
-                <w:rFonts w:asciiTheme="majorHAnsi" w:eastAsia="Times New Roman" w:hAnsiTheme="majorHAnsi" w:cstheme="majorHAnsi"/>
-                <w:color w:val="000000"/>
-              </w:rPr>
-            </w:pPr>
-            <w:r>
-              <w:rPr>
-                <w:rFonts w:asciiTheme="majorHAnsi" w:eastAsia="Times New Roman" w:hAnsiTheme="majorHAnsi" w:cstheme="majorHAnsi"/>
-                <w:color w:val="000000"/>
-              </w:rPr>
-              <w:t>Create a game controller using the Arduino</w:t>
-            </w:r>
-          </w:p>
-        </w:tc>
-        <w:tc>
-          <w:tcPr>
-            <w:tcW w:w="0" w:type="auto"/>
-            <w:tcMar>
-              <w:top w:w="100" w:type="dxa"/>
-              <w:left w:w="100" w:type="dxa"/>
-              <w:bottom w:w="100" w:type="dxa"/>
-              <w:right w:w="100" w:type="dxa"/>
-            </w:tcMar>
-            <w:hideMark/>
-          </w:tcPr>
-          <w:p>
-            <w:pPr>
-              <w:spacing w:after="0" w:line="240" w:lineRule="auto"/>
-              <w:jc w:val="center"/>
-              <w:rPr>
-                <w:rFonts w:asciiTheme="majorHAnsi" w:eastAsia="Times New Roman" w:hAnsiTheme="majorHAnsi" w:cstheme="majorHAnsi"/>
-                <w:color w:val="ED7D31" w:themeColor="accent2"/>
-                <w:sz w:val="24"/>
-                <w:szCs w:val="24"/>
-              </w:rPr>
-            </w:pPr>
-            <w:r>
-              <w:rPr>
-                <w:rFonts w:asciiTheme="majorHAnsi" w:eastAsia="Times New Roman" w:hAnsiTheme="majorHAnsi" w:cstheme="majorHAnsi"/>
-                <w:color w:val="FF0000"/>
-              </w:rPr>
-              <w:t>Low</w:t>
-            </w:r>
-          </w:p>
-        </w:tc>
-        <w:tc>
-          <w:tcPr>
-            <w:tcW w:w="0" w:type="auto"/>
-            <w:tcMar>
-              <w:top w:w="100" w:type="dxa"/>
-              <w:left w:w="100" w:type="dxa"/>
-              <w:bottom w:w="100" w:type="dxa"/>
-              <w:right w:w="100" w:type="dxa"/>
-            </w:tcMar>
-            <w:hideMark/>
-          </w:tcPr>
-          <w:p>
-            <w:pPr>
-              <w:spacing w:after="0" w:line="240" w:lineRule="auto"/>
-              <w:jc w:val="center"/>
-              <w:rPr>
-                <w:rFonts w:asciiTheme="majorHAnsi" w:eastAsia="Times New Roman" w:hAnsiTheme="majorHAnsi" w:cstheme="majorHAnsi"/>
-                <w:sz w:val="24"/>
-                <w:szCs w:val="24"/>
-              </w:rPr>
-            </w:pPr>
-          </w:p>
-        </w:tc>
-      </w:tr>
-      <w:tr>
-        <w:trPr>
-          <w:trHeight w:val="228"/>
-        </w:trPr>
-        <w:tc>
-          <w:tcPr>
-            <w:tcW w:w="0" w:type="auto"/>
-            <w:tcMar>
-              <w:top w:w="100" w:type="dxa"/>
-              <w:left w:w="100" w:type="dxa"/>
-              <w:bottom w:w="100" w:type="dxa"/>
-              <w:right w:w="100" w:type="dxa"/>
-            </w:tcMar>
-            <w:hideMark/>
-          </w:tcPr>
-          <w:p>
-            <w:pPr>
-              <w:spacing w:after="0" w:line="240" w:lineRule="auto"/>
-              <w:rPr>
-                <w:rFonts w:asciiTheme="majorHAnsi" w:eastAsia="Times New Roman" w:hAnsiTheme="majorHAnsi" w:cstheme="majorHAnsi"/>
-                <w:sz w:val="24"/>
-                <w:szCs w:val="24"/>
-              </w:rPr>
-            </w:pPr>
-            <w:r>
-              <w:rPr>
-                <w:rFonts w:asciiTheme="majorHAnsi" w:eastAsia="Times New Roman" w:hAnsiTheme="majorHAnsi" w:cstheme="majorHAnsi"/>
-                <w:color w:val="000000"/>
-              </w:rPr>
-              <w:t xml:space="preserve">Concept art </w:t>
-            </w:r>
-            <w:r>
-              <w:rPr>
-                <w:rFonts w:asciiTheme="majorHAnsi" w:eastAsia="Times New Roman" w:hAnsiTheme="majorHAnsi" w:cstheme="majorHAnsi"/>
-                <w:color w:val="000000"/>
-              </w:rPr>
-              <w:t>of the character</w:t>
-            </w:r>
-            <w:r>
-              <w:rPr>
-                <w:rFonts w:asciiTheme="majorHAnsi" w:eastAsia="Times New Roman" w:hAnsiTheme="majorHAnsi" w:cstheme="majorHAnsi"/>
-                <w:color w:val="000000"/>
-              </w:rPr>
-              <w:t xml:space="preserve"> </w:t>
-            </w:r>
-          </w:p>
-        </w:tc>
-        <w:tc>
-          <w:tcPr>
-            <w:tcW w:w="0" w:type="auto"/>
-            <w:tcMar>
-              <w:top w:w="100" w:type="dxa"/>
-              <w:left w:w="100" w:type="dxa"/>
-              <w:bottom w:w="100" w:type="dxa"/>
-              <w:right w:w="100" w:type="dxa"/>
-            </w:tcMar>
-            <w:hideMark/>
-          </w:tcPr>
-          <w:p>
-            <w:pPr>
-              <w:spacing w:after="0" w:line="240" w:lineRule="auto"/>
-              <w:jc w:val="center"/>
-              <w:rPr>
-                <w:rFonts w:asciiTheme="majorHAnsi" w:eastAsia="Times New Roman" w:hAnsiTheme="majorHAnsi" w:cstheme="majorHAnsi"/>
-                <w:color w:val="FF0000"/>
-                <w:sz w:val="24"/>
-                <w:szCs w:val="24"/>
-              </w:rPr>
-            </w:pPr>
-            <w:r>
-              <w:rPr>
-                <w:rFonts w:asciiTheme="majorHAnsi" w:eastAsia="Times New Roman" w:hAnsiTheme="majorHAnsi" w:cstheme="majorHAnsi"/>
-                <w:color w:val="FF0000"/>
-              </w:rPr>
-              <w:t>Low</w:t>
-            </w:r>
-          </w:p>
-        </w:tc>
-        <w:tc>
-          <w:tcPr>
-            <w:tcW w:w="0" w:type="auto"/>
-            <w:tcMar>
-              <w:top w:w="100" w:type="dxa"/>
-              <w:left w:w="100" w:type="dxa"/>
-              <w:bottom w:w="100" w:type="dxa"/>
-              <w:right w:w="100" w:type="dxa"/>
-            </w:tcMar>
-            <w:hideMark/>
-          </w:tcPr>
-          <w:p>
-            <w:pPr>
-              <w:spacing w:after="0" w:line="240" w:lineRule="auto"/>
-              <w:jc w:val="center"/>
-              <w:rPr>
-                <w:rFonts w:asciiTheme="majorHAnsi" w:eastAsia="Times New Roman" w:hAnsiTheme="majorHAnsi" w:cstheme="majorHAnsi"/>
-                <w:sz w:val="24"/>
-                <w:szCs w:val="24"/>
-              </w:rPr>
-            </w:pPr>
-          </w:p>
-        </w:tc>
-      </w:tr>
-      <w:tr>
-        <w:trPr>
-          <w:trHeight w:val="215"/>
-        </w:trPr>
-        <w:tc>
-          <w:tcPr>
-            <w:tcW w:w="0" w:type="auto"/>
-            <w:tcMar>
-              <w:top w:w="100" w:type="dxa"/>
-              <w:left w:w="100" w:type="dxa"/>
-              <w:bottom w:w="100" w:type="dxa"/>
-              <w:right w:w="100" w:type="dxa"/>
-            </w:tcMar>
-            <w:hideMark/>
-          </w:tcPr>
-          <w:p>
-            <w:pPr>
-              <w:spacing w:after="0" w:line="240" w:lineRule="auto"/>
-              <w:rPr>
-                <w:rFonts w:asciiTheme="majorHAnsi" w:eastAsia="Times New Roman" w:hAnsiTheme="majorHAnsi" w:cstheme="majorHAnsi"/>
-                <w:sz w:val="24"/>
-                <w:szCs w:val="24"/>
-              </w:rPr>
-            </w:pPr>
-            <w:r>
-              <w:rPr>
-                <w:rFonts w:asciiTheme="majorHAnsi" w:eastAsia="Times New Roman" w:hAnsiTheme="majorHAnsi" w:cstheme="majorHAnsi"/>
-                <w:color w:val="000000"/>
-              </w:rPr>
-              <w:t>Game Controls</w:t>
-            </w:r>
-          </w:p>
-        </w:tc>
-        <w:tc>
-          <w:tcPr>
-            <w:tcW w:w="0" w:type="auto"/>
-            <w:tcMar>
-              <w:top w:w="100" w:type="dxa"/>
-              <w:left w:w="100" w:type="dxa"/>
-              <w:bottom w:w="100" w:type="dxa"/>
-              <w:right w:w="100" w:type="dxa"/>
-            </w:tcMar>
-            <w:hideMark/>
-          </w:tcPr>
-          <w:p>
-            <w:pPr>
-              <w:spacing w:after="0" w:line="240" w:lineRule="auto"/>
-              <w:jc w:val="center"/>
-              <w:rPr>
-                <w:rFonts w:asciiTheme="majorHAnsi" w:eastAsia="Times New Roman" w:hAnsiTheme="majorHAnsi" w:cstheme="majorHAnsi"/>
-                <w:color w:val="FF0000"/>
-                <w:sz w:val="24"/>
-                <w:szCs w:val="24"/>
-              </w:rPr>
-            </w:pPr>
-            <w:r>
-              <w:rPr>
-                <w:rFonts w:asciiTheme="majorHAnsi" w:eastAsia="Times New Roman" w:hAnsiTheme="majorHAnsi" w:cstheme="majorHAnsi"/>
-                <w:color w:val="FF0000"/>
-              </w:rPr>
-              <w:t>Low</w:t>
-            </w:r>
-          </w:p>
-        </w:tc>
-        <w:tc>
-          <w:tcPr>
-            <w:tcW w:w="0" w:type="auto"/>
-            <w:tcMar>
-              <w:top w:w="100" w:type="dxa"/>
-              <w:left w:w="100" w:type="dxa"/>
-              <w:bottom w:w="100" w:type="dxa"/>
-              <w:right w:w="100" w:type="dxa"/>
-            </w:tcMar>
-            <w:hideMark/>
-          </w:tcPr>
-          <w:p>
-            <w:pPr>
-              <w:spacing w:after="0" w:line="240" w:lineRule="auto"/>
-              <w:jc w:val="center"/>
-              <w:rPr>
-                <w:rFonts w:asciiTheme="majorHAnsi" w:eastAsia="Times New Roman" w:hAnsiTheme="majorHAnsi" w:cstheme="majorHAnsi"/>
-                <w:sz w:val="24"/>
-                <w:szCs w:val="24"/>
-              </w:rPr>
-            </w:pPr>
-          </w:p>
-        </w:tc>
-      </w:tr>
-      <w:tr>
-        <w:trPr>
-          <w:trHeight w:val="228"/>
-        </w:trPr>
-        <w:tc>
-          <w:tcPr>
-            <w:tcW w:w="0" w:type="auto"/>
-            <w:tcMar>
-              <w:top w:w="100" w:type="dxa"/>
-              <w:left w:w="100" w:type="dxa"/>
-              <w:bottom w:w="100" w:type="dxa"/>
-              <w:right w:w="100" w:type="dxa"/>
-            </w:tcMar>
-            <w:hideMark/>
-          </w:tcPr>
-          <w:p>
-            <w:pPr>
-              <w:spacing w:after="0" w:line="240" w:lineRule="auto"/>
-              <w:rPr>
-                <w:rFonts w:asciiTheme="majorHAnsi" w:eastAsia="Times New Roman" w:hAnsiTheme="majorHAnsi" w:cstheme="majorHAnsi"/>
-                <w:color w:val="000000"/>
-              </w:rPr>
-            </w:pPr>
-            <w:r>
-              <w:rPr>
-                <w:rFonts w:asciiTheme="majorHAnsi" w:eastAsia="Times New Roman" w:hAnsiTheme="majorHAnsi" w:cstheme="majorHAnsi"/>
-                <w:color w:val="000000"/>
-              </w:rPr>
-              <w:t>Create behaviour trees for the enemies for difficulty</w:t>
-            </w:r>
-            <w:r>
-              <w:rPr>
-                <w:rFonts w:asciiTheme="majorHAnsi" w:eastAsia="Times New Roman" w:hAnsiTheme="majorHAnsi" w:cstheme="majorHAnsi"/>
-                <w:color w:val="000000"/>
-              </w:rPr>
-              <w:t xml:space="preserve"> </w:t>
-            </w:r>
-            <w:r>
-              <w:rPr>
-                <w:rFonts w:asciiTheme="majorHAnsi" w:eastAsia="Times New Roman" w:hAnsiTheme="majorHAnsi" w:cstheme="majorHAnsi"/>
-                <w:color w:val="000000"/>
-              </w:rPr>
-              <w:t xml:space="preserve">using </w:t>
-            </w:r>
-            <w:proofErr w:type="spellStart"/>
-            <w:r>
-              <w:rPr>
-                <w:rFonts w:asciiTheme="majorHAnsi" w:eastAsia="Times New Roman" w:hAnsiTheme="majorHAnsi" w:cstheme="majorHAnsi"/>
-                <w:color w:val="000000"/>
-              </w:rPr>
-              <w:t>NPBehave</w:t>
-            </w:r>
-            <w:proofErr w:type="spellEnd"/>
-          </w:p>
-        </w:tc>
-        <w:tc>
-          <w:tcPr>
-            <w:tcW w:w="0" w:type="auto"/>
-            <w:tcMar>
-              <w:top w:w="100" w:type="dxa"/>
-              <w:left w:w="100" w:type="dxa"/>
-              <w:bottom w:w="100" w:type="dxa"/>
-              <w:right w:w="100" w:type="dxa"/>
-            </w:tcMar>
-            <w:hideMark/>
-          </w:tcPr>
-          <w:p>
-            <w:pPr>
-              <w:spacing w:after="0" w:line="240" w:lineRule="auto"/>
-              <w:jc w:val="center"/>
-              <w:rPr>
-                <w:rFonts w:asciiTheme="majorHAnsi" w:eastAsia="Times New Roman" w:hAnsiTheme="majorHAnsi" w:cstheme="majorHAnsi"/>
-                <w:color w:val="FF0000"/>
-                <w:sz w:val="24"/>
-                <w:szCs w:val="24"/>
-              </w:rPr>
-            </w:pPr>
-            <w:r>
-              <w:rPr>
-                <w:rFonts w:asciiTheme="majorHAnsi" w:eastAsia="Times New Roman" w:hAnsiTheme="majorHAnsi" w:cstheme="majorHAnsi"/>
-                <w:color w:val="FF0000"/>
-              </w:rPr>
-              <w:t>Low</w:t>
-            </w:r>
-          </w:p>
-        </w:tc>
-        <w:tc>
-          <w:tcPr>
-            <w:tcW w:w="0" w:type="auto"/>
-            <w:tcMar>
-              <w:top w:w="100" w:type="dxa"/>
-              <w:left w:w="100" w:type="dxa"/>
-              <w:bottom w:w="100" w:type="dxa"/>
-              <w:right w:w="100" w:type="dxa"/>
-            </w:tcMar>
-            <w:hideMark/>
-          </w:tcPr>
-          <w:p>
-            <w:pPr>
-              <w:spacing w:after="0" w:line="240" w:lineRule="auto"/>
-              <w:jc w:val="center"/>
-              <w:rPr>
-                <w:rFonts w:asciiTheme="majorHAnsi" w:eastAsia="Times New Roman" w:hAnsiTheme="majorHAnsi" w:cstheme="majorHAnsi"/>
-                <w:sz w:val="24"/>
-                <w:szCs w:val="24"/>
-              </w:rPr>
-            </w:pPr>
-          </w:p>
-        </w:tc>
-      </w:tr>
-      <w:bookmarkEnd w:id="3"/>
-    </w:tbl>
-    <w:p>
-      <w:pPr>
-        <w:rPr>
-          <w:rFonts w:asciiTheme="majorHAnsi" w:hAnsiTheme="majorHAnsi" w:cstheme="majorHAnsi"/>
-        </w:rPr>
-      </w:pPr>
-    </w:p>
-    <w:p>
-      <w:pPr>
-        <w:rPr>
-          <w:rFonts w:asciiTheme="majorHAnsi" w:hAnsiTheme="majorHAnsi" w:cstheme="majorHAnsi"/>
-        </w:rPr>
-      </w:pPr>
-    </w:p>
-    <w:p>
-      <w:pPr>
-        <w:rPr>
-          <w:rFonts w:asciiTheme="majorHAnsi" w:hAnsiTheme="majorHAnsi" w:cstheme="majorHAnsi"/>
-        </w:rPr>
-      </w:pPr>
-    </w:p>
-    <w:p>
-      <w:pPr>
-        <w:rPr>
-          <w:rFonts w:asciiTheme="majorHAnsi" w:hAnsiTheme="majorHAnsi" w:cstheme="majorHAnsi"/>
-        </w:rPr>
-      </w:pPr>
-    </w:p>
-    <w:p>
-      <w:pPr>
-        <w:rPr>
-          <w:rFonts w:asciiTheme="majorHAnsi" w:hAnsiTheme="majorHAnsi" w:cstheme="majorHAnsi"/>
-        </w:rPr>
-      </w:pPr>
+      <w:bookmarkStart w:id="0" w:name="_GoBack"/>
+      <w:bookmarkEnd w:id="0"/>
     </w:p>
     <w:sectPr>
       <w:headerReference w:type="default" r:id="rId10"/>
@@ -4753,7 +2379,7 @@
     <w:charset w:val="00"/>
     <w:family w:val="swiss"/>
     <w:pitch w:val="variable"/>
-    <w:sig w:usb0="E0002AFF" w:usb1="C000247B" w:usb2="00000009" w:usb3="00000000" w:csb0="000001FF" w:csb1="00000000"/>
+    <w:sig w:usb0="E1002AFF" w:usb1="4000ACFF" w:usb2="00000009" w:usb3="00000000" w:csb0="000001FF" w:csb1="00000000"/>
   </w:font>
   <w:font w:name="Malgun Gothic">
     <w:altName w:val="맑은 고딕"/>
@@ -4768,21 +2394,21 @@
     <w:charset w:val="00"/>
     <w:family w:val="roman"/>
     <w:pitch w:val="variable"/>
-    <w:sig w:usb0="E0002EFF" w:usb1="C000785B" w:usb2="00000009" w:usb3="00000000" w:csb0="000001FF" w:csb1="00000000"/>
+    <w:sig w:usb0="E0002AFF" w:usb1="C0007841" w:usb2="00000009" w:usb3="00000000" w:csb0="000001FF" w:csb1="00000000"/>
   </w:font>
   <w:font w:name="Calibri Light">
     <w:panose1 w:val="020F0302020204030204"/>
     <w:charset w:val="00"/>
     <w:family w:val="swiss"/>
     <w:pitch w:val="variable"/>
-    <w:sig w:usb0="E0002AFF" w:usb1="C000247B" w:usb2="00000009" w:usb3="00000000" w:csb0="000001FF" w:csb1="00000000"/>
+    <w:sig w:usb0="A0002AEF" w:usb1="4000207B" w:usb2="00000000" w:usb3="00000000" w:csb0="000001FF" w:csb1="00000000"/>
   </w:font>
   <w:font w:name="Arial">
     <w:panose1 w:val="020B0604020202020204"/>
     <w:charset w:val="00"/>
     <w:family w:val="swiss"/>
     <w:pitch w:val="variable"/>
-    <w:sig w:usb0="E0002EFF" w:usb1="C0007843" w:usb2="00000009" w:usb3="00000000" w:csb0="000001FF" w:csb1="00000000"/>
+    <w:sig w:usb0="E0002AFF" w:usb1="C0007843" w:usb2="00000009" w:usb3="00000000" w:csb0="000001FF" w:csb1="00000000"/>
   </w:font>
 </w:fonts>
 </file>
@@ -4803,6 +2429,7 @@
   </w:compat>
   <w:rsids>
     <w:rsidRoot w:val="00CB0D44"/>
+    <w:rsid w:val="00AC47E2"/>
     <w:rsid w:val="00AC7E17"/>
     <w:rsid w:val="00AF369E"/>
     <w:rsid w:val="00CB0D44"/>
@@ -5549,7 +3176,7 @@
 </file>
 
 <file path=customXml/itemProps1.xml><?xml version="1.0" encoding="utf-8"?>
-<ds:datastoreItem xmlns:ds="http://schemas.openxmlformats.org/officeDocument/2006/customXml" ds:itemID="{FD159B92-6279-41AE-A47E-6CF04599AFFF}">
+<ds:datastoreItem xmlns:ds="http://schemas.openxmlformats.org/officeDocument/2006/customXml" ds:itemID="{F2116D6E-A244-484E-B5FF-22EBBCF1ABF2}">
   <ds:schemaRefs>
     <ds:schemaRef ds:uri="http://schemas.openxmlformats.org/officeDocument/2006/bibliography"/>
   </ds:schemaRefs>

</xml_diff>